<commit_message>
Food List now display fully!
</commit_message>
<xml_diff>
--- a/PHP framework project.docx
+++ b/PHP framework project.docx
@@ -215,6 +215,12 @@
     <w:p>
       <w:r>
         <w:t>Nigiri sushi, Norimaki sushi</w:t>
+      </w:r>
+    </w:p>
+    <w:p/>
+    <w:p>
+      <w:r>
+        <w:t>https://www.formget.com/codeigniter-shopping-cart/</w:t>
       </w:r>
       <w:bookmarkStart w:id="0" w:name="_GoBack"/>
       <w:bookmarkEnd w:id="0"/>
@@ -1736,6 +1742,7 @@
     <w:lsdException w:name="HTML Sample" w:semiHidden="1" w:unhideWhenUsed="1"/>
     <w:lsdException w:name="HTML Typewriter" w:semiHidden="1" w:unhideWhenUsed="1"/>
     <w:lsdException w:name="HTML Variable" w:semiHidden="1" w:unhideWhenUsed="1"/>
+    <w:lsdException w:name="Normal Table" w:semiHidden="1" w:unhideWhenUsed="1"/>
     <w:lsdException w:name="annotation subject" w:semiHidden="1" w:unhideWhenUsed="1"/>
     <w:lsdException w:name="No List" w:semiHidden="1" w:unhideWhenUsed="1"/>
     <w:lsdException w:name="Outline List 1" w:semiHidden="1" w:unhideWhenUsed="1"/>
@@ -1781,9 +1788,11 @@
     <w:lsdException w:name="Table Subtle 1" w:semiHidden="1" w:unhideWhenUsed="1"/>
     <w:lsdException w:name="Table Subtle 2" w:semiHidden="1" w:unhideWhenUsed="1"/>
     <w:lsdException w:name="Table Web 1" w:semiHidden="1" w:unhideWhenUsed="1"/>
+    <w:lsdException w:name="Table Web 2" w:semiHidden="1" w:unhideWhenUsed="1"/>
     <w:lsdException w:name="Table Web 3" w:semiHidden="1" w:unhideWhenUsed="1"/>
     <w:lsdException w:name="Balloon Text" w:semiHidden="1" w:unhideWhenUsed="1"/>
     <w:lsdException w:name="Table Grid" w:uiPriority="1"/>
+    <w:lsdException w:name="Table Theme" w:semiHidden="1" w:unhideWhenUsed="1"/>
     <w:lsdException w:name="Placeholder Text" w:semiHidden="1"/>
     <w:lsdException w:name="No Spacing" w:semiHidden="1" w:uiPriority="1" w:unhideWhenUsed="1"/>
     <w:lsdException w:name="Light Shading" w:uiPriority="60"/>
@@ -3011,574 +3020,6 @@
     </w:rPr>
   </w:style>
 </w:styles>
-</file>
-
-<file path=word/glossary/document.xml><?xml version="1.0" encoding="utf-8"?>
-<w:glossaryDocument xmlns:wpc="http://schemas.microsoft.com/office/word/2010/wordprocessingCanvas" xmlns:cx="http://schemas.microsoft.com/office/drawing/2014/chartex" xmlns:cx1="http://schemas.microsoft.com/office/drawing/2015/9/8/chartex" xmlns:cx2="http://schemas.microsoft.com/office/drawing/2015/10/21/chartex" xmlns:cx3="http://schemas.microsoft.com/office/drawing/2016/5/9/chartex" xmlns:cx4="http://schemas.microsoft.com/office/drawing/2016/5/10/chartex" xmlns:cx5="http://schemas.microsoft.com/office/drawing/2016/5/11/chartex" xmlns:mc="http://schemas.openxmlformats.org/markup-compatibility/2006" xmlns:o="urn:schemas-microsoft-com:office:office" xmlns:r="http://schemas.openxmlformats.org/officeDocument/2006/relationships" xmlns:m="http://schemas.openxmlformats.org/officeDocument/2006/math" xmlns:v="urn:schemas-microsoft-com:vml" xmlns:wp14="http://schemas.microsoft.com/office/word/2010/wordprocessingDrawing" xmlns:wp="http://schemas.openxmlformats.org/drawingml/2006/wordprocessingDrawing" xmlns:w10="urn:schemas-microsoft-com:office:word" xmlns:w="http://schemas.openxmlformats.org/wordprocessingml/2006/main" xmlns:w14="http://schemas.microsoft.com/office/word/2010/wordml" xmlns:w15="http://schemas.microsoft.com/office/word/2012/wordml" xmlns:w16se="http://schemas.microsoft.com/office/word/2015/wordml/symex" xmlns:wpg="http://schemas.microsoft.com/office/word/2010/wordprocessingGroup" xmlns:wpi="http://schemas.microsoft.com/office/word/2010/wordprocessingInk" xmlns:wne="http://schemas.microsoft.com/office/word/2006/wordml" xmlns:wps="http://schemas.microsoft.com/office/word/2010/wordprocessingShape" mc:Ignorable="w14 w15 w16se wp14"/>
-</file>
-
-<file path=word/glossary/fontTable.xml><?xml version="1.0" encoding="utf-8"?>
-<w:fonts xmlns:mc="http://schemas.openxmlformats.org/markup-compatibility/2006" xmlns:r="http://schemas.openxmlformats.org/officeDocument/2006/relationships" xmlns:w="http://schemas.openxmlformats.org/wordprocessingml/2006/main" xmlns:w14="http://schemas.microsoft.com/office/word/2010/wordml" xmlns:w15="http://schemas.microsoft.com/office/word/2012/wordml" xmlns:w16se="http://schemas.microsoft.com/office/word/2015/wordml/symex" mc:Ignorable="w14 w15 w16se">
-  <w:font w:name="Symbol">
-    <w:panose1 w:val="05050102010706020507"/>
-    <w:charset w:val="02"/>
-    <w:family w:val="roman"/>
-    <w:pitch w:val="variable"/>
-    <w:sig w:usb0="00000000" w:usb1="10000000" w:usb2="00000000" w:usb3="00000000" w:csb0="80000000" w:csb1="00000000"/>
-  </w:font>
-  <w:font w:name="Times New Roman">
-    <w:panose1 w:val="02020603050405020304"/>
-    <w:charset w:val="00"/>
-    <w:family w:val="roman"/>
-    <w:pitch w:val="variable"/>
-    <w:sig w:usb0="E0002EFF" w:usb1="C000785B" w:usb2="00000009" w:usb3="00000000" w:csb0="000001FF" w:csb1="00000000"/>
-  </w:font>
-  <w:font w:name="Courier New">
-    <w:panose1 w:val="02070309020205020404"/>
-    <w:charset w:val="00"/>
-    <w:family w:val="modern"/>
-    <w:pitch w:val="fixed"/>
-    <w:sig w:usb0="E0002EFF" w:usb1="C0007843" w:usb2="00000009" w:usb3="00000000" w:csb0="000001FF" w:csb1="00000000"/>
-  </w:font>
-  <w:font w:name="Wingdings">
-    <w:panose1 w:val="05000000000000000000"/>
-    <w:charset w:val="02"/>
-    <w:family w:val="auto"/>
-    <w:pitch w:val="variable"/>
-    <w:sig w:usb0="00000000" w:usb1="10000000" w:usb2="00000000" w:usb3="00000000" w:csb0="80000000" w:csb1="00000000"/>
-  </w:font>
-  <w:font w:name="Corbel">
-    <w:panose1 w:val="020B0503020204020204"/>
-    <w:charset w:val="00"/>
-    <w:family w:val="swiss"/>
-    <w:pitch w:val="variable"/>
-    <w:sig w:usb0="A00002EF" w:usb1="4000A44B" w:usb2="00000000" w:usb3="00000000" w:csb0="0000019F" w:csb1="00000000"/>
-  </w:font>
-  <w:font w:name="SimSun">
-    <w:altName w:val="宋体"/>
-    <w:panose1 w:val="02010600030101010101"/>
-    <w:charset w:val="86"/>
-    <w:family w:val="auto"/>
-    <w:pitch w:val="variable"/>
-    <w:sig w:usb0="00000003" w:usb1="288F0000" w:usb2="00000016" w:usb3="00000000" w:csb0="00040001" w:csb1="00000000"/>
-  </w:font>
-  <w:font w:name="Tahoma">
-    <w:panose1 w:val="020B0604030504040204"/>
-    <w:charset w:val="00"/>
-    <w:family w:val="swiss"/>
-    <w:pitch w:val="variable"/>
-    <w:sig w:usb0="E1002EFF" w:usb1="C000605B" w:usb2="00000029" w:usb3="00000000" w:csb0="000101FF" w:csb1="00000000"/>
-  </w:font>
-  <w:font w:name="Segoe UI">
-    <w:panose1 w:val="020B0502040204020203"/>
-    <w:charset w:val="00"/>
-    <w:family w:val="swiss"/>
-    <w:pitch w:val="variable"/>
-    <w:sig w:usb0="E4002EFF" w:usb1="C000E47F" w:usb2="00000009" w:usb3="00000000" w:csb0="000001FF" w:csb1="00000000"/>
-  </w:font>
-  <w:font w:name="Consolas">
-    <w:panose1 w:val="020B0609020204030204"/>
-    <w:charset w:val="00"/>
-    <w:family w:val="modern"/>
-    <w:pitch w:val="fixed"/>
-    <w:sig w:usb0="E00006FF" w:usb1="0000FCFF" w:usb2="00000001" w:usb3="00000000" w:csb0="0000019F" w:csb1="00000000"/>
-  </w:font>
-  <w:font w:name="Calibri">
-    <w:panose1 w:val="020F0502020204030204"/>
-    <w:charset w:val="00"/>
-    <w:family w:val="swiss"/>
-    <w:pitch w:val="variable"/>
-    <w:sig w:usb0="E0002AFF" w:usb1="C000247B" w:usb2="00000009" w:usb3="00000000" w:csb0="000001FF" w:csb1="00000000"/>
-  </w:font>
-  <w:font w:name="Calibri Light">
-    <w:panose1 w:val="020F0302020204030204"/>
-    <w:charset w:val="00"/>
-    <w:family w:val="swiss"/>
-    <w:pitch w:val="variable"/>
-    <w:sig w:usb0="E0002AFF" w:usb1="C000247B" w:usb2="00000009" w:usb3="00000000" w:csb0="000001FF" w:csb1="00000000"/>
-  </w:font>
-</w:fonts>
-</file>
-
-<file path=word/glossary/settings.xml><?xml version="1.0" encoding="utf-8"?>
-<w:settings xmlns:mc="http://schemas.openxmlformats.org/markup-compatibility/2006" xmlns:o="urn:schemas-microsoft-com:office:office" xmlns:r="http://schemas.openxmlformats.org/officeDocument/2006/relationships" xmlns:m="http://schemas.openxmlformats.org/officeDocument/2006/math" xmlns:v="urn:schemas-microsoft-com:vml" xmlns:w10="urn:schemas-microsoft-com:office:word" xmlns:w="http://schemas.openxmlformats.org/wordprocessingml/2006/main" xmlns:w14="http://schemas.microsoft.com/office/word/2010/wordml" xmlns:w15="http://schemas.microsoft.com/office/word/2012/wordml" xmlns:w16se="http://schemas.microsoft.com/office/word/2015/wordml/symex" xmlns:sl="http://schemas.openxmlformats.org/schemaLibrary/2006/main" mc:Ignorable="w14 w15 w16se">
-  <w:view w:val="normal"/>
-  <w:defaultTabStop w:val="720"/>
-  <w:characterSpacingControl w:val="doNotCompress"/>
-  <w:compat>
-    <w:useFELayout/>
-    <w:compatSetting w:name="compatibilityMode" w:uri="http://schemas.microsoft.com/office/word" w:val="15"/>
-    <w:compatSetting w:name="overrideTableStyleFontSizeAndJustification" w:uri="http://schemas.microsoft.com/office/word" w:val="1"/>
-    <w:compatSetting w:name="enableOpenTypeFeatures" w:uri="http://schemas.microsoft.com/office/word" w:val="1"/>
-    <w:compatSetting w:name="doNotFlipMirrorIndents" w:uri="http://schemas.microsoft.com/office/word" w:val="1"/>
-    <w:compatSetting w:name="differentiateMultirowTableHeaders" w:uri="http://schemas.microsoft.com/office/word" w:val="1"/>
-  </w:compat>
-  <w:rsids>
-    <w:rsidRoot w:val="00F454AA"/>
-    <w:rsid w:val="00F454AA"/>
-  </w:rsids>
-  <m:mathPr>
-    <m:mathFont m:val="Cambria Math"/>
-    <m:brkBin m:val="before"/>
-    <m:brkBinSub m:val="--"/>
-    <m:smallFrac m:val="0"/>
-    <m:dispDef/>
-    <m:lMargin m:val="0"/>
-    <m:rMargin m:val="0"/>
-    <m:defJc m:val="centerGroup"/>
-    <m:wrapIndent m:val="1440"/>
-    <m:intLim m:val="subSup"/>
-    <m:naryLim m:val="undOvr"/>
-  </m:mathPr>
-  <w:themeFontLang w:val="en-US"/>
-  <w:clrSchemeMapping w:bg1="light1" w:t1="dark1" w:bg2="light2" w:t2="dark2" w:accent1="accent1" w:accent2="accent2" w:accent3="accent3" w:accent4="accent4" w:accent5="accent5" w:accent6="accent6" w:hyperlink="hyperlink" w:followedHyperlink="followedHyperlink"/>
-  <w:decimalSymbol w:val="."/>
-  <w:listSeparator w:val=","/>
-  <w15:chartTrackingRefBased/>
-</w:settings>
-</file>
-
-<file path=word/glossary/styles.xml><?xml version="1.0" encoding="utf-8"?>
-<w:styles xmlns:mc="http://schemas.openxmlformats.org/markup-compatibility/2006" xmlns:r="http://schemas.openxmlformats.org/officeDocument/2006/relationships" xmlns:w="http://schemas.openxmlformats.org/wordprocessingml/2006/main" xmlns:w14="http://schemas.microsoft.com/office/word/2010/wordml" xmlns:w15="http://schemas.microsoft.com/office/word/2012/wordml" xmlns:w16se="http://schemas.microsoft.com/office/word/2015/wordml/symex" mc:Ignorable="w14 w15 w16se">
-  <w:docDefaults>
-    <w:rPrDefault>
-      <w:rPr>
-        <w:rFonts w:asciiTheme="minorHAnsi" w:eastAsiaTheme="minorEastAsia" w:hAnsiTheme="minorHAnsi" w:cstheme="minorBidi"/>
-        <w:sz w:val="22"/>
-        <w:szCs w:val="22"/>
-        <w:lang w:val="en-US" w:eastAsia="en-US" w:bidi="ar-SA"/>
-      </w:rPr>
-    </w:rPrDefault>
-    <w:pPrDefault>
-      <w:pPr>
-        <w:spacing w:after="160" w:line="259" w:lineRule="auto"/>
-      </w:pPr>
-    </w:pPrDefault>
-  </w:docDefaults>
-  <w:latentStyles w:defLockedState="0" w:defUIPriority="99" w:defSemiHidden="0" w:defUnhideWhenUsed="0" w:defQFormat="0" w:count="374">
-    <w:lsdException w:name="Normal" w:uiPriority="0" w:qFormat="1"/>
-    <w:lsdException w:name="heading 1" w:uiPriority="9" w:qFormat="1"/>
-    <w:lsdException w:name="heading 2" w:semiHidden="1" w:uiPriority="9" w:unhideWhenUsed="1" w:qFormat="1"/>
-    <w:lsdException w:name="heading 3" w:semiHidden="1" w:uiPriority="9" w:unhideWhenUsed="1" w:qFormat="1"/>
-    <w:lsdException w:name="heading 4" w:semiHidden="1" w:uiPriority="9" w:unhideWhenUsed="1" w:qFormat="1"/>
-    <w:lsdException w:name="heading 5" w:semiHidden="1" w:uiPriority="9" w:unhideWhenUsed="1" w:qFormat="1"/>
-    <w:lsdException w:name="heading 6" w:semiHidden="1" w:uiPriority="9" w:unhideWhenUsed="1" w:qFormat="1"/>
-    <w:lsdException w:name="heading 7" w:semiHidden="1" w:uiPriority="9" w:unhideWhenUsed="1" w:qFormat="1"/>
-    <w:lsdException w:name="heading 8" w:semiHidden="1" w:uiPriority="9" w:unhideWhenUsed="1" w:qFormat="1"/>
-    <w:lsdException w:name="heading 9" w:semiHidden="1" w:uiPriority="9" w:unhideWhenUsed="1" w:qFormat="1"/>
-    <w:lsdException w:name="index 1" w:semiHidden="1" w:unhideWhenUsed="1"/>
-    <w:lsdException w:name="index 2" w:semiHidden="1" w:unhideWhenUsed="1"/>
-    <w:lsdException w:name="index 3" w:semiHidden="1" w:unhideWhenUsed="1"/>
-    <w:lsdException w:name="index 4" w:semiHidden="1" w:unhideWhenUsed="1"/>
-    <w:lsdException w:name="index 5" w:semiHidden="1" w:unhideWhenUsed="1"/>
-    <w:lsdException w:name="index 6" w:semiHidden="1" w:unhideWhenUsed="1"/>
-    <w:lsdException w:name="index 7" w:semiHidden="1" w:unhideWhenUsed="1"/>
-    <w:lsdException w:name="index 8" w:semiHidden="1" w:unhideWhenUsed="1"/>
-    <w:lsdException w:name="index 9" w:semiHidden="1" w:unhideWhenUsed="1"/>
-    <w:lsdException w:name="toc 1" w:semiHidden="1" w:uiPriority="39" w:unhideWhenUsed="1"/>
-    <w:lsdException w:name="toc 2" w:semiHidden="1" w:uiPriority="39" w:unhideWhenUsed="1"/>
-    <w:lsdException w:name="toc 3" w:semiHidden="1" w:uiPriority="39" w:unhideWhenUsed="1"/>
-    <w:lsdException w:name="toc 4" w:semiHidden="1" w:uiPriority="39" w:unhideWhenUsed="1"/>
-    <w:lsdException w:name="toc 5" w:semiHidden="1" w:uiPriority="39" w:unhideWhenUsed="1"/>
-    <w:lsdException w:name="toc 6" w:semiHidden="1" w:uiPriority="39" w:unhideWhenUsed="1"/>
-    <w:lsdException w:name="toc 7" w:semiHidden="1" w:uiPriority="39" w:unhideWhenUsed="1"/>
-    <w:lsdException w:name="toc 8" w:semiHidden="1" w:uiPriority="39" w:unhideWhenUsed="1"/>
-    <w:lsdException w:name="toc 9" w:semiHidden="1" w:uiPriority="39" w:unhideWhenUsed="1"/>
-    <w:lsdException w:name="Normal Indent" w:semiHidden="1" w:unhideWhenUsed="1"/>
-    <w:lsdException w:name="footnote text" w:semiHidden="1" w:unhideWhenUsed="1"/>
-    <w:lsdException w:name="annotation text" w:semiHidden="1" w:unhideWhenUsed="1"/>
-    <w:lsdException w:name="header" w:semiHidden="1" w:unhideWhenUsed="1"/>
-    <w:lsdException w:name="footer" w:semiHidden="1" w:unhideWhenUsed="1"/>
-    <w:lsdException w:name="index heading" w:semiHidden="1" w:unhideWhenUsed="1"/>
-    <w:lsdException w:name="caption" w:semiHidden="1" w:uiPriority="35" w:unhideWhenUsed="1" w:qFormat="1"/>
-    <w:lsdException w:name="table of figures" w:semiHidden="1" w:unhideWhenUsed="1"/>
-    <w:lsdException w:name="envelope address" w:semiHidden="1" w:unhideWhenUsed="1"/>
-    <w:lsdException w:name="envelope return" w:semiHidden="1" w:unhideWhenUsed="1"/>
-    <w:lsdException w:name="footnote reference" w:semiHidden="1" w:unhideWhenUsed="1"/>
-    <w:lsdException w:name="annotation reference" w:semiHidden="1" w:unhideWhenUsed="1"/>
-    <w:lsdException w:name="line number" w:semiHidden="1" w:unhideWhenUsed="1"/>
-    <w:lsdException w:name="page number" w:semiHidden="1" w:unhideWhenUsed="1"/>
-    <w:lsdException w:name="endnote reference" w:semiHidden="1" w:unhideWhenUsed="1"/>
-    <w:lsdException w:name="endnote text" w:semiHidden="1" w:unhideWhenUsed="1"/>
-    <w:lsdException w:name="table of authorities" w:semiHidden="1" w:unhideWhenUsed="1"/>
-    <w:lsdException w:name="macro" w:semiHidden="1" w:unhideWhenUsed="1"/>
-    <w:lsdException w:name="toa heading" w:semiHidden="1" w:unhideWhenUsed="1"/>
-    <w:lsdException w:name="List" w:semiHidden="1" w:unhideWhenUsed="1"/>
-    <w:lsdException w:name="List Bullet" w:semiHidden="1" w:unhideWhenUsed="1"/>
-    <w:lsdException w:name="List Number" w:semiHidden="1" w:unhideWhenUsed="1"/>
-    <w:lsdException w:name="List 2" w:semiHidden="1" w:unhideWhenUsed="1"/>
-    <w:lsdException w:name="List 3" w:semiHidden="1" w:unhideWhenUsed="1"/>
-    <w:lsdException w:name="List 4" w:semiHidden="1" w:unhideWhenUsed="1"/>
-    <w:lsdException w:name="List 5" w:semiHidden="1" w:unhideWhenUsed="1"/>
-    <w:lsdException w:name="List Bullet 2" w:semiHidden="1" w:unhideWhenUsed="1"/>
-    <w:lsdException w:name="List Bullet 3" w:semiHidden="1" w:unhideWhenUsed="1"/>
-    <w:lsdException w:name="List Bullet 4" w:semiHidden="1" w:unhideWhenUsed="1"/>
-    <w:lsdException w:name="List Bullet 5" w:semiHidden="1" w:unhideWhenUsed="1"/>
-    <w:lsdException w:name="List Number 2" w:semiHidden="1" w:unhideWhenUsed="1"/>
-    <w:lsdException w:name="List Number 3" w:semiHidden="1" w:unhideWhenUsed="1"/>
-    <w:lsdException w:name="List Number 4" w:semiHidden="1" w:unhideWhenUsed="1"/>
-    <w:lsdException w:name="List Number 5" w:semiHidden="1" w:unhideWhenUsed="1"/>
-    <w:lsdException w:name="Title" w:uiPriority="10" w:qFormat="1"/>
-    <w:lsdException w:name="Closing" w:semiHidden="1" w:unhideWhenUsed="1"/>
-    <w:lsdException w:name="Signature" w:semiHidden="1" w:unhideWhenUsed="1"/>
-    <w:lsdException w:name="Default Paragraph Font" w:semiHidden="1" w:uiPriority="1" w:unhideWhenUsed="1"/>
-    <w:lsdException w:name="Body Text" w:semiHidden="1" w:unhideWhenUsed="1"/>
-    <w:lsdException w:name="Body Text Indent" w:semiHidden="1" w:unhideWhenUsed="1"/>
-    <w:lsdException w:name="List Continue" w:semiHidden="1" w:unhideWhenUsed="1"/>
-    <w:lsdException w:name="List Continue 2" w:semiHidden="1" w:unhideWhenUsed="1"/>
-    <w:lsdException w:name="List Continue 3" w:semiHidden="1" w:unhideWhenUsed="1"/>
-    <w:lsdException w:name="List Continue 4" w:semiHidden="1" w:unhideWhenUsed="1"/>
-    <w:lsdException w:name="List Continue 5" w:semiHidden="1" w:unhideWhenUsed="1"/>
-    <w:lsdException w:name="Message Header" w:semiHidden="1" w:unhideWhenUsed="1"/>
-    <w:lsdException w:name="Subtitle" w:uiPriority="11" w:qFormat="1"/>
-    <w:lsdException w:name="Salutation" w:semiHidden="1" w:unhideWhenUsed="1"/>
-    <w:lsdException w:name="Date" w:semiHidden="1" w:unhideWhenUsed="1"/>
-    <w:lsdException w:name="Body Text First Indent" w:semiHidden="1" w:unhideWhenUsed="1"/>
-    <w:lsdException w:name="Body Text First Indent 2" w:semiHidden="1" w:unhideWhenUsed="1"/>
-    <w:lsdException w:name="Note Heading" w:semiHidden="1" w:unhideWhenUsed="1"/>
-    <w:lsdException w:name="Body Text 2" w:semiHidden="1" w:unhideWhenUsed="1"/>
-    <w:lsdException w:name="Body Text 3" w:semiHidden="1" w:unhideWhenUsed="1"/>
-    <w:lsdException w:name="Body Text Indent 2" w:semiHidden="1" w:unhideWhenUsed="1"/>
-    <w:lsdException w:name="Body Text Indent 3" w:semiHidden="1" w:unhideWhenUsed="1"/>
-    <w:lsdException w:name="Block Text" w:semiHidden="1" w:unhideWhenUsed="1"/>
-    <w:lsdException w:name="Hyperlink" w:semiHidden="1" w:unhideWhenUsed="1"/>
-    <w:lsdException w:name="FollowedHyperlink" w:semiHidden="1" w:unhideWhenUsed="1"/>
-    <w:lsdException w:name="Strong" w:uiPriority="22" w:qFormat="1"/>
-    <w:lsdException w:name="Emphasis" w:uiPriority="20" w:qFormat="1"/>
-    <w:lsdException w:name="Document Map" w:semiHidden="1" w:unhideWhenUsed="1"/>
-    <w:lsdException w:name="Plain Text" w:semiHidden="1" w:unhideWhenUsed="1"/>
-    <w:lsdException w:name="E-mail Signature" w:semiHidden="1" w:unhideWhenUsed="1"/>
-    <w:lsdException w:name="HTML Top of Form" w:semiHidden="1" w:unhideWhenUsed="1"/>
-    <w:lsdException w:name="HTML Bottom of Form" w:semiHidden="1" w:unhideWhenUsed="1"/>
-    <w:lsdException w:name="Normal (Web)" w:semiHidden="1" w:unhideWhenUsed="1"/>
-    <w:lsdException w:name="HTML Acronym" w:semiHidden="1" w:unhideWhenUsed="1"/>
-    <w:lsdException w:name="HTML Address" w:semiHidden="1" w:unhideWhenUsed="1"/>
-    <w:lsdException w:name="HTML Cite" w:semiHidden="1" w:unhideWhenUsed="1"/>
-    <w:lsdException w:name="HTML Code" w:semiHidden="1" w:unhideWhenUsed="1"/>
-    <w:lsdException w:name="HTML Definition" w:semiHidden="1" w:unhideWhenUsed="1"/>
-    <w:lsdException w:name="HTML Keyboard" w:semiHidden="1" w:unhideWhenUsed="1"/>
-    <w:lsdException w:name="HTML Preformatted" w:semiHidden="1" w:unhideWhenUsed="1"/>
-    <w:lsdException w:name="HTML Sample" w:semiHidden="1" w:unhideWhenUsed="1"/>
-    <w:lsdException w:name="HTML Typewriter" w:semiHidden="1" w:unhideWhenUsed="1"/>
-    <w:lsdException w:name="HTML Variable" w:semiHidden="1" w:unhideWhenUsed="1"/>
-    <w:lsdException w:name="Normal Table" w:semiHidden="1" w:unhideWhenUsed="1"/>
-    <w:lsdException w:name="annotation subject" w:semiHidden="1" w:unhideWhenUsed="1"/>
-    <w:lsdException w:name="No List" w:semiHidden="1" w:unhideWhenUsed="1"/>
-    <w:lsdException w:name="Outline List 1" w:semiHidden="1" w:unhideWhenUsed="1"/>
-    <w:lsdException w:name="Outline List 2" w:semiHidden="1" w:unhideWhenUsed="1"/>
-    <w:lsdException w:name="Outline List 3" w:semiHidden="1" w:unhideWhenUsed="1"/>
-    <w:lsdException w:name="Table Simple 1" w:semiHidden="1" w:unhideWhenUsed="1"/>
-    <w:lsdException w:name="Table Simple 2" w:semiHidden="1" w:unhideWhenUsed="1"/>
-    <w:lsdException w:name="Table Simple 3" w:semiHidden="1" w:unhideWhenUsed="1"/>
-    <w:lsdException w:name="Table Classic 1" w:semiHidden="1" w:unhideWhenUsed="1"/>
-    <w:lsdException w:name="Table Classic 2" w:semiHidden="1" w:unhideWhenUsed="1"/>
-    <w:lsdException w:name="Table Classic 3" w:semiHidden="1" w:unhideWhenUsed="1"/>
-    <w:lsdException w:name="Table Classic 4" w:semiHidden="1" w:unhideWhenUsed="1"/>
-    <w:lsdException w:name="Table Colorful 1" w:semiHidden="1" w:unhideWhenUsed="1"/>
-    <w:lsdException w:name="Table Colorful 2" w:semiHidden="1" w:unhideWhenUsed="1"/>
-    <w:lsdException w:name="Table Colorful 3" w:semiHidden="1" w:unhideWhenUsed="1"/>
-    <w:lsdException w:name="Table Columns 1" w:semiHidden="1" w:unhideWhenUsed="1"/>
-    <w:lsdException w:name="Table Columns 2" w:semiHidden="1" w:unhideWhenUsed="1"/>
-    <w:lsdException w:name="Table Columns 3" w:semiHidden="1" w:unhideWhenUsed="1"/>
-    <w:lsdException w:name="Table Columns 4" w:semiHidden="1" w:unhideWhenUsed="1"/>
-    <w:lsdException w:name="Table Columns 5" w:semiHidden="1" w:unhideWhenUsed="1"/>
-    <w:lsdException w:name="Table Grid 1" w:semiHidden="1" w:unhideWhenUsed="1"/>
-    <w:lsdException w:name="Table Grid 2" w:semiHidden="1" w:unhideWhenUsed="1"/>
-    <w:lsdException w:name="Table Grid 3" w:semiHidden="1" w:unhideWhenUsed="1"/>
-    <w:lsdException w:name="Table Grid 4" w:semiHidden="1" w:unhideWhenUsed="1"/>
-    <w:lsdException w:name="Table Grid 5" w:semiHidden="1" w:unhideWhenUsed="1"/>
-    <w:lsdException w:name="Table Grid 6" w:semiHidden="1" w:unhideWhenUsed="1"/>
-    <w:lsdException w:name="Table Grid 7" w:semiHidden="1" w:unhideWhenUsed="1"/>
-    <w:lsdException w:name="Table Grid 8" w:semiHidden="1" w:unhideWhenUsed="1"/>
-    <w:lsdException w:name="Table List 1" w:semiHidden="1" w:unhideWhenUsed="1"/>
-    <w:lsdException w:name="Table List 2" w:semiHidden="1" w:unhideWhenUsed="1"/>
-    <w:lsdException w:name="Table List 3" w:semiHidden="1" w:unhideWhenUsed="1"/>
-    <w:lsdException w:name="Table List 4" w:semiHidden="1" w:unhideWhenUsed="1"/>
-    <w:lsdException w:name="Table List 5" w:semiHidden="1" w:unhideWhenUsed="1"/>
-    <w:lsdException w:name="Table List 6" w:semiHidden="1" w:unhideWhenUsed="1"/>
-    <w:lsdException w:name="Table List 7" w:semiHidden="1" w:unhideWhenUsed="1"/>
-    <w:lsdException w:name="Table List 8" w:semiHidden="1" w:unhideWhenUsed="1"/>
-    <w:lsdException w:name="Table 3D effects 1" w:semiHidden="1" w:unhideWhenUsed="1"/>
-    <w:lsdException w:name="Table 3D effects 2" w:semiHidden="1" w:unhideWhenUsed="1"/>
-    <w:lsdException w:name="Table 3D effects 3" w:semiHidden="1" w:unhideWhenUsed="1"/>
-    <w:lsdException w:name="Table Contemporary" w:semiHidden="1" w:unhideWhenUsed="1"/>
-    <w:lsdException w:name="Table Elegant" w:semiHidden="1" w:unhideWhenUsed="1"/>
-    <w:lsdException w:name="Table Professional" w:semiHidden="1" w:unhideWhenUsed="1"/>
-    <w:lsdException w:name="Table Subtle 1" w:semiHidden="1" w:unhideWhenUsed="1"/>
-    <w:lsdException w:name="Table Subtle 2" w:semiHidden="1" w:unhideWhenUsed="1"/>
-    <w:lsdException w:name="Table Web 1" w:semiHidden="1" w:unhideWhenUsed="1"/>
-    <w:lsdException w:name="Table Web 2" w:semiHidden="1" w:unhideWhenUsed="1"/>
-    <w:lsdException w:name="Table Web 3" w:semiHidden="1" w:unhideWhenUsed="1"/>
-    <w:lsdException w:name="Balloon Text" w:semiHidden="1" w:unhideWhenUsed="1"/>
-    <w:lsdException w:name="Table Grid" w:uiPriority="39"/>
-    <w:lsdException w:name="Table Theme" w:semiHidden="1" w:unhideWhenUsed="1"/>
-    <w:lsdException w:name="Placeholder Text" w:semiHidden="1"/>
-    <w:lsdException w:name="No Spacing" w:uiPriority="1" w:qFormat="1"/>
-    <w:lsdException w:name="Light Shading" w:uiPriority="60"/>
-    <w:lsdException w:name="Light List" w:uiPriority="61"/>
-    <w:lsdException w:name="Light Grid" w:uiPriority="62"/>
-    <w:lsdException w:name="Medium Shading 1" w:uiPriority="63"/>
-    <w:lsdException w:name="Medium Shading 2" w:uiPriority="64"/>
-    <w:lsdException w:name="Medium List 1" w:uiPriority="65"/>
-    <w:lsdException w:name="Medium List 2" w:uiPriority="66"/>
-    <w:lsdException w:name="Medium Grid 1" w:uiPriority="67"/>
-    <w:lsdException w:name="Medium Grid 2" w:uiPriority="68"/>
-    <w:lsdException w:name="Medium Grid 3" w:uiPriority="69"/>
-    <w:lsdException w:name="Dark List" w:uiPriority="70"/>
-    <w:lsdException w:name="Colorful Shading" w:uiPriority="71"/>
-    <w:lsdException w:name="Colorful List" w:uiPriority="72"/>
-    <w:lsdException w:name="Colorful Grid" w:uiPriority="73"/>
-    <w:lsdException w:name="Light Shading Accent 1" w:uiPriority="60"/>
-    <w:lsdException w:name="Light List Accent 1" w:uiPriority="61"/>
-    <w:lsdException w:name="Light Grid Accent 1" w:uiPriority="62"/>
-    <w:lsdException w:name="Medium Shading 1 Accent 1" w:uiPriority="63"/>
-    <w:lsdException w:name="Medium Shading 2 Accent 1" w:uiPriority="64"/>
-    <w:lsdException w:name="Medium List 1 Accent 1" w:uiPriority="65"/>
-    <w:lsdException w:name="Revision" w:semiHidden="1"/>
-    <w:lsdException w:name="List Paragraph" w:uiPriority="34" w:qFormat="1"/>
-    <w:lsdException w:name="Quote" w:uiPriority="29" w:qFormat="1"/>
-    <w:lsdException w:name="Intense Quote" w:uiPriority="30" w:qFormat="1"/>
-    <w:lsdException w:name="Medium List 2 Accent 1" w:uiPriority="66"/>
-    <w:lsdException w:name="Medium Grid 1 Accent 1" w:uiPriority="67"/>
-    <w:lsdException w:name="Medium Grid 2 Accent 1" w:uiPriority="68"/>
-    <w:lsdException w:name="Medium Grid 3 Accent 1" w:uiPriority="69"/>
-    <w:lsdException w:name="Dark List Accent 1" w:uiPriority="70"/>
-    <w:lsdException w:name="Colorful Shading Accent 1" w:uiPriority="71"/>
-    <w:lsdException w:name="Colorful List Accent 1" w:uiPriority="72"/>
-    <w:lsdException w:name="Colorful Grid Accent 1" w:uiPriority="73"/>
-    <w:lsdException w:name="Light Shading Accent 2" w:uiPriority="60"/>
-    <w:lsdException w:name="Light List Accent 2" w:uiPriority="61"/>
-    <w:lsdException w:name="Light Grid Accent 2" w:uiPriority="62"/>
-    <w:lsdException w:name="Medium Shading 1 Accent 2" w:uiPriority="63"/>
-    <w:lsdException w:name="Medium Shading 2 Accent 2" w:uiPriority="64"/>
-    <w:lsdException w:name="Medium List 1 Accent 2" w:uiPriority="65"/>
-    <w:lsdException w:name="Medium List 2 Accent 2" w:uiPriority="66"/>
-    <w:lsdException w:name="Medium Grid 1 Accent 2" w:uiPriority="67"/>
-    <w:lsdException w:name="Medium Grid 2 Accent 2" w:uiPriority="68"/>
-    <w:lsdException w:name="Medium Grid 3 Accent 2" w:uiPriority="69"/>
-    <w:lsdException w:name="Dark List Accent 2" w:uiPriority="70"/>
-    <w:lsdException w:name="Colorful Shading Accent 2" w:uiPriority="71"/>
-    <w:lsdException w:name="Colorful List Accent 2" w:uiPriority="72"/>
-    <w:lsdException w:name="Colorful Grid Accent 2" w:uiPriority="73"/>
-    <w:lsdException w:name="Light Shading Accent 3" w:uiPriority="60"/>
-    <w:lsdException w:name="Light List Accent 3" w:uiPriority="61"/>
-    <w:lsdException w:name="Light Grid Accent 3" w:uiPriority="62"/>
-    <w:lsdException w:name="Medium Shading 1 Accent 3" w:uiPriority="63"/>
-    <w:lsdException w:name="Medium Shading 2 Accent 3" w:uiPriority="64"/>
-    <w:lsdException w:name="Medium List 1 Accent 3" w:uiPriority="65"/>
-    <w:lsdException w:name="Medium List 2 Accent 3" w:uiPriority="66"/>
-    <w:lsdException w:name="Medium Grid 1 Accent 3" w:uiPriority="67"/>
-    <w:lsdException w:name="Medium Grid 2 Accent 3" w:uiPriority="68"/>
-    <w:lsdException w:name="Medium Grid 3 Accent 3" w:uiPriority="69"/>
-    <w:lsdException w:name="Dark List Accent 3" w:uiPriority="70"/>
-    <w:lsdException w:name="Colorful Shading Accent 3" w:uiPriority="71"/>
-    <w:lsdException w:name="Colorful List Accent 3" w:uiPriority="72"/>
-    <w:lsdException w:name="Colorful Grid Accent 3" w:uiPriority="73"/>
-    <w:lsdException w:name="Light Shading Accent 4" w:uiPriority="60"/>
-    <w:lsdException w:name="Light List Accent 4" w:uiPriority="61"/>
-    <w:lsdException w:name="Light Grid Accent 4" w:uiPriority="62"/>
-    <w:lsdException w:name="Medium Shading 1 Accent 4" w:uiPriority="63"/>
-    <w:lsdException w:name="Medium Shading 2 Accent 4" w:uiPriority="64"/>
-    <w:lsdException w:name="Medium List 1 Accent 4" w:uiPriority="65"/>
-    <w:lsdException w:name="Medium List 2 Accent 4" w:uiPriority="66"/>
-    <w:lsdException w:name="Medium Grid 1 Accent 4" w:uiPriority="67"/>
-    <w:lsdException w:name="Medium Grid 2 Accent 4" w:uiPriority="68"/>
-    <w:lsdException w:name="Medium Grid 3 Accent 4" w:uiPriority="69"/>
-    <w:lsdException w:name="Dark List Accent 4" w:uiPriority="70"/>
-    <w:lsdException w:name="Colorful Shading Accent 4" w:uiPriority="71"/>
-    <w:lsdException w:name="Colorful List Accent 4" w:uiPriority="72"/>
-    <w:lsdException w:name="Colorful Grid Accent 4" w:uiPriority="73"/>
-    <w:lsdException w:name="Light Shading Accent 5" w:uiPriority="60"/>
-    <w:lsdException w:name="Light List Accent 5" w:uiPriority="61"/>
-    <w:lsdException w:name="Light Grid Accent 5" w:uiPriority="62"/>
-    <w:lsdException w:name="Medium Shading 1 Accent 5" w:uiPriority="63"/>
-    <w:lsdException w:name="Medium Shading 2 Accent 5" w:uiPriority="64"/>
-    <w:lsdException w:name="Medium List 1 Accent 5" w:uiPriority="65"/>
-    <w:lsdException w:name="Medium List 2 Accent 5" w:uiPriority="66"/>
-    <w:lsdException w:name="Medium Grid 1 Accent 5" w:uiPriority="67"/>
-    <w:lsdException w:name="Medium Grid 2 Accent 5" w:uiPriority="68"/>
-    <w:lsdException w:name="Medium Grid 3 Accent 5" w:uiPriority="69"/>
-    <w:lsdException w:name="Dark List Accent 5" w:uiPriority="70"/>
-    <w:lsdException w:name="Colorful Shading Accent 5" w:uiPriority="71"/>
-    <w:lsdException w:name="Colorful List Accent 5" w:uiPriority="72"/>
-    <w:lsdException w:name="Colorful Grid Accent 5" w:uiPriority="73"/>
-    <w:lsdException w:name="Light Shading Accent 6" w:uiPriority="60"/>
-    <w:lsdException w:name="Light List Accent 6" w:uiPriority="61"/>
-    <w:lsdException w:name="Light Grid Accent 6" w:uiPriority="62"/>
-    <w:lsdException w:name="Medium Shading 1 Accent 6" w:uiPriority="63"/>
-    <w:lsdException w:name="Medium Shading 2 Accent 6" w:uiPriority="64"/>
-    <w:lsdException w:name="Medium List 1 Accent 6" w:uiPriority="65"/>
-    <w:lsdException w:name="Medium List 2 Accent 6" w:uiPriority="66"/>
-    <w:lsdException w:name="Medium Grid 1 Accent 6" w:uiPriority="67"/>
-    <w:lsdException w:name="Medium Grid 2 Accent 6" w:uiPriority="68"/>
-    <w:lsdException w:name="Medium Grid 3 Accent 6" w:uiPriority="69"/>
-    <w:lsdException w:name="Dark List Accent 6" w:uiPriority="70"/>
-    <w:lsdException w:name="Colorful Shading Accent 6" w:uiPriority="71"/>
-    <w:lsdException w:name="Colorful List Accent 6" w:uiPriority="72"/>
-    <w:lsdException w:name="Colorful Grid Accent 6" w:uiPriority="73"/>
-    <w:lsdException w:name="Subtle Emphasis" w:uiPriority="19" w:qFormat="1"/>
-    <w:lsdException w:name="Intense Emphasis" w:uiPriority="21" w:qFormat="1"/>
-    <w:lsdException w:name="Subtle Reference" w:uiPriority="31" w:qFormat="1"/>
-    <w:lsdException w:name="Intense Reference" w:uiPriority="32" w:qFormat="1"/>
-    <w:lsdException w:name="Book Title" w:uiPriority="33" w:qFormat="1"/>
-    <w:lsdException w:name="Bibliography" w:semiHidden="1" w:uiPriority="37" w:unhideWhenUsed="1"/>
-    <w:lsdException w:name="TOC Heading" w:semiHidden="1" w:uiPriority="39" w:unhideWhenUsed="1" w:qFormat="1"/>
-    <w:lsdException w:name="Plain Table 1" w:uiPriority="41"/>
-    <w:lsdException w:name="Plain Table 2" w:uiPriority="42"/>
-    <w:lsdException w:name="Plain Table 3" w:uiPriority="43"/>
-    <w:lsdException w:name="Plain Table 4" w:uiPriority="44"/>
-    <w:lsdException w:name="Plain Table 5" w:uiPriority="45"/>
-    <w:lsdException w:name="Grid Table Light" w:uiPriority="40"/>
-    <w:lsdException w:name="Grid Table 1 Light" w:uiPriority="46"/>
-    <w:lsdException w:name="Grid Table 2" w:uiPriority="47"/>
-    <w:lsdException w:name="Grid Table 3" w:uiPriority="48"/>
-    <w:lsdException w:name="Grid Table 4" w:uiPriority="49"/>
-    <w:lsdException w:name="Grid Table 5 Dark" w:uiPriority="50"/>
-    <w:lsdException w:name="Grid Table 6 Colorful" w:uiPriority="51"/>
-    <w:lsdException w:name="Grid Table 7 Colorful" w:uiPriority="52"/>
-    <w:lsdException w:name="Grid Table 1 Light Accent 1" w:uiPriority="46"/>
-    <w:lsdException w:name="Grid Table 2 Accent 1" w:uiPriority="47"/>
-    <w:lsdException w:name="Grid Table 3 Accent 1" w:uiPriority="48"/>
-    <w:lsdException w:name="Grid Table 4 Accent 1" w:uiPriority="49"/>
-    <w:lsdException w:name="Grid Table 5 Dark Accent 1" w:uiPriority="50"/>
-    <w:lsdException w:name="Grid Table 6 Colorful Accent 1" w:uiPriority="51"/>
-    <w:lsdException w:name="Grid Table 7 Colorful Accent 1" w:uiPriority="52"/>
-    <w:lsdException w:name="Grid Table 1 Light Accent 2" w:uiPriority="46"/>
-    <w:lsdException w:name="Grid Table 2 Accent 2" w:uiPriority="47"/>
-    <w:lsdException w:name="Grid Table 3 Accent 2" w:uiPriority="48"/>
-    <w:lsdException w:name="Grid Table 4 Accent 2" w:uiPriority="49"/>
-    <w:lsdException w:name="Grid Table 5 Dark Accent 2" w:uiPriority="50"/>
-    <w:lsdException w:name="Grid Table 6 Colorful Accent 2" w:uiPriority="51"/>
-    <w:lsdException w:name="Grid Table 7 Colorful Accent 2" w:uiPriority="52"/>
-    <w:lsdException w:name="Grid Table 1 Light Accent 3" w:uiPriority="46"/>
-    <w:lsdException w:name="Grid Table 2 Accent 3" w:uiPriority="47"/>
-    <w:lsdException w:name="Grid Table 3 Accent 3" w:uiPriority="48"/>
-    <w:lsdException w:name="Grid Table 4 Accent 3" w:uiPriority="49"/>
-    <w:lsdException w:name="Grid Table 5 Dark Accent 3" w:uiPriority="50"/>
-    <w:lsdException w:name="Grid Table 6 Colorful Accent 3" w:uiPriority="51"/>
-    <w:lsdException w:name="Grid Table 7 Colorful Accent 3" w:uiPriority="52"/>
-    <w:lsdException w:name="Grid Table 1 Light Accent 4" w:uiPriority="46"/>
-    <w:lsdException w:name="Grid Table 2 Accent 4" w:uiPriority="47"/>
-    <w:lsdException w:name="Grid Table 3 Accent 4" w:uiPriority="48"/>
-    <w:lsdException w:name="Grid Table 4 Accent 4" w:uiPriority="49"/>
-    <w:lsdException w:name="Grid Table 5 Dark Accent 4" w:uiPriority="50"/>
-    <w:lsdException w:name="Grid Table 6 Colorful Accent 4" w:uiPriority="51"/>
-    <w:lsdException w:name="Grid Table 7 Colorful Accent 4" w:uiPriority="52"/>
-    <w:lsdException w:name="Grid Table 1 Light Accent 5" w:uiPriority="46"/>
-    <w:lsdException w:name="Grid Table 2 Accent 5" w:uiPriority="47"/>
-    <w:lsdException w:name="Grid Table 3 Accent 5" w:uiPriority="48"/>
-    <w:lsdException w:name="Grid Table 4 Accent 5" w:uiPriority="49"/>
-    <w:lsdException w:name="Grid Table 5 Dark Accent 5" w:uiPriority="50"/>
-    <w:lsdException w:name="Grid Table 6 Colorful Accent 5" w:uiPriority="51"/>
-    <w:lsdException w:name="Grid Table 7 Colorful Accent 5" w:uiPriority="52"/>
-    <w:lsdException w:name="Grid Table 1 Light Accent 6" w:uiPriority="46"/>
-    <w:lsdException w:name="Grid Table 2 Accent 6" w:uiPriority="47"/>
-    <w:lsdException w:name="Grid Table 3 Accent 6" w:uiPriority="48"/>
-    <w:lsdException w:name="Grid Table 4 Accent 6" w:uiPriority="49"/>
-    <w:lsdException w:name="Grid Table 5 Dark Accent 6" w:uiPriority="50"/>
-    <w:lsdException w:name="Grid Table 6 Colorful Accent 6" w:uiPriority="51"/>
-    <w:lsdException w:name="Grid Table 7 Colorful Accent 6" w:uiPriority="52"/>
-    <w:lsdException w:name="List Table 1 Light" w:uiPriority="46"/>
-    <w:lsdException w:name="List Table 2" w:uiPriority="47"/>
-    <w:lsdException w:name="List Table 3" w:uiPriority="48"/>
-    <w:lsdException w:name="List Table 4" w:uiPriority="49"/>
-    <w:lsdException w:name="List Table 5 Dark" w:uiPriority="50"/>
-    <w:lsdException w:name="List Table 6 Colorful" w:uiPriority="51"/>
-    <w:lsdException w:name="List Table 7 Colorful" w:uiPriority="52"/>
-    <w:lsdException w:name="List Table 1 Light Accent 1" w:uiPriority="46"/>
-    <w:lsdException w:name="List Table 2 Accent 1" w:uiPriority="47"/>
-    <w:lsdException w:name="List Table 3 Accent 1" w:uiPriority="48"/>
-    <w:lsdException w:name="List Table 4 Accent 1" w:uiPriority="49"/>
-    <w:lsdException w:name="List Table 5 Dark Accent 1" w:uiPriority="50"/>
-    <w:lsdException w:name="List Table 6 Colorful Accent 1" w:uiPriority="51"/>
-    <w:lsdException w:name="List Table 7 Colorful Accent 1" w:uiPriority="52"/>
-    <w:lsdException w:name="List Table 1 Light Accent 2" w:uiPriority="46"/>
-    <w:lsdException w:name="List Table 2 Accent 2" w:uiPriority="47"/>
-    <w:lsdException w:name="List Table 3 Accent 2" w:uiPriority="48"/>
-    <w:lsdException w:name="List Table 4 Accent 2" w:uiPriority="49"/>
-    <w:lsdException w:name="List Table 5 Dark Accent 2" w:uiPriority="50"/>
-    <w:lsdException w:name="List Table 6 Colorful Accent 2" w:uiPriority="51"/>
-    <w:lsdException w:name="List Table 7 Colorful Accent 2" w:uiPriority="52"/>
-    <w:lsdException w:name="List Table 1 Light Accent 3" w:uiPriority="46"/>
-    <w:lsdException w:name="List Table 2 Accent 3" w:uiPriority="47"/>
-    <w:lsdException w:name="List Table 3 Accent 3" w:uiPriority="48"/>
-    <w:lsdException w:name="List Table 4 Accent 3" w:uiPriority="49"/>
-    <w:lsdException w:name="List Table 5 Dark Accent 3" w:uiPriority="50"/>
-    <w:lsdException w:name="List Table 6 Colorful Accent 3" w:uiPriority="51"/>
-    <w:lsdException w:name="List Table 7 Colorful Accent 3" w:uiPriority="52"/>
-    <w:lsdException w:name="List Table 1 Light Accent 4" w:uiPriority="46"/>
-    <w:lsdException w:name="List Table 2 Accent 4" w:uiPriority="47"/>
-    <w:lsdException w:name="List Table 3 Accent 4" w:uiPriority="48"/>
-    <w:lsdException w:name="List Table 4 Accent 4" w:uiPriority="49"/>
-    <w:lsdException w:name="List Table 5 Dark Accent 4" w:uiPriority="50"/>
-    <w:lsdException w:name="List Table 6 Colorful Accent 4" w:uiPriority="51"/>
-    <w:lsdException w:name="List Table 7 Colorful Accent 4" w:uiPriority="52"/>
-    <w:lsdException w:name="List Table 1 Light Accent 5" w:uiPriority="46"/>
-    <w:lsdException w:name="List Table 2 Accent 5" w:uiPriority="47"/>
-    <w:lsdException w:name="List Table 3 Accent 5" w:uiPriority="48"/>
-    <w:lsdException w:name="List Table 4 Accent 5" w:uiPriority="49"/>
-    <w:lsdException w:name="List Table 5 Dark Accent 5" w:uiPriority="50"/>
-    <w:lsdException w:name="List Table 6 Colorful Accent 5" w:uiPriority="51"/>
-    <w:lsdException w:name="List Table 7 Colorful Accent 5" w:uiPriority="52"/>
-    <w:lsdException w:name="List Table 1 Light Accent 6" w:uiPriority="46"/>
-    <w:lsdException w:name="List Table 2 Accent 6" w:uiPriority="47"/>
-    <w:lsdException w:name="List Table 3 Accent 6" w:uiPriority="48"/>
-    <w:lsdException w:name="List Table 4 Accent 6" w:uiPriority="49"/>
-    <w:lsdException w:name="List Table 5 Dark Accent 6" w:uiPriority="50"/>
-    <w:lsdException w:name="List Table 6 Colorful Accent 6" w:uiPriority="51"/>
-    <w:lsdException w:name="List Table 7 Colorful Accent 6" w:uiPriority="52"/>
-    <w:lsdException w:name="Mention" w:semiHidden="1" w:unhideWhenUsed="1"/>
-    <w:lsdException w:name="Smart Hyperlink" w:semiHidden="1" w:unhideWhenUsed="1"/>
-    <w:lsdException w:name="Hashtag" w:semiHidden="1" w:unhideWhenUsed="1"/>
-  </w:latentStyles>
-  <w:style w:type="paragraph" w:default="1" w:styleId="Normal">
-    <w:name w:val="Normal"/>
-    <w:qFormat/>
-  </w:style>
-  <w:style w:type="character" w:default="1" w:styleId="DefaultParagraphFont">
-    <w:name w:val="Default Paragraph Font"/>
-    <w:uiPriority w:val="1"/>
-    <w:semiHidden/>
-    <w:unhideWhenUsed/>
-  </w:style>
-  <w:style w:type="table" w:default="1" w:styleId="TableNormal">
-    <w:name w:val="Normal Table"/>
-    <w:uiPriority w:val="99"/>
-    <w:semiHidden/>
-    <w:unhideWhenUsed/>
-    <w:tblPr>
-      <w:tblInd w:w="0" w:type="dxa"/>
-      <w:tblCellMar>
-        <w:top w:w="0" w:type="dxa"/>
-        <w:left w:w="108" w:type="dxa"/>
-        <w:bottom w:w="0" w:type="dxa"/>
-        <w:right w:w="108" w:type="dxa"/>
-      </w:tblCellMar>
-    </w:tblPr>
-  </w:style>
-  <w:style w:type="numbering" w:default="1" w:styleId="NoList">
-    <w:name w:val="No List"/>
-    <w:uiPriority w:val="99"/>
-    <w:semiHidden/>
-    <w:unhideWhenUsed/>
-  </w:style>
-  <w:style w:type="paragraph" w:customStyle="1" w:styleId="CFA3E5EA41614811AD5FFCF2C29798D4">
-    <w:name w:val="CFA3E5EA41614811AD5FFCF2C29798D4"/>
-  </w:style>
-  <w:style w:type="paragraph" w:customStyle="1" w:styleId="5B7951DF6C7B46EBAC482695AD70BEC0">
-    <w:name w:val="5B7951DF6C7B46EBAC482695AD70BEC0"/>
-  </w:style>
-  <w:style w:type="paragraph" w:customStyle="1" w:styleId="3C24E49E6E7D4C3497C0457278EDCEA9">
-    <w:name w:val="3C24E49E6E7D4C3497C0457278EDCEA9"/>
-  </w:style>
-</w:styles>
-</file>
-
-<file path=word/glossary/webSettings.xml><?xml version="1.0" encoding="utf-8"?>
-<w:webSettings xmlns:mc="http://schemas.openxmlformats.org/markup-compatibility/2006" xmlns:r="http://schemas.openxmlformats.org/officeDocument/2006/relationships" xmlns:w="http://schemas.openxmlformats.org/wordprocessingml/2006/main" xmlns:w14="http://schemas.microsoft.com/office/word/2010/wordml" xmlns:w15="http://schemas.microsoft.com/office/word/2012/wordml" xmlns:w16se="http://schemas.microsoft.com/office/word/2015/wordml/symex" mc:Ignorable="w14 w15 w16se">
-  <w:optimizeForBrowser/>
-  <w:allowPNG/>
-</w:webSettings>
 </file>
 
 <file path=word/theme/theme1.xml><?xml version="1.0" encoding="utf-8"?>
@@ -3844,129 +3285,12 @@
 </file>
 
 <file path=customXml/item1.xml><?xml version="1.0" encoding="utf-8"?>
-<p:properties xmlns:p="http://schemas.microsoft.com/office/2006/metadata/properties" xmlns:xsi="http://www.w3.org/2001/XMLSchema-instance" xmlns:pc="http://schemas.microsoft.com/office/infopath/2007/PartnerControls">
-  <documentManagement>
-    <APDescription xmlns="4873beb7-5857-4685-be1f-d57550cc96cc" xsi:nil="true"/>
-    <AssetExpire xmlns="4873beb7-5857-4685-be1f-d57550cc96cc">2029-01-01T08:00:00+00:00</AssetExpire>
-    <CampaignTagsTaxHTField0 xmlns="4873beb7-5857-4685-be1f-d57550cc96cc">
-      <Terms xmlns="http://schemas.microsoft.com/office/infopath/2007/PartnerControls"/>
-    </CampaignTagsTaxHTField0>
-    <IntlLangReviewDate xmlns="4873beb7-5857-4685-be1f-d57550cc96cc" xsi:nil="true"/>
-    <TPFriendlyName xmlns="4873beb7-5857-4685-be1f-d57550cc96cc" xsi:nil="true"/>
-    <IntlLangReview xmlns="4873beb7-5857-4685-be1f-d57550cc96cc">false</IntlLangReview>
-    <LocLastLocAttemptVersionLookup xmlns="4873beb7-5857-4685-be1f-d57550cc96cc">864570</LocLastLocAttemptVersionLookup>
-    <PolicheckWords xmlns="4873beb7-5857-4685-be1f-d57550cc96cc" xsi:nil="true"/>
-    <SubmitterId xmlns="4873beb7-5857-4685-be1f-d57550cc96cc" xsi:nil="true"/>
-    <AcquiredFrom xmlns="4873beb7-5857-4685-be1f-d57550cc96cc">Internal MS</AcquiredFrom>
-    <EditorialStatus xmlns="4873beb7-5857-4685-be1f-d57550cc96cc">Complete</EditorialStatus>
-    <Markets xmlns="4873beb7-5857-4685-be1f-d57550cc96cc"/>
-    <OriginAsset xmlns="4873beb7-5857-4685-be1f-d57550cc96cc" xsi:nil="true"/>
-    <AssetStart xmlns="4873beb7-5857-4685-be1f-d57550cc96cc">2012-11-01T04:53:00+00:00</AssetStart>
-    <FriendlyTitle xmlns="4873beb7-5857-4685-be1f-d57550cc96cc" xsi:nil="true"/>
-    <MarketSpecific xmlns="4873beb7-5857-4685-be1f-d57550cc96cc">false</MarketSpecific>
-    <TPNamespace xmlns="4873beb7-5857-4685-be1f-d57550cc96cc" xsi:nil="true"/>
-    <PublishStatusLookup xmlns="4873beb7-5857-4685-be1f-d57550cc96cc">
-      <Value>1655138</Value>
-    </PublishStatusLookup>
-    <APAuthor xmlns="4873beb7-5857-4685-be1f-d57550cc96cc">
-      <UserInfo>
-        <DisplayName>MIDDLEEAST\v-keerth</DisplayName>
-        <AccountId>2799</AccountId>
-        <AccountType/>
-      </UserInfo>
-    </APAuthor>
-    <TPCommandLine xmlns="4873beb7-5857-4685-be1f-d57550cc96cc" xsi:nil="true"/>
-    <IntlLangReviewer xmlns="4873beb7-5857-4685-be1f-d57550cc96cc" xsi:nil="true"/>
-    <OpenTemplate xmlns="4873beb7-5857-4685-be1f-d57550cc96cc">true</OpenTemplate>
-    <CSXSubmissionDate xmlns="4873beb7-5857-4685-be1f-d57550cc96cc" xsi:nil="true"/>
-    <TaxCatchAll xmlns="4873beb7-5857-4685-be1f-d57550cc96cc"/>
-    <Manager xmlns="4873beb7-5857-4685-be1f-d57550cc96cc" xsi:nil="true"/>
-    <NumericId xmlns="4873beb7-5857-4685-be1f-d57550cc96cc" xsi:nil="true"/>
-    <ParentAssetId xmlns="4873beb7-5857-4685-be1f-d57550cc96cc" xsi:nil="true"/>
-    <OriginalSourceMarket xmlns="4873beb7-5857-4685-be1f-d57550cc96cc" xsi:nil="true"/>
-    <ApprovalStatus xmlns="4873beb7-5857-4685-be1f-d57550cc96cc">InProgress</ApprovalStatus>
-    <TPComponent xmlns="4873beb7-5857-4685-be1f-d57550cc96cc" xsi:nil="true"/>
-    <EditorialTags xmlns="4873beb7-5857-4685-be1f-d57550cc96cc" xsi:nil="true"/>
-    <TPExecutable xmlns="4873beb7-5857-4685-be1f-d57550cc96cc" xsi:nil="true"/>
-    <TPLaunchHelpLink xmlns="4873beb7-5857-4685-be1f-d57550cc96cc" xsi:nil="true"/>
-    <LocComments xmlns="4873beb7-5857-4685-be1f-d57550cc96cc" xsi:nil="true"/>
-    <LocRecommendedHandoff xmlns="4873beb7-5857-4685-be1f-d57550cc96cc" xsi:nil="true"/>
-    <SourceTitle xmlns="4873beb7-5857-4685-be1f-d57550cc96cc" xsi:nil="true"/>
-    <CSXUpdate xmlns="4873beb7-5857-4685-be1f-d57550cc96cc">false</CSXUpdate>
-    <IntlLocPriority xmlns="4873beb7-5857-4685-be1f-d57550cc96cc" xsi:nil="true"/>
-    <UAProjectedTotalWords xmlns="4873beb7-5857-4685-be1f-d57550cc96cc" xsi:nil="true"/>
-    <AssetType xmlns="4873beb7-5857-4685-be1f-d57550cc96cc">TP</AssetType>
-    <MachineTranslated xmlns="4873beb7-5857-4685-be1f-d57550cc96cc">false</MachineTranslated>
-    <OutputCachingOn xmlns="4873beb7-5857-4685-be1f-d57550cc96cc">false</OutputCachingOn>
-    <TemplateStatus xmlns="4873beb7-5857-4685-be1f-d57550cc96cc">Complete</TemplateStatus>
-    <IsSearchable xmlns="4873beb7-5857-4685-be1f-d57550cc96cc">true</IsSearchable>
-    <ContentItem xmlns="4873beb7-5857-4685-be1f-d57550cc96cc" xsi:nil="true"/>
-    <HandoffToMSDN xmlns="4873beb7-5857-4685-be1f-d57550cc96cc" xsi:nil="true"/>
-    <ShowIn xmlns="4873beb7-5857-4685-be1f-d57550cc96cc">Show everywhere</ShowIn>
-    <ThumbnailAssetId xmlns="4873beb7-5857-4685-be1f-d57550cc96cc" xsi:nil="true"/>
-    <UALocComments xmlns="4873beb7-5857-4685-be1f-d57550cc96cc" xsi:nil="true"/>
-    <UALocRecommendation xmlns="4873beb7-5857-4685-be1f-d57550cc96cc">Localize</UALocRecommendation>
-    <LastModifiedDateTime xmlns="4873beb7-5857-4685-be1f-d57550cc96cc" xsi:nil="true"/>
-    <LegacyData xmlns="4873beb7-5857-4685-be1f-d57550cc96cc" xsi:nil="true"/>
-    <LocManualTestRequired xmlns="4873beb7-5857-4685-be1f-d57550cc96cc">false</LocManualTestRequired>
-    <LocMarketGroupTiers2 xmlns="4873beb7-5857-4685-be1f-d57550cc96cc" xsi:nil="true"/>
-    <ClipArtFilename xmlns="4873beb7-5857-4685-be1f-d57550cc96cc" xsi:nil="true"/>
-    <TPApplication xmlns="4873beb7-5857-4685-be1f-d57550cc96cc" xsi:nil="true"/>
-    <CSXHash xmlns="4873beb7-5857-4685-be1f-d57550cc96cc" xsi:nil="true"/>
-    <DirectSourceMarket xmlns="4873beb7-5857-4685-be1f-d57550cc96cc" xsi:nil="true"/>
-    <PrimaryImageGen xmlns="4873beb7-5857-4685-be1f-d57550cc96cc">true</PrimaryImageGen>
-    <PlannedPubDate xmlns="4873beb7-5857-4685-be1f-d57550cc96cc" xsi:nil="true"/>
-    <CSXSubmissionMarket xmlns="4873beb7-5857-4685-be1f-d57550cc96cc" xsi:nil="true"/>
-    <Downloads xmlns="4873beb7-5857-4685-be1f-d57550cc96cc">0</Downloads>
-    <ArtSampleDocs xmlns="4873beb7-5857-4685-be1f-d57550cc96cc" xsi:nil="true"/>
-    <TrustLevel xmlns="4873beb7-5857-4685-be1f-d57550cc96cc">1 Microsoft Managed Content</TrustLevel>
-    <BlockPublish xmlns="4873beb7-5857-4685-be1f-d57550cc96cc">false</BlockPublish>
-    <TPLaunchHelpLinkType xmlns="4873beb7-5857-4685-be1f-d57550cc96cc">Template</TPLaunchHelpLinkType>
-    <LocalizationTagsTaxHTField0 xmlns="4873beb7-5857-4685-be1f-d57550cc96cc">
-      <Terms xmlns="http://schemas.microsoft.com/office/infopath/2007/PartnerControls"/>
-    </LocalizationTagsTaxHTField0>
-    <BusinessGroup xmlns="4873beb7-5857-4685-be1f-d57550cc96cc" xsi:nil="true"/>
-    <Providers xmlns="4873beb7-5857-4685-be1f-d57550cc96cc" xsi:nil="true"/>
-    <TemplateTemplateType xmlns="4873beb7-5857-4685-be1f-d57550cc96cc">Word Document Template</TemplateTemplateType>
-    <TimesCloned xmlns="4873beb7-5857-4685-be1f-d57550cc96cc" xsi:nil="true"/>
-    <TPAppVersion xmlns="4873beb7-5857-4685-be1f-d57550cc96cc" xsi:nil="true"/>
-    <VoteCount xmlns="4873beb7-5857-4685-be1f-d57550cc96cc" xsi:nil="true"/>
-    <AverageRating xmlns="4873beb7-5857-4685-be1f-d57550cc96cc" xsi:nil="true"/>
-    <FeatureTagsTaxHTField0 xmlns="4873beb7-5857-4685-be1f-d57550cc96cc">
-      <Terms xmlns="http://schemas.microsoft.com/office/infopath/2007/PartnerControls"/>
-    </FeatureTagsTaxHTField0>
-    <Provider xmlns="4873beb7-5857-4685-be1f-d57550cc96cc" xsi:nil="true"/>
-    <UACurrentWords xmlns="4873beb7-5857-4685-be1f-d57550cc96cc" xsi:nil="true"/>
-    <AssetId xmlns="4873beb7-5857-4685-be1f-d57550cc96cc">TP103749966</AssetId>
-    <TPClientViewer xmlns="4873beb7-5857-4685-be1f-d57550cc96cc" xsi:nil="true"/>
-    <DSATActionTaken xmlns="4873beb7-5857-4685-be1f-d57550cc96cc" xsi:nil="true"/>
-    <APEditor xmlns="4873beb7-5857-4685-be1f-d57550cc96cc">
-      <UserInfo>
-        <DisplayName/>
-        <AccountId xsi:nil="true"/>
-        <AccountType/>
-      </UserInfo>
-    </APEditor>
-    <TPInstallLocation xmlns="4873beb7-5857-4685-be1f-d57550cc96cc" xsi:nil="true"/>
-    <OOCacheId xmlns="4873beb7-5857-4685-be1f-d57550cc96cc" xsi:nil="true"/>
-    <IsDeleted xmlns="4873beb7-5857-4685-be1f-d57550cc96cc">false</IsDeleted>
-    <PublishTargets xmlns="4873beb7-5857-4685-be1f-d57550cc96cc">OfficeOnlineVNext</PublishTargets>
-    <ApprovalLog xmlns="4873beb7-5857-4685-be1f-d57550cc96cc" xsi:nil="true"/>
-    <BugNumber xmlns="4873beb7-5857-4685-be1f-d57550cc96cc" xsi:nil="true"/>
-    <CrawlForDependencies xmlns="4873beb7-5857-4685-be1f-d57550cc96cc">false</CrawlForDependencies>
-    <InternalTagsTaxHTField0 xmlns="4873beb7-5857-4685-be1f-d57550cc96cc">
-      <Terms xmlns="http://schemas.microsoft.com/office/infopath/2007/PartnerControls"/>
-    </InternalTagsTaxHTField0>
-    <LastHandOff xmlns="4873beb7-5857-4685-be1f-d57550cc96cc" xsi:nil="true"/>
-    <Milestone xmlns="4873beb7-5857-4685-be1f-d57550cc96cc" xsi:nil="true"/>
-    <OriginalRelease xmlns="4873beb7-5857-4685-be1f-d57550cc96cc">15</OriginalRelease>
-    <RecommendationsModifier xmlns="4873beb7-5857-4685-be1f-d57550cc96cc" xsi:nil="true"/>
-    <ScenarioTagsTaxHTField0 xmlns="4873beb7-5857-4685-be1f-d57550cc96cc">
-      <Terms xmlns="http://schemas.microsoft.com/office/infopath/2007/PartnerControls"/>
-    </ScenarioTagsTaxHTField0>
-    <UANotes xmlns="4873beb7-5857-4685-be1f-d57550cc96cc" xsi:nil="true"/>
-  </documentManagement>
-</p:properties>
+<?mso-contentType ?>
+<FormTemplates xmlns="http://schemas.microsoft.com/sharepoint/v3/contenttype/forms">
+  <Display>DocumentLibraryForm</Display>
+  <Edit>AssetEditForm</Edit>
+  <New>DocumentLibraryForm</New>
+</FormTemplates>
 </file>
 
 <file path=customXml/item2.xml><?xml version="1.0" encoding="utf-8"?>
@@ -5010,12 +4334,129 @@
 </file>
 
 <file path=customXml/item3.xml><?xml version="1.0" encoding="utf-8"?>
-<?mso-contentType ?>
-<FormTemplates xmlns="http://schemas.microsoft.com/sharepoint/v3/contenttype/forms">
-  <Display>DocumentLibraryForm</Display>
-  <Edit>AssetEditForm</Edit>
-  <New>DocumentLibraryForm</New>
-</FormTemplates>
+<p:properties xmlns:p="http://schemas.microsoft.com/office/2006/metadata/properties" xmlns:xsi="http://www.w3.org/2001/XMLSchema-instance" xmlns:pc="http://schemas.microsoft.com/office/infopath/2007/PartnerControls">
+  <documentManagement>
+    <APDescription xmlns="4873beb7-5857-4685-be1f-d57550cc96cc" xsi:nil="true"/>
+    <AssetExpire xmlns="4873beb7-5857-4685-be1f-d57550cc96cc">2029-01-01T08:00:00+00:00</AssetExpire>
+    <CampaignTagsTaxHTField0 xmlns="4873beb7-5857-4685-be1f-d57550cc96cc">
+      <Terms xmlns="http://schemas.microsoft.com/office/infopath/2007/PartnerControls"/>
+    </CampaignTagsTaxHTField0>
+    <IntlLangReviewDate xmlns="4873beb7-5857-4685-be1f-d57550cc96cc" xsi:nil="true"/>
+    <TPFriendlyName xmlns="4873beb7-5857-4685-be1f-d57550cc96cc" xsi:nil="true"/>
+    <IntlLangReview xmlns="4873beb7-5857-4685-be1f-d57550cc96cc">false</IntlLangReview>
+    <LocLastLocAttemptVersionLookup xmlns="4873beb7-5857-4685-be1f-d57550cc96cc">864570</LocLastLocAttemptVersionLookup>
+    <PolicheckWords xmlns="4873beb7-5857-4685-be1f-d57550cc96cc" xsi:nil="true"/>
+    <SubmitterId xmlns="4873beb7-5857-4685-be1f-d57550cc96cc" xsi:nil="true"/>
+    <AcquiredFrom xmlns="4873beb7-5857-4685-be1f-d57550cc96cc">Internal MS</AcquiredFrom>
+    <EditorialStatus xmlns="4873beb7-5857-4685-be1f-d57550cc96cc">Complete</EditorialStatus>
+    <Markets xmlns="4873beb7-5857-4685-be1f-d57550cc96cc"/>
+    <OriginAsset xmlns="4873beb7-5857-4685-be1f-d57550cc96cc" xsi:nil="true"/>
+    <AssetStart xmlns="4873beb7-5857-4685-be1f-d57550cc96cc">2012-11-01T04:53:00+00:00</AssetStart>
+    <FriendlyTitle xmlns="4873beb7-5857-4685-be1f-d57550cc96cc" xsi:nil="true"/>
+    <MarketSpecific xmlns="4873beb7-5857-4685-be1f-d57550cc96cc">false</MarketSpecific>
+    <TPNamespace xmlns="4873beb7-5857-4685-be1f-d57550cc96cc" xsi:nil="true"/>
+    <PublishStatusLookup xmlns="4873beb7-5857-4685-be1f-d57550cc96cc">
+      <Value>1655138</Value>
+    </PublishStatusLookup>
+    <APAuthor xmlns="4873beb7-5857-4685-be1f-d57550cc96cc">
+      <UserInfo>
+        <DisplayName>MIDDLEEAST\v-keerth</DisplayName>
+        <AccountId>2799</AccountId>
+        <AccountType/>
+      </UserInfo>
+    </APAuthor>
+    <TPCommandLine xmlns="4873beb7-5857-4685-be1f-d57550cc96cc" xsi:nil="true"/>
+    <IntlLangReviewer xmlns="4873beb7-5857-4685-be1f-d57550cc96cc" xsi:nil="true"/>
+    <OpenTemplate xmlns="4873beb7-5857-4685-be1f-d57550cc96cc">true</OpenTemplate>
+    <CSXSubmissionDate xmlns="4873beb7-5857-4685-be1f-d57550cc96cc" xsi:nil="true"/>
+    <TaxCatchAll xmlns="4873beb7-5857-4685-be1f-d57550cc96cc"/>
+    <Manager xmlns="4873beb7-5857-4685-be1f-d57550cc96cc" xsi:nil="true"/>
+    <NumericId xmlns="4873beb7-5857-4685-be1f-d57550cc96cc" xsi:nil="true"/>
+    <ParentAssetId xmlns="4873beb7-5857-4685-be1f-d57550cc96cc" xsi:nil="true"/>
+    <OriginalSourceMarket xmlns="4873beb7-5857-4685-be1f-d57550cc96cc" xsi:nil="true"/>
+    <ApprovalStatus xmlns="4873beb7-5857-4685-be1f-d57550cc96cc">InProgress</ApprovalStatus>
+    <TPComponent xmlns="4873beb7-5857-4685-be1f-d57550cc96cc" xsi:nil="true"/>
+    <EditorialTags xmlns="4873beb7-5857-4685-be1f-d57550cc96cc" xsi:nil="true"/>
+    <TPExecutable xmlns="4873beb7-5857-4685-be1f-d57550cc96cc" xsi:nil="true"/>
+    <TPLaunchHelpLink xmlns="4873beb7-5857-4685-be1f-d57550cc96cc" xsi:nil="true"/>
+    <LocComments xmlns="4873beb7-5857-4685-be1f-d57550cc96cc" xsi:nil="true"/>
+    <LocRecommendedHandoff xmlns="4873beb7-5857-4685-be1f-d57550cc96cc" xsi:nil="true"/>
+    <SourceTitle xmlns="4873beb7-5857-4685-be1f-d57550cc96cc" xsi:nil="true"/>
+    <CSXUpdate xmlns="4873beb7-5857-4685-be1f-d57550cc96cc">false</CSXUpdate>
+    <IntlLocPriority xmlns="4873beb7-5857-4685-be1f-d57550cc96cc" xsi:nil="true"/>
+    <UAProjectedTotalWords xmlns="4873beb7-5857-4685-be1f-d57550cc96cc" xsi:nil="true"/>
+    <AssetType xmlns="4873beb7-5857-4685-be1f-d57550cc96cc">TP</AssetType>
+    <MachineTranslated xmlns="4873beb7-5857-4685-be1f-d57550cc96cc">false</MachineTranslated>
+    <OutputCachingOn xmlns="4873beb7-5857-4685-be1f-d57550cc96cc">false</OutputCachingOn>
+    <TemplateStatus xmlns="4873beb7-5857-4685-be1f-d57550cc96cc">Complete</TemplateStatus>
+    <IsSearchable xmlns="4873beb7-5857-4685-be1f-d57550cc96cc">true</IsSearchable>
+    <ContentItem xmlns="4873beb7-5857-4685-be1f-d57550cc96cc" xsi:nil="true"/>
+    <HandoffToMSDN xmlns="4873beb7-5857-4685-be1f-d57550cc96cc" xsi:nil="true"/>
+    <ShowIn xmlns="4873beb7-5857-4685-be1f-d57550cc96cc">Show everywhere</ShowIn>
+    <ThumbnailAssetId xmlns="4873beb7-5857-4685-be1f-d57550cc96cc" xsi:nil="true"/>
+    <UALocComments xmlns="4873beb7-5857-4685-be1f-d57550cc96cc" xsi:nil="true"/>
+    <UALocRecommendation xmlns="4873beb7-5857-4685-be1f-d57550cc96cc">Localize</UALocRecommendation>
+    <LastModifiedDateTime xmlns="4873beb7-5857-4685-be1f-d57550cc96cc" xsi:nil="true"/>
+    <LegacyData xmlns="4873beb7-5857-4685-be1f-d57550cc96cc" xsi:nil="true"/>
+    <LocManualTestRequired xmlns="4873beb7-5857-4685-be1f-d57550cc96cc">false</LocManualTestRequired>
+    <LocMarketGroupTiers2 xmlns="4873beb7-5857-4685-be1f-d57550cc96cc" xsi:nil="true"/>
+    <ClipArtFilename xmlns="4873beb7-5857-4685-be1f-d57550cc96cc" xsi:nil="true"/>
+    <TPApplication xmlns="4873beb7-5857-4685-be1f-d57550cc96cc" xsi:nil="true"/>
+    <CSXHash xmlns="4873beb7-5857-4685-be1f-d57550cc96cc" xsi:nil="true"/>
+    <DirectSourceMarket xmlns="4873beb7-5857-4685-be1f-d57550cc96cc" xsi:nil="true"/>
+    <PrimaryImageGen xmlns="4873beb7-5857-4685-be1f-d57550cc96cc">true</PrimaryImageGen>
+    <PlannedPubDate xmlns="4873beb7-5857-4685-be1f-d57550cc96cc" xsi:nil="true"/>
+    <CSXSubmissionMarket xmlns="4873beb7-5857-4685-be1f-d57550cc96cc" xsi:nil="true"/>
+    <Downloads xmlns="4873beb7-5857-4685-be1f-d57550cc96cc">0</Downloads>
+    <ArtSampleDocs xmlns="4873beb7-5857-4685-be1f-d57550cc96cc" xsi:nil="true"/>
+    <TrustLevel xmlns="4873beb7-5857-4685-be1f-d57550cc96cc">1 Microsoft Managed Content</TrustLevel>
+    <BlockPublish xmlns="4873beb7-5857-4685-be1f-d57550cc96cc">false</BlockPublish>
+    <TPLaunchHelpLinkType xmlns="4873beb7-5857-4685-be1f-d57550cc96cc">Template</TPLaunchHelpLinkType>
+    <LocalizationTagsTaxHTField0 xmlns="4873beb7-5857-4685-be1f-d57550cc96cc">
+      <Terms xmlns="http://schemas.microsoft.com/office/infopath/2007/PartnerControls"/>
+    </LocalizationTagsTaxHTField0>
+    <BusinessGroup xmlns="4873beb7-5857-4685-be1f-d57550cc96cc" xsi:nil="true"/>
+    <Providers xmlns="4873beb7-5857-4685-be1f-d57550cc96cc" xsi:nil="true"/>
+    <TemplateTemplateType xmlns="4873beb7-5857-4685-be1f-d57550cc96cc">Word Document Template</TemplateTemplateType>
+    <TimesCloned xmlns="4873beb7-5857-4685-be1f-d57550cc96cc" xsi:nil="true"/>
+    <TPAppVersion xmlns="4873beb7-5857-4685-be1f-d57550cc96cc" xsi:nil="true"/>
+    <VoteCount xmlns="4873beb7-5857-4685-be1f-d57550cc96cc" xsi:nil="true"/>
+    <AverageRating xmlns="4873beb7-5857-4685-be1f-d57550cc96cc" xsi:nil="true"/>
+    <FeatureTagsTaxHTField0 xmlns="4873beb7-5857-4685-be1f-d57550cc96cc">
+      <Terms xmlns="http://schemas.microsoft.com/office/infopath/2007/PartnerControls"/>
+    </FeatureTagsTaxHTField0>
+    <Provider xmlns="4873beb7-5857-4685-be1f-d57550cc96cc" xsi:nil="true"/>
+    <UACurrentWords xmlns="4873beb7-5857-4685-be1f-d57550cc96cc" xsi:nil="true"/>
+    <AssetId xmlns="4873beb7-5857-4685-be1f-d57550cc96cc">TP103749966</AssetId>
+    <TPClientViewer xmlns="4873beb7-5857-4685-be1f-d57550cc96cc" xsi:nil="true"/>
+    <DSATActionTaken xmlns="4873beb7-5857-4685-be1f-d57550cc96cc" xsi:nil="true"/>
+    <APEditor xmlns="4873beb7-5857-4685-be1f-d57550cc96cc">
+      <UserInfo>
+        <DisplayName/>
+        <AccountId xsi:nil="true"/>
+        <AccountType/>
+      </UserInfo>
+    </APEditor>
+    <TPInstallLocation xmlns="4873beb7-5857-4685-be1f-d57550cc96cc" xsi:nil="true"/>
+    <OOCacheId xmlns="4873beb7-5857-4685-be1f-d57550cc96cc" xsi:nil="true"/>
+    <IsDeleted xmlns="4873beb7-5857-4685-be1f-d57550cc96cc">false</IsDeleted>
+    <PublishTargets xmlns="4873beb7-5857-4685-be1f-d57550cc96cc">OfficeOnlineVNext</PublishTargets>
+    <ApprovalLog xmlns="4873beb7-5857-4685-be1f-d57550cc96cc" xsi:nil="true"/>
+    <BugNumber xmlns="4873beb7-5857-4685-be1f-d57550cc96cc" xsi:nil="true"/>
+    <CrawlForDependencies xmlns="4873beb7-5857-4685-be1f-d57550cc96cc">false</CrawlForDependencies>
+    <InternalTagsTaxHTField0 xmlns="4873beb7-5857-4685-be1f-d57550cc96cc">
+      <Terms xmlns="http://schemas.microsoft.com/office/infopath/2007/PartnerControls"/>
+    </InternalTagsTaxHTField0>
+    <LastHandOff xmlns="4873beb7-5857-4685-be1f-d57550cc96cc" xsi:nil="true"/>
+    <Milestone xmlns="4873beb7-5857-4685-be1f-d57550cc96cc" xsi:nil="true"/>
+    <OriginalRelease xmlns="4873beb7-5857-4685-be1f-d57550cc96cc">15</OriginalRelease>
+    <RecommendationsModifier xmlns="4873beb7-5857-4685-be1f-d57550cc96cc" xsi:nil="true"/>
+    <ScenarioTagsTaxHTField0 xmlns="4873beb7-5857-4685-be1f-d57550cc96cc">
+      <Terms xmlns="http://schemas.microsoft.com/office/infopath/2007/PartnerControls"/>
+    </ScenarioTagsTaxHTField0>
+    <UANotes xmlns="4873beb7-5857-4685-be1f-d57550cc96cc" xsi:nil="true"/>
+  </documentManagement>
+</p:properties>
 </file>
 
 <file path=customXml/item4.xml><?xml version="1.0" encoding="utf-8"?>
@@ -5072,11 +4513,9 @@
 </file>
 
 <file path=customXml/itemProps1.xml><?xml version="1.0" encoding="utf-8"?>
-<ds:datastoreItem xmlns:ds="http://schemas.openxmlformats.org/officeDocument/2006/customXml" ds:itemID="{83AE4ADC-D632-40A7-A0C1-0481BB069C4F}">
+<ds:datastoreItem xmlns:ds="http://schemas.openxmlformats.org/officeDocument/2006/customXml" ds:itemID="{FF740C13-C6A2-43D3-86C5-4CBB969C2CB1}">
   <ds:schemaRefs>
-    <ds:schemaRef ds:uri="http://schemas.microsoft.com/office/2006/metadata/properties"/>
-    <ds:schemaRef ds:uri="http://schemas.microsoft.com/office/infopath/2007/PartnerControls"/>
-    <ds:schemaRef ds:uri="4873beb7-5857-4685-be1f-d57550cc96cc"/>
+    <ds:schemaRef ds:uri="http://schemas.microsoft.com/sharepoint/v3/contenttype/forms"/>
   </ds:schemaRefs>
 </ds:datastoreItem>
 </file>
@@ -5100,15 +4539,17 @@
 </file>
 
 <file path=customXml/itemProps3.xml><?xml version="1.0" encoding="utf-8"?>
-<ds:datastoreItem xmlns:ds="http://schemas.openxmlformats.org/officeDocument/2006/customXml" ds:itemID="{FF740C13-C6A2-43D3-86C5-4CBB969C2CB1}">
+<ds:datastoreItem xmlns:ds="http://schemas.openxmlformats.org/officeDocument/2006/customXml" ds:itemID="{83AE4ADC-D632-40A7-A0C1-0481BB069C4F}">
   <ds:schemaRefs>
-    <ds:schemaRef ds:uri="http://schemas.microsoft.com/sharepoint/v3/contenttype/forms"/>
+    <ds:schemaRef ds:uri="http://schemas.microsoft.com/office/2006/metadata/properties"/>
+    <ds:schemaRef ds:uri="http://schemas.microsoft.com/office/infopath/2007/PartnerControls"/>
+    <ds:schemaRef ds:uri="4873beb7-5857-4685-be1f-d57550cc96cc"/>
   </ds:schemaRefs>
 </ds:datastoreItem>
 </file>
 
 <file path=customXml/itemProps4.xml><?xml version="1.0" encoding="utf-8"?>
-<ds:datastoreItem xmlns:ds="http://schemas.openxmlformats.org/officeDocument/2006/customXml" ds:itemID="{36ED9752-F01D-4356-8E1A-D3F60CDBD7D4}">
+<ds:datastoreItem xmlns:ds="http://schemas.openxmlformats.org/officeDocument/2006/customXml" ds:itemID="{A95A22C4-5989-46E8-8B73-E6A55DCD896E}">
   <ds:schemaRefs>
     <ds:schemaRef ds:uri="http://schemas.openxmlformats.org/officeDocument/2006/bibliography"/>
   </ds:schemaRefs>

</xml_diff>

<commit_message>
All has come to an end! Thank you teacher for being with me!
</commit_message>
<xml_diff>
--- a/PHP framework project.docx
+++ b/PHP framework project.docx
@@ -44,6 +44,40 @@
     </w:p>
     <w:p>
       <w:pPr>
+        <w:pStyle w:val="Title"/>
+        <w:rPr>
+          <w:sz w:val="24"/>
+          <w:szCs w:val="28"/>
+        </w:rPr>
+      </w:pPr>
+      <w:r>
+        <w:rPr>
+          <w:sz w:val="24"/>
+          <w:szCs w:val="28"/>
+        </w:rPr>
+        <w:t>foodie – the food shop</w:t>
+      </w:r>
+    </w:p>
+    <w:p>
+      <w:pPr>
+        <w:pStyle w:val="Title"/>
+        <w:rPr>
+          <w:sz w:val="24"/>
+          <w:szCs w:val="28"/>
+        </w:rPr>
+      </w:pPr>
+      <w:r>
+        <w:rPr>
+          <w:sz w:val="24"/>
+          <w:szCs w:val="28"/>
+        </w:rPr>
+        <w:t>link:</w:t>
+      </w:r>
+      <w:bookmarkStart w:id="0" w:name="_GoBack"/>
+      <w:bookmarkEnd w:id="0"/>
+    </w:p>
+    <w:p>
+      <w:pPr>
         <w:pStyle w:val="Heading1"/>
       </w:pPr>
       <w:r>
@@ -81,11 +115,11 @@
         <w:pStyle w:val="ListParagraph"/>
         <w:numPr>
           <w:ilvl w:val="0"/>
-          <w:numId w:val="19"/>
+          <w:numId w:val="22"/>
         </w:numPr>
       </w:pPr>
       <w:r>
-        <w:t>Food’s name</w:t>
+        <w:t>ID of products / food</w:t>
       </w:r>
     </w:p>
     <w:p>
@@ -93,11 +127,11 @@
         <w:pStyle w:val="ListParagraph"/>
         <w:numPr>
           <w:ilvl w:val="0"/>
-          <w:numId w:val="19"/>
+          <w:numId w:val="22"/>
         </w:numPr>
       </w:pPr>
       <w:r>
-        <w:t>Food’s price</w:t>
+        <w:t>Name of the food</w:t>
       </w:r>
     </w:p>
     <w:p>
@@ -105,16 +139,11 @@
         <w:pStyle w:val="ListParagraph"/>
         <w:numPr>
           <w:ilvl w:val="0"/>
-          <w:numId w:val="19"/>
+          <w:numId w:val="22"/>
         </w:numPr>
       </w:pPr>
       <w:r>
-        <w:t>Food description / Ingredient</w:t>
-      </w:r>
-    </w:p>
-    <w:p>
-      <w:r>
-        <w:t>Table of feedback will contain:</w:t>
+        <w:t>Price</w:t>
       </w:r>
     </w:p>
     <w:p>
@@ -122,11 +151,11 @@
         <w:pStyle w:val="ListParagraph"/>
         <w:numPr>
           <w:ilvl w:val="0"/>
-          <w:numId w:val="20"/>
+          <w:numId w:val="22"/>
         </w:numPr>
       </w:pPr>
       <w:r>
-        <w:t>Customer / anonymous email</w:t>
+        <w:t>Description</w:t>
       </w:r>
     </w:p>
     <w:p>
@@ -134,16 +163,16 @@
         <w:pStyle w:val="ListParagraph"/>
         <w:numPr>
           <w:ilvl w:val="0"/>
-          <w:numId w:val="20"/>
+          <w:numId w:val="22"/>
         </w:numPr>
       </w:pPr>
       <w:r>
-        <w:t>Comments</w:t>
-      </w:r>
-    </w:p>
-    <w:p>
-      <w:r>
-        <w:t>Table of order:</w:t>
+        <w:t>Images</w:t>
+      </w:r>
+    </w:p>
+    <w:p>
+      <w:r>
+        <w:t>Table of Customers will contain:</w:t>
       </w:r>
     </w:p>
     <w:p>
@@ -151,11 +180,11 @@
         <w:pStyle w:val="ListParagraph"/>
         <w:numPr>
           <w:ilvl w:val="0"/>
-          <w:numId w:val="21"/>
+          <w:numId w:val="23"/>
         </w:numPr>
       </w:pPr>
       <w:r>
-        <w:t>Customer’s name</w:t>
+        <w:t>ID of customers</w:t>
       </w:r>
     </w:p>
     <w:p>
@@ -163,11 +192,11 @@
         <w:pStyle w:val="ListParagraph"/>
         <w:numPr>
           <w:ilvl w:val="0"/>
-          <w:numId w:val="21"/>
+          <w:numId w:val="23"/>
         </w:numPr>
       </w:pPr>
       <w:r>
-        <w:t>Customer’s address</w:t>
+        <w:t>Name</w:t>
       </w:r>
     </w:p>
     <w:p>
@@ -175,11 +204,11 @@
         <w:pStyle w:val="ListParagraph"/>
         <w:numPr>
           <w:ilvl w:val="0"/>
-          <w:numId w:val="21"/>
+          <w:numId w:val="23"/>
         </w:numPr>
       </w:pPr>
       <w:r>
-        <w:t>Customer’s phonenumber</w:t>
+        <w:t>Address</w:t>
       </w:r>
     </w:p>
     <w:p>
@@ -187,47 +216,1265 @@
         <w:pStyle w:val="ListParagraph"/>
         <w:numPr>
           <w:ilvl w:val="0"/>
-          <w:numId w:val="21"/>
+          <w:numId w:val="23"/>
         </w:numPr>
       </w:pPr>
       <w:r>
-        <w:t>Info of food which customer has chosen</w:t>
-      </w:r>
-    </w:p>
+        <w:t>Phone number</w:t>
+      </w:r>
+    </w:p>
+    <w:p>
+      <w:r>
+        <w:lastRenderedPageBreak/>
+        <w:t>Table of order detail will contain</w:t>
+      </w:r>
+    </w:p>
+    <w:p>
+      <w:pPr>
+        <w:pStyle w:val="ListParagraph"/>
+        <w:numPr>
+          <w:ilvl w:val="0"/>
+          <w:numId w:val="25"/>
+        </w:numPr>
+      </w:pPr>
+      <w:r>
+        <w:t>ID of food (just in order)</w:t>
+      </w:r>
+    </w:p>
+    <w:p>
+      <w:pPr>
+        <w:pStyle w:val="ListParagraph"/>
+        <w:numPr>
+          <w:ilvl w:val="0"/>
+          <w:numId w:val="25"/>
+        </w:numPr>
+      </w:pPr>
+      <w:r>
+        <w:t>Productid (id of the food – link to table of the good)</w:t>
+      </w:r>
+    </w:p>
+    <w:p>
+      <w:pPr>
+        <w:pStyle w:val="ListParagraph"/>
+        <w:numPr>
+          <w:ilvl w:val="0"/>
+          <w:numId w:val="25"/>
+        </w:numPr>
+      </w:pPr>
+      <w:r>
+        <w:t>Quantity of food</w:t>
+      </w:r>
+    </w:p>
+    <w:p>
+      <w:pPr>
+        <w:pStyle w:val="ListParagraph"/>
+        <w:numPr>
+          <w:ilvl w:val="0"/>
+          <w:numId w:val="25"/>
+        </w:numPr>
+      </w:pPr>
+      <w:r>
+        <w:t>Price</w:t>
+      </w:r>
+    </w:p>
+    <w:p>
+      <w:r>
+        <w:t>Table of feedback will contain</w:t>
+      </w:r>
+    </w:p>
+    <w:p>
+      <w:pPr>
+        <w:pStyle w:val="ListParagraph"/>
+        <w:numPr>
+          <w:ilvl w:val="0"/>
+          <w:numId w:val="26"/>
+        </w:numPr>
+      </w:pPr>
+      <w:r>
+        <w:t>Id of comment</w:t>
+      </w:r>
+    </w:p>
+    <w:p>
+      <w:pPr>
+        <w:pStyle w:val="ListParagraph"/>
+        <w:numPr>
+          <w:ilvl w:val="0"/>
+          <w:numId w:val="26"/>
+        </w:numPr>
+      </w:pPr>
+      <w:r>
+        <w:t>Customer email</w:t>
+      </w:r>
+    </w:p>
+    <w:p>
+      <w:pPr>
+        <w:pStyle w:val="ListParagraph"/>
+        <w:numPr>
+          <w:ilvl w:val="0"/>
+          <w:numId w:val="26"/>
+        </w:numPr>
+      </w:pPr>
+      <w:r>
+        <w:t>Comments</w:t>
+      </w:r>
+    </w:p>
+    <w:p/>
     <w:p>
       <w:pPr>
         <w:pStyle w:val="Heading1"/>
       </w:pPr>
       <w:r>
-        <w:t>Database information source</w:t>
-      </w:r>
-    </w:p>
-    <w:p>
-      <w:hyperlink r:id="rId11" w:history="1">
-        <w:r>
-          <w:rPr>
-            <w:rStyle w:val="Hyperlink"/>
-          </w:rPr>
-          <w:t>http://www.japan-guide.com/e/e2038.html</w:t>
-        </w:r>
-      </w:hyperlink>
-    </w:p>
-    <w:p>
-      <w:r>
-        <w:t>Nigiri sushi, Norimaki sushi</w:t>
+        <w:t xml:space="preserve">Database </w:t>
+      </w:r>
+      <w:r>
+        <w:t>create code</w:t>
+      </w:r>
+    </w:p>
+    <w:p>
+      <w:pPr>
+        <w:rPr>
+          <w:b/>
+          <w:u w:val="single"/>
+        </w:rPr>
+      </w:pPr>
+      <w:r>
+        <w:rPr>
+          <w:b/>
+          <w:u w:val="single"/>
+        </w:rPr>
+        <w:t>Table customers:</w:t>
+      </w:r>
+    </w:p>
+    <w:p>
+      <w:r>
+        <w:rPr>
+          <w:rFonts w:ascii="Arial" w:hAnsi="Arial" w:cs="Arial"/>
+          <w:color w:val="444444"/>
+          <w:sz w:val="20"/>
+          <w:szCs w:val="20"/>
+          <w:highlight w:val="yellow"/>
+          <w:shd w:val="clear" w:color="auto" w:fill="FFFFFF"/>
+        </w:rPr>
+        <w:t>CREATE TABLE `customers` (</w:t>
+      </w:r>
+      <w:r>
+        <w:rPr>
+          <w:rFonts w:ascii="Arial" w:hAnsi="Arial" w:cs="Arial"/>
+          <w:color w:val="444444"/>
+          <w:sz w:val="20"/>
+          <w:szCs w:val="20"/>
+          <w:highlight w:val="yellow"/>
+        </w:rPr>
+        <w:br/>
+      </w:r>
+      <w:r>
+        <w:rPr>
+          <w:rFonts w:ascii="Arial" w:hAnsi="Arial" w:cs="Arial"/>
+          <w:color w:val="444444"/>
+          <w:sz w:val="20"/>
+          <w:szCs w:val="20"/>
+          <w:highlight w:val="yellow"/>
+          <w:shd w:val="clear" w:color="auto" w:fill="FFFFFF"/>
+        </w:rPr>
+        <w:t> `id` int(11) NOT NULL AUTO_INCREMENT,</w:t>
+      </w:r>
+      <w:r>
+        <w:rPr>
+          <w:rFonts w:ascii="Arial" w:hAnsi="Arial" w:cs="Arial"/>
+          <w:color w:val="444444"/>
+          <w:sz w:val="20"/>
+          <w:szCs w:val="20"/>
+          <w:highlight w:val="yellow"/>
+        </w:rPr>
+        <w:br/>
+      </w:r>
+      <w:r>
+        <w:rPr>
+          <w:rFonts w:ascii="Arial" w:hAnsi="Arial" w:cs="Arial"/>
+          <w:color w:val="444444"/>
+          <w:sz w:val="20"/>
+          <w:szCs w:val="20"/>
+          <w:highlight w:val="yellow"/>
+          <w:shd w:val="clear" w:color="auto" w:fill="FFFFFF"/>
+        </w:rPr>
+        <w:t> `name` varchar(80) NOT NULL,</w:t>
+      </w:r>
+      <w:r>
+        <w:rPr>
+          <w:rFonts w:ascii="Arial" w:hAnsi="Arial" w:cs="Arial"/>
+          <w:color w:val="444444"/>
+          <w:sz w:val="20"/>
+          <w:szCs w:val="20"/>
+          <w:highlight w:val="yellow"/>
+        </w:rPr>
+        <w:br/>
+      </w:r>
+      <w:r>
+        <w:rPr>
+          <w:rFonts w:ascii="Arial" w:hAnsi="Arial" w:cs="Arial"/>
+          <w:color w:val="444444"/>
+          <w:sz w:val="20"/>
+          <w:szCs w:val="20"/>
+          <w:highlight w:val="yellow"/>
+          <w:shd w:val="clear" w:color="auto" w:fill="FFFFFF"/>
+        </w:rPr>
+        <w:t> `address` varchar(80) NOT NULL,</w:t>
+      </w:r>
+      <w:r>
+        <w:rPr>
+          <w:rFonts w:ascii="Arial" w:hAnsi="Arial" w:cs="Arial"/>
+          <w:color w:val="444444"/>
+          <w:sz w:val="20"/>
+          <w:szCs w:val="20"/>
+          <w:highlight w:val="yellow"/>
+        </w:rPr>
+        <w:br/>
+      </w:r>
+      <w:r>
+        <w:rPr>
+          <w:rFonts w:ascii="Arial" w:hAnsi="Arial" w:cs="Arial"/>
+          <w:color w:val="444444"/>
+          <w:sz w:val="20"/>
+          <w:szCs w:val="20"/>
+          <w:highlight w:val="yellow"/>
+          <w:shd w:val="clear" w:color="auto" w:fill="FFFFFF"/>
+        </w:rPr>
+        <w:t> `phonenumber` varchar(20) NOT NULL,</w:t>
+      </w:r>
+      <w:r>
+        <w:rPr>
+          <w:rFonts w:ascii="Arial" w:hAnsi="Arial" w:cs="Arial"/>
+          <w:color w:val="444444"/>
+          <w:sz w:val="20"/>
+          <w:szCs w:val="20"/>
+          <w:highlight w:val="yellow"/>
+        </w:rPr>
+        <w:br/>
+      </w:r>
+      <w:r>
+        <w:rPr>
+          <w:rFonts w:ascii="Arial" w:hAnsi="Arial" w:cs="Arial"/>
+          <w:color w:val="444444"/>
+          <w:sz w:val="20"/>
+          <w:szCs w:val="20"/>
+          <w:highlight w:val="yellow"/>
+          <w:shd w:val="clear" w:color="auto" w:fill="FFFFFF"/>
+        </w:rPr>
+        <w:t> PRIMARY KEY (`id`)</w:t>
+      </w:r>
+      <w:r>
+        <w:rPr>
+          <w:rFonts w:ascii="Arial" w:hAnsi="Arial" w:cs="Arial"/>
+          <w:color w:val="444444"/>
+          <w:sz w:val="20"/>
+          <w:szCs w:val="20"/>
+          <w:highlight w:val="yellow"/>
+        </w:rPr>
+        <w:br/>
+      </w:r>
+      <w:r>
+        <w:rPr>
+          <w:rFonts w:ascii="Arial" w:hAnsi="Arial" w:cs="Arial"/>
+          <w:color w:val="444444"/>
+          <w:sz w:val="20"/>
+          <w:szCs w:val="20"/>
+          <w:highlight w:val="yellow"/>
+          <w:shd w:val="clear" w:color="auto" w:fill="FFFFFF"/>
+        </w:rPr>
+        <w:t>) ENGINE=InnoDB AUTO_INCREMENT=18 DEFAULT CHARSET=utf8</w:t>
+      </w:r>
+    </w:p>
+    <w:p>
+      <w:pPr>
+        <w:rPr>
+          <w:b/>
+          <w:u w:val="single"/>
+        </w:rPr>
+      </w:pPr>
+      <w:r>
+        <w:rPr>
+          <w:b/>
+          <w:u w:val="single"/>
+        </w:rPr>
+        <w:t xml:space="preserve">Table </w:t>
+      </w:r>
+      <w:r>
+        <w:rPr>
+          <w:b/>
+          <w:u w:val="single"/>
+        </w:rPr>
+        <w:t>foods</w:t>
+      </w:r>
+      <w:r>
+        <w:rPr>
+          <w:b/>
+          <w:u w:val="single"/>
+        </w:rPr>
+        <w:t>:</w:t>
+      </w:r>
+    </w:p>
+    <w:p>
+      <w:pPr>
+        <w:spacing w:before="24" w:after="24" w:line="240" w:lineRule="auto"/>
+        <w:ind w:left="24" w:right="24"/>
+        <w:rPr>
+          <w:rFonts w:ascii="Arial" w:eastAsia="Times New Roman" w:hAnsi="Arial" w:cs="Arial"/>
+          <w:color w:val="000000"/>
+          <w:sz w:val="20"/>
+          <w:szCs w:val="20"/>
+          <w:lang w:eastAsia="en-US"/>
+        </w:rPr>
+      </w:pPr>
+      <w:r>
+        <w:rPr>
+          <w:rFonts w:ascii="Arial" w:eastAsia="Times New Roman" w:hAnsi="Arial" w:cs="Arial"/>
+          <w:color w:val="000000"/>
+          <w:sz w:val="20"/>
+          <w:szCs w:val="20"/>
+          <w:lang w:eastAsia="en-US"/>
+        </w:rPr>
+        <w:br/>
+      </w:r>
+      <w:r>
+        <w:rPr>
+          <w:rFonts w:ascii="Arial" w:eastAsia="Times New Roman" w:hAnsi="Arial" w:cs="Arial"/>
+          <w:color w:val="000000"/>
+          <w:sz w:val="20"/>
+          <w:szCs w:val="20"/>
+          <w:highlight w:val="yellow"/>
+          <w:lang w:eastAsia="en-US"/>
+        </w:rPr>
+        <w:t>CREATE TABLE `food` (</w:t>
+      </w:r>
+      <w:r>
+        <w:rPr>
+          <w:rFonts w:ascii="Arial" w:eastAsia="Times New Roman" w:hAnsi="Arial" w:cs="Arial"/>
+          <w:color w:val="000000"/>
+          <w:sz w:val="20"/>
+          <w:szCs w:val="20"/>
+          <w:highlight w:val="yellow"/>
+          <w:lang w:eastAsia="en-US"/>
+        </w:rPr>
+        <w:br/>
+        <w:t> `id` int(100) NOT NULL,</w:t>
+      </w:r>
+      <w:r>
+        <w:rPr>
+          <w:rFonts w:ascii="Arial" w:eastAsia="Times New Roman" w:hAnsi="Arial" w:cs="Arial"/>
+          <w:color w:val="000000"/>
+          <w:sz w:val="20"/>
+          <w:szCs w:val="20"/>
+          <w:highlight w:val="yellow"/>
+          <w:lang w:eastAsia="en-US"/>
+        </w:rPr>
+        <w:br/>
+        <w:t> `name` text NOT NULL,</w:t>
+      </w:r>
+      <w:r>
+        <w:rPr>
+          <w:rFonts w:ascii="Arial" w:eastAsia="Times New Roman" w:hAnsi="Arial" w:cs="Arial"/>
+          <w:color w:val="000000"/>
+          <w:sz w:val="20"/>
+          <w:szCs w:val="20"/>
+          <w:highlight w:val="yellow"/>
+          <w:lang w:eastAsia="en-US"/>
+        </w:rPr>
+        <w:br/>
+        <w:t> `price` float NOT NULL,</w:t>
+      </w:r>
+      <w:r>
+        <w:rPr>
+          <w:rFonts w:ascii="Arial" w:eastAsia="Times New Roman" w:hAnsi="Arial" w:cs="Arial"/>
+          <w:color w:val="000000"/>
+          <w:sz w:val="20"/>
+          <w:szCs w:val="20"/>
+          <w:highlight w:val="yellow"/>
+          <w:lang w:eastAsia="en-US"/>
+        </w:rPr>
+        <w:br/>
+        <w:t> `description` varchar(255) NOT NULL,</w:t>
+      </w:r>
+      <w:r>
+        <w:rPr>
+          <w:rFonts w:ascii="Arial" w:eastAsia="Times New Roman" w:hAnsi="Arial" w:cs="Arial"/>
+          <w:color w:val="000000"/>
+          <w:sz w:val="20"/>
+          <w:szCs w:val="20"/>
+          <w:highlight w:val="yellow"/>
+          <w:lang w:eastAsia="en-US"/>
+        </w:rPr>
+        <w:br/>
+      </w:r>
+      <w:r>
+        <w:rPr>
+          <w:rFonts w:ascii="Arial" w:eastAsia="Times New Roman" w:hAnsi="Arial" w:cs="Arial"/>
+          <w:color w:val="000000"/>
+          <w:sz w:val="20"/>
+          <w:szCs w:val="20"/>
+          <w:highlight w:val="yellow"/>
+          <w:lang w:eastAsia="en-US"/>
+        </w:rPr>
+        <w:lastRenderedPageBreak/>
+        <w:t> `image` varchar(80) NOT NULL</w:t>
+      </w:r>
+      <w:r>
+        <w:rPr>
+          <w:rFonts w:ascii="Arial" w:eastAsia="Times New Roman" w:hAnsi="Arial" w:cs="Arial"/>
+          <w:color w:val="000000"/>
+          <w:sz w:val="20"/>
+          <w:szCs w:val="20"/>
+          <w:highlight w:val="yellow"/>
+          <w:lang w:eastAsia="en-US"/>
+        </w:rPr>
+        <w:br/>
+        <w:t>) ENGINE=InnoDB DEFAULT CHARSET=utf8</w:t>
+      </w:r>
+    </w:p>
+    <w:p>
+      <w:pPr>
+        <w:rPr>
+          <w:b/>
+          <w:u w:val="single"/>
+        </w:rPr>
+      </w:pPr>
+    </w:p>
+    <w:p>
+      <w:pPr>
+        <w:rPr>
+          <w:b/>
+          <w:u w:val="single"/>
+        </w:rPr>
+      </w:pPr>
+      <w:r>
+        <w:rPr>
+          <w:b/>
+          <w:u w:val="single"/>
+        </w:rPr>
+        <w:t xml:space="preserve">Table </w:t>
+      </w:r>
+      <w:r>
+        <w:rPr>
+          <w:b/>
+          <w:u w:val="single"/>
+        </w:rPr>
+        <w:t>order_detail</w:t>
+      </w:r>
+      <w:r>
+        <w:rPr>
+          <w:b/>
+          <w:u w:val="single"/>
+        </w:rPr>
+        <w:t>:</w:t>
+      </w:r>
+    </w:p>
+    <w:p>
+      <w:pPr>
+        <w:spacing w:before="24" w:after="24" w:line="240" w:lineRule="auto"/>
+        <w:ind w:left="24" w:right="24"/>
+        <w:rPr>
+          <w:rFonts w:ascii="Arial" w:eastAsia="Times New Roman" w:hAnsi="Arial" w:cs="Arial"/>
+          <w:color w:val="000000"/>
+          <w:sz w:val="20"/>
+          <w:szCs w:val="20"/>
+          <w:lang w:eastAsia="en-US"/>
+        </w:rPr>
+      </w:pPr>
+      <w:r>
+        <w:rPr>
+          <w:rFonts w:ascii="Arial" w:eastAsia="Times New Roman" w:hAnsi="Arial" w:cs="Arial"/>
+          <w:color w:val="000000"/>
+          <w:sz w:val="20"/>
+          <w:szCs w:val="20"/>
+          <w:lang w:eastAsia="en-US"/>
+        </w:rPr>
+        <w:br/>
+      </w:r>
+      <w:r>
+        <w:rPr>
+          <w:rFonts w:ascii="Arial" w:eastAsia="Times New Roman" w:hAnsi="Arial" w:cs="Arial"/>
+          <w:color w:val="000000"/>
+          <w:sz w:val="20"/>
+          <w:szCs w:val="20"/>
+          <w:highlight w:val="yellow"/>
+          <w:lang w:eastAsia="en-US"/>
+        </w:rPr>
+        <w:t>CREATE TABLE `order_detail` (</w:t>
+      </w:r>
+      <w:r>
+        <w:rPr>
+          <w:rFonts w:ascii="Arial" w:eastAsia="Times New Roman" w:hAnsi="Arial" w:cs="Arial"/>
+          <w:color w:val="000000"/>
+          <w:sz w:val="20"/>
+          <w:szCs w:val="20"/>
+          <w:highlight w:val="yellow"/>
+          <w:lang w:eastAsia="en-US"/>
+        </w:rPr>
+        <w:br/>
+        <w:t> `id` int(11) NOT NULL AUTO_INCREMENT,</w:t>
+      </w:r>
+      <w:r>
+        <w:rPr>
+          <w:rFonts w:ascii="Arial" w:eastAsia="Times New Roman" w:hAnsi="Arial" w:cs="Arial"/>
+          <w:color w:val="000000"/>
+          <w:sz w:val="20"/>
+          <w:szCs w:val="20"/>
+          <w:highlight w:val="yellow"/>
+          <w:lang w:eastAsia="en-US"/>
+        </w:rPr>
+        <w:br/>
+        <w:t> `productid` int(11) NOT NULL,</w:t>
+      </w:r>
+      <w:r>
+        <w:rPr>
+          <w:rFonts w:ascii="Arial" w:eastAsia="Times New Roman" w:hAnsi="Arial" w:cs="Arial"/>
+          <w:color w:val="000000"/>
+          <w:sz w:val="20"/>
+          <w:szCs w:val="20"/>
+          <w:highlight w:val="yellow"/>
+          <w:lang w:eastAsia="en-US"/>
+        </w:rPr>
+        <w:br/>
+        <w:t> `quantity` int(11) NOT NULL,</w:t>
+      </w:r>
+      <w:r>
+        <w:rPr>
+          <w:rFonts w:ascii="Arial" w:eastAsia="Times New Roman" w:hAnsi="Arial" w:cs="Arial"/>
+          <w:color w:val="000000"/>
+          <w:sz w:val="20"/>
+          <w:szCs w:val="20"/>
+          <w:highlight w:val="yellow"/>
+          <w:lang w:eastAsia="en-US"/>
+        </w:rPr>
+        <w:br/>
+        <w:t> `price` float NOT NULL,</w:t>
+      </w:r>
+      <w:r>
+        <w:rPr>
+          <w:rFonts w:ascii="Arial" w:eastAsia="Times New Roman" w:hAnsi="Arial" w:cs="Arial"/>
+          <w:color w:val="000000"/>
+          <w:sz w:val="20"/>
+          <w:szCs w:val="20"/>
+          <w:highlight w:val="yellow"/>
+          <w:lang w:eastAsia="en-US"/>
+        </w:rPr>
+        <w:br/>
+        <w:t> PRIMARY KEY (`id`)</w:t>
+      </w:r>
+      <w:r>
+        <w:rPr>
+          <w:rFonts w:ascii="Arial" w:eastAsia="Times New Roman" w:hAnsi="Arial" w:cs="Arial"/>
+          <w:color w:val="000000"/>
+          <w:sz w:val="20"/>
+          <w:szCs w:val="20"/>
+          <w:highlight w:val="yellow"/>
+          <w:lang w:eastAsia="en-US"/>
+        </w:rPr>
+        <w:br/>
+        <w:t>) ENGINE=InnoDB AUTO_INCREMENT=18 DEFAULT CHARSET=utf8</w:t>
+      </w:r>
+    </w:p>
+    <w:p>
+      <w:pPr>
+        <w:rPr>
+          <w:b/>
+          <w:u w:val="single"/>
+        </w:rPr>
+      </w:pPr>
+    </w:p>
+    <w:p>
+      <w:pPr>
+        <w:rPr>
+          <w:b/>
+          <w:u w:val="single"/>
+        </w:rPr>
+      </w:pPr>
+      <w:r>
+        <w:rPr>
+          <w:b/>
+          <w:u w:val="single"/>
+        </w:rPr>
+        <w:t xml:space="preserve">Table </w:t>
+      </w:r>
+      <w:r>
+        <w:rPr>
+          <w:b/>
+          <w:u w:val="single"/>
+        </w:rPr>
+        <w:t>feedback</w:t>
+      </w:r>
+      <w:r>
+        <w:rPr>
+          <w:b/>
+          <w:u w:val="single"/>
+        </w:rPr>
+        <w:t>:</w:t>
+      </w:r>
+    </w:p>
+    <w:p>
+      <w:pPr>
+        <w:rPr>
+          <w:rFonts w:ascii="Arial" w:hAnsi="Arial" w:cs="Arial"/>
+          <w:color w:val="000000"/>
+          <w:sz w:val="20"/>
+          <w:szCs w:val="20"/>
+          <w:shd w:val="clear" w:color="auto" w:fill="EEEEEE"/>
+        </w:rPr>
+      </w:pPr>
+      <w:r>
+        <w:rPr>
+          <w:rFonts w:ascii="Arial" w:hAnsi="Arial" w:cs="Arial"/>
+          <w:color w:val="000000"/>
+          <w:sz w:val="20"/>
+          <w:szCs w:val="20"/>
+          <w:highlight w:val="yellow"/>
+          <w:shd w:val="clear" w:color="auto" w:fill="EEEEEE"/>
+        </w:rPr>
+        <w:t>CREATE TABLE `feedback` (</w:t>
+      </w:r>
+      <w:r>
+        <w:rPr>
+          <w:rFonts w:ascii="Arial" w:hAnsi="Arial" w:cs="Arial"/>
+          <w:color w:val="000000"/>
+          <w:sz w:val="20"/>
+          <w:szCs w:val="20"/>
+          <w:highlight w:val="yellow"/>
+        </w:rPr>
+        <w:br/>
+      </w:r>
+      <w:r>
+        <w:rPr>
+          <w:rFonts w:ascii="Arial" w:hAnsi="Arial" w:cs="Arial"/>
+          <w:color w:val="000000"/>
+          <w:sz w:val="20"/>
+          <w:szCs w:val="20"/>
+          <w:highlight w:val="yellow"/>
+          <w:shd w:val="clear" w:color="auto" w:fill="EEEEEE"/>
+        </w:rPr>
+        <w:t> `id` int(11) NOT NULL AUTO_INCREMENT,</w:t>
+      </w:r>
+      <w:r>
+        <w:rPr>
+          <w:rFonts w:ascii="Arial" w:hAnsi="Arial" w:cs="Arial"/>
+          <w:color w:val="000000"/>
+          <w:sz w:val="20"/>
+          <w:szCs w:val="20"/>
+          <w:highlight w:val="yellow"/>
+        </w:rPr>
+        <w:br/>
+      </w:r>
+      <w:r>
+        <w:rPr>
+          <w:rFonts w:ascii="Arial" w:hAnsi="Arial" w:cs="Arial"/>
+          <w:color w:val="000000"/>
+          <w:sz w:val="20"/>
+          <w:szCs w:val="20"/>
+          <w:highlight w:val="yellow"/>
+          <w:shd w:val="clear" w:color="auto" w:fill="EEEEEE"/>
+        </w:rPr>
+        <w:t> `customer_email` varchar(50) NOT NULL,</w:t>
+      </w:r>
+      <w:r>
+        <w:rPr>
+          <w:rFonts w:ascii="Arial" w:hAnsi="Arial" w:cs="Arial"/>
+          <w:color w:val="000000"/>
+          <w:sz w:val="20"/>
+          <w:szCs w:val="20"/>
+          <w:highlight w:val="yellow"/>
+        </w:rPr>
+        <w:br/>
+      </w:r>
+      <w:r>
+        <w:rPr>
+          <w:rFonts w:ascii="Arial" w:hAnsi="Arial" w:cs="Arial"/>
+          <w:color w:val="000000"/>
+          <w:sz w:val="20"/>
+          <w:szCs w:val="20"/>
+          <w:highlight w:val="yellow"/>
+          <w:shd w:val="clear" w:color="auto" w:fill="EEEEEE"/>
+        </w:rPr>
+        <w:t> `comments` varchar(255) NOT NULL,</w:t>
+      </w:r>
+      <w:r>
+        <w:rPr>
+          <w:rFonts w:ascii="Arial" w:hAnsi="Arial" w:cs="Arial"/>
+          <w:color w:val="000000"/>
+          <w:sz w:val="20"/>
+          <w:szCs w:val="20"/>
+          <w:highlight w:val="yellow"/>
+        </w:rPr>
+        <w:br/>
+      </w:r>
+      <w:r>
+        <w:rPr>
+          <w:rFonts w:ascii="Arial" w:hAnsi="Arial" w:cs="Arial"/>
+          <w:color w:val="000000"/>
+          <w:sz w:val="20"/>
+          <w:szCs w:val="20"/>
+          <w:highlight w:val="yellow"/>
+          <w:shd w:val="clear" w:color="auto" w:fill="EEEEEE"/>
+        </w:rPr>
+        <w:t> PRIMARY KEY (`id`)</w:t>
+      </w:r>
+      <w:r>
+        <w:rPr>
+          <w:rFonts w:ascii="Arial" w:hAnsi="Arial" w:cs="Arial"/>
+          <w:color w:val="000000"/>
+          <w:sz w:val="20"/>
+          <w:szCs w:val="20"/>
+          <w:highlight w:val="yellow"/>
+        </w:rPr>
+        <w:br/>
+      </w:r>
+      <w:r>
+        <w:rPr>
+          <w:rFonts w:ascii="Arial" w:hAnsi="Arial" w:cs="Arial"/>
+          <w:color w:val="000000"/>
+          <w:sz w:val="20"/>
+          <w:szCs w:val="20"/>
+          <w:highlight w:val="yellow"/>
+          <w:shd w:val="clear" w:color="auto" w:fill="EEEEEE"/>
+        </w:rPr>
+        <w:t>) ENGINE=InnoDB AUTO_INCREMENT=3 DEFAULT CHARSET=utf8</w:t>
+      </w:r>
+    </w:p>
+    <w:p>
+      <w:pPr>
+        <w:pStyle w:val="Heading1"/>
+      </w:pPr>
+      <w:r>
+        <w:t>how to use the documents</w:t>
+      </w:r>
+    </w:p>
+    <w:p>
+      <w:pPr>
+        <w:rPr>
+          <w:b/>
+          <w:u w:val="single"/>
+        </w:rPr>
+      </w:pPr>
+    </w:p>
+    <w:p>
+      <w:r>
+        <w:rPr>
+          <w:noProof/>
+          <w:lang w:eastAsia="en-US"/>
+        </w:rPr>
+        <w:lastRenderedPageBreak/>
+        <w:drawing>
+          <wp:inline distT="0" distB="0" distL="0" distR="0" wp14:anchorId="693562D0" wp14:editId="31A318BE">
+            <wp:extent cx="8382000" cy="4160553"/>
+            <wp:effectExtent l="0" t="0" r="0" b="0"/>
+            <wp:docPr id="1" name="Picture 1"/>
+            <wp:cNvGraphicFramePr>
+              <a:graphicFrameLocks xmlns:a="http://schemas.openxmlformats.org/drawingml/2006/main" noChangeAspect="1"/>
+            </wp:cNvGraphicFramePr>
+            <a:graphic xmlns:a="http://schemas.openxmlformats.org/drawingml/2006/main">
+              <a:graphicData uri="http://schemas.openxmlformats.org/drawingml/2006/picture">
+                <pic:pic xmlns:pic="http://schemas.openxmlformats.org/drawingml/2006/picture">
+                  <pic:nvPicPr>
+                    <pic:cNvPr id="1" name=""/>
+                    <pic:cNvPicPr/>
+                  </pic:nvPicPr>
+                  <pic:blipFill>
+                    <a:blip r:embed="rId11"/>
+                    <a:stretch>
+                      <a:fillRect/>
+                    </a:stretch>
+                  </pic:blipFill>
+                  <pic:spPr>
+                    <a:xfrm>
+                      <a:off x="0" y="0"/>
+                      <a:ext cx="8415455" cy="4177159"/>
+                    </a:xfrm>
+                    <a:prstGeom prst="rect">
+                      <a:avLst/>
+                    </a:prstGeom>
+                  </pic:spPr>
+                </pic:pic>
+              </a:graphicData>
+            </a:graphic>
+          </wp:inline>
+        </w:drawing>
       </w:r>
     </w:p>
     <w:p/>
     <w:p>
       <w:r>
-        <w:t>https://www.formget.com/codeigniter-shopping-cart/</w:t>
-      </w:r>
-      <w:bookmarkStart w:id="0" w:name="_GoBack"/>
-      <w:bookmarkEnd w:id="0"/>
-    </w:p>
+        <w:t xml:space="preserve">This is how the main page will display, </w:t>
+      </w:r>
+      <w:r>
+        <w:t>the bar in top is the menu, the name of the project is “Foodie”.</w:t>
+      </w:r>
+    </w:p>
+    <w:p>
+      <w:r>
+        <w:t>The home button has a darker color than the other, which indicated that you are in Home.</w:t>
+      </w:r>
+    </w:p>
+    <w:p>
+      <w:r>
+        <w:rPr>
+          <w:noProof/>
+          <w:lang w:eastAsia="en-US"/>
+        </w:rPr>
+        <w:lastRenderedPageBreak/>
+        <w:drawing>
+          <wp:inline distT="0" distB="0" distL="0" distR="0" wp14:anchorId="32E8FDD0" wp14:editId="141CCEE4">
+            <wp:extent cx="8229600" cy="4080510"/>
+            <wp:effectExtent l="0" t="0" r="0" b="0"/>
+            <wp:docPr id="2" name="Picture 2"/>
+            <wp:cNvGraphicFramePr>
+              <a:graphicFrameLocks xmlns:a="http://schemas.openxmlformats.org/drawingml/2006/main" noChangeAspect="1"/>
+            </wp:cNvGraphicFramePr>
+            <a:graphic xmlns:a="http://schemas.openxmlformats.org/drawingml/2006/main">
+              <a:graphicData uri="http://schemas.openxmlformats.org/drawingml/2006/picture">
+                <pic:pic xmlns:pic="http://schemas.openxmlformats.org/drawingml/2006/picture">
+                  <pic:nvPicPr>
+                    <pic:cNvPr id="1" name=""/>
+                    <pic:cNvPicPr/>
+                  </pic:nvPicPr>
+                  <pic:blipFill>
+                    <a:blip r:embed="rId12"/>
+                    <a:stretch>
+                      <a:fillRect/>
+                    </a:stretch>
+                  </pic:blipFill>
+                  <pic:spPr>
+                    <a:xfrm>
+                      <a:off x="0" y="0"/>
+                      <a:ext cx="8229600" cy="4080510"/>
+                    </a:xfrm>
+                    <a:prstGeom prst="rect">
+                      <a:avLst/>
+                    </a:prstGeom>
+                  </pic:spPr>
+                </pic:pic>
+              </a:graphicData>
+            </a:graphic>
+          </wp:inline>
+        </w:drawing>
+      </w:r>
+    </w:p>
+    <w:p>
+      <w:r>
+        <w:t>Then, this is the product page, which contains all the products loading from the database.</w:t>
+      </w:r>
+    </w:p>
+    <w:p>
+      <w:r>
+        <w:t>“How many things have you got here? “ and “There is no item in the cart” means that you’ve nev</w:t>
+      </w:r>
+      <w:r>
+        <w:t>er chosen any kind of foods here.</w:t>
+      </w:r>
+    </w:p>
+    <w:p>
+      <w:r>
+        <w:t>When you press “Add to Cart”, which will add items to the cart, the cart is an element which has been existed in CodeIgniter, the cart just temporarily holds what you have been adding to it, and it is not properly in database.</w:t>
+      </w:r>
+    </w:p>
+    <w:p>
+      <w:r>
+        <w:rPr>
+          <w:noProof/>
+          <w:lang w:eastAsia="en-US"/>
+        </w:rPr>
+        <w:lastRenderedPageBreak/>
+        <w:drawing>
+          <wp:inline distT="0" distB="0" distL="0" distR="0" wp14:anchorId="3C823810" wp14:editId="74A244C5">
+            <wp:extent cx="8229600" cy="4080510"/>
+            <wp:effectExtent l="0" t="0" r="0" b="0"/>
+            <wp:docPr id="3" name="Picture 3"/>
+            <wp:cNvGraphicFramePr>
+              <a:graphicFrameLocks xmlns:a="http://schemas.openxmlformats.org/drawingml/2006/main" noChangeAspect="1"/>
+            </wp:cNvGraphicFramePr>
+            <a:graphic xmlns:a="http://schemas.openxmlformats.org/drawingml/2006/main">
+              <a:graphicData uri="http://schemas.openxmlformats.org/drawingml/2006/picture">
+                <pic:pic xmlns:pic="http://schemas.openxmlformats.org/drawingml/2006/picture">
+                  <pic:nvPicPr>
+                    <pic:cNvPr id="1" name=""/>
+                    <pic:cNvPicPr/>
+                  </pic:nvPicPr>
+                  <pic:blipFill>
+                    <a:blip r:embed="rId13"/>
+                    <a:stretch>
+                      <a:fillRect/>
+                    </a:stretch>
+                  </pic:blipFill>
+                  <pic:spPr>
+                    <a:xfrm>
+                      <a:off x="0" y="0"/>
+                      <a:ext cx="8229600" cy="4080510"/>
+                    </a:xfrm>
+                    <a:prstGeom prst="rect">
+                      <a:avLst/>
+                    </a:prstGeom>
+                  </pic:spPr>
+                </pic:pic>
+              </a:graphicData>
+            </a:graphic>
+          </wp:inline>
+        </w:drawing>
+      </w:r>
+    </w:p>
+    <w:p>
+      <w:r>
+        <w:t>For example, when you click on “Add to cart” for example: Norimaki Sushi and Steak Hamburger, the line “There is no item in cart” will disappear, instead of that two new products that you pressed “Add to cart” has been added to the view above.</w:t>
+      </w:r>
+    </w:p>
+    <w:p>
+      <w:r>
+        <w:t>You can cancel the product by clicking the X on cancel product.</w:t>
+      </w:r>
+    </w:p>
+    <w:p>
+      <w:r>
+        <w:t>You can update cart by changing the quantity of the products, then click on “Update Cart”, the Order Total price will change.</w:t>
+      </w:r>
+    </w:p>
+    <w:p>
+      <w:r>
+        <w:rPr>
+          <w:noProof/>
+          <w:lang w:eastAsia="en-US"/>
+        </w:rPr>
+        <w:lastRenderedPageBreak/>
+        <w:drawing>
+          <wp:inline distT="0" distB="0" distL="0" distR="0" wp14:anchorId="0D47D1C3" wp14:editId="48ABF543">
+            <wp:extent cx="8229600" cy="4089400"/>
+            <wp:effectExtent l="0" t="0" r="0" b="6350"/>
+            <wp:docPr id="4" name="Picture 4"/>
+            <wp:cNvGraphicFramePr>
+              <a:graphicFrameLocks xmlns:a="http://schemas.openxmlformats.org/drawingml/2006/main" noChangeAspect="1"/>
+            </wp:cNvGraphicFramePr>
+            <a:graphic xmlns:a="http://schemas.openxmlformats.org/drawingml/2006/main">
+              <a:graphicData uri="http://schemas.openxmlformats.org/drawingml/2006/picture">
+                <pic:pic xmlns:pic="http://schemas.openxmlformats.org/drawingml/2006/picture">
+                  <pic:nvPicPr>
+                    <pic:cNvPr id="1" name=""/>
+                    <pic:cNvPicPr/>
+                  </pic:nvPicPr>
+                  <pic:blipFill>
+                    <a:blip r:embed="rId14"/>
+                    <a:stretch>
+                      <a:fillRect/>
+                    </a:stretch>
+                  </pic:blipFill>
+                  <pic:spPr>
+                    <a:xfrm>
+                      <a:off x="0" y="0"/>
+                      <a:ext cx="8229600" cy="4089400"/>
+                    </a:xfrm>
+                    <a:prstGeom prst="rect">
+                      <a:avLst/>
+                    </a:prstGeom>
+                  </pic:spPr>
+                </pic:pic>
+              </a:graphicData>
+            </a:graphic>
+          </wp:inline>
+        </w:drawing>
+      </w:r>
+    </w:p>
+    <w:p>
+      <w:r>
+        <w:t>For example, I have changed the quantity to 3, and the price has increased!</w:t>
+      </w:r>
+    </w:p>
+    <w:p>
+      <w:r>
+        <w:rPr>
+          <w:noProof/>
+          <w:lang w:eastAsia="en-US"/>
+        </w:rPr>
+        <w:lastRenderedPageBreak/>
+        <w:drawing>
+          <wp:inline distT="0" distB="0" distL="0" distR="0" wp14:anchorId="3482B779" wp14:editId="744DB607">
+            <wp:extent cx="8229600" cy="4329430"/>
+            <wp:effectExtent l="0" t="0" r="0" b="0"/>
+            <wp:docPr id="5" name="Picture 5"/>
+            <wp:cNvGraphicFramePr>
+              <a:graphicFrameLocks xmlns:a="http://schemas.openxmlformats.org/drawingml/2006/main" noChangeAspect="1"/>
+            </wp:cNvGraphicFramePr>
+            <a:graphic xmlns:a="http://schemas.openxmlformats.org/drawingml/2006/main">
+              <a:graphicData uri="http://schemas.openxmlformats.org/drawingml/2006/picture">
+                <pic:pic xmlns:pic="http://schemas.openxmlformats.org/drawingml/2006/picture">
+                  <pic:nvPicPr>
+                    <pic:cNvPr id="1" name=""/>
+                    <pic:cNvPicPr/>
+                  </pic:nvPicPr>
+                  <pic:blipFill>
+                    <a:blip r:embed="rId15"/>
+                    <a:stretch>
+                      <a:fillRect/>
+                    </a:stretch>
+                  </pic:blipFill>
+                  <pic:spPr>
+                    <a:xfrm>
+                      <a:off x="0" y="0"/>
+                      <a:ext cx="8229600" cy="4329430"/>
+                    </a:xfrm>
+                    <a:prstGeom prst="rect">
+                      <a:avLst/>
+                    </a:prstGeom>
+                  </pic:spPr>
+                </pic:pic>
+              </a:graphicData>
+            </a:graphic>
+          </wp:inline>
+        </w:drawing>
+      </w:r>
+    </w:p>
+    <w:p>
+      <w:r>
+        <w:t>When you click on Clear Cart, the site will ask you if you want to delete all the items in the cart, so it is considered that there is a confirmation when you want to delete the items.</w:t>
+      </w:r>
+    </w:p>
+    <w:p>
+      <w:r>
+        <w:rPr>
+          <w:noProof/>
+          <w:lang w:eastAsia="en-US"/>
+        </w:rPr>
+        <w:lastRenderedPageBreak/>
+        <w:drawing>
+          <wp:inline distT="0" distB="0" distL="0" distR="0" wp14:anchorId="6C8BC15D" wp14:editId="22B98EA0">
+            <wp:extent cx="8229600" cy="4089400"/>
+            <wp:effectExtent l="0" t="0" r="0" b="6350"/>
+            <wp:docPr id="7" name="Picture 7"/>
+            <wp:cNvGraphicFramePr>
+              <a:graphicFrameLocks xmlns:a="http://schemas.openxmlformats.org/drawingml/2006/main" noChangeAspect="1"/>
+            </wp:cNvGraphicFramePr>
+            <a:graphic xmlns:a="http://schemas.openxmlformats.org/drawingml/2006/main">
+              <a:graphicData uri="http://schemas.openxmlformats.org/drawingml/2006/picture">
+                <pic:pic xmlns:pic="http://schemas.openxmlformats.org/drawingml/2006/picture">
+                  <pic:nvPicPr>
+                    <pic:cNvPr id="1" name=""/>
+                    <pic:cNvPicPr/>
+                  </pic:nvPicPr>
+                  <pic:blipFill>
+                    <a:blip r:embed="rId16"/>
+                    <a:stretch>
+                      <a:fillRect/>
+                    </a:stretch>
+                  </pic:blipFill>
+                  <pic:spPr>
+                    <a:xfrm>
+                      <a:off x="0" y="0"/>
+                      <a:ext cx="8229600" cy="4089400"/>
+                    </a:xfrm>
+                    <a:prstGeom prst="rect">
+                      <a:avLst/>
+                    </a:prstGeom>
+                  </pic:spPr>
+                </pic:pic>
+              </a:graphicData>
+            </a:graphic>
+          </wp:inline>
+        </w:drawing>
+      </w:r>
+    </w:p>
+    <w:p>
+      <w:r>
+        <w:t xml:space="preserve">And tada </w:t>
+      </w:r>
+      <w:r>
+        <w:sym w:font="Wingdings" w:char="F04A"/>
+      </w:r>
+      <w:r>
+        <w:t>, I just clicked on Place order and the billing info just appeared there.</w:t>
+      </w:r>
+    </w:p>
+    <w:p>
+      <w:r>
+        <w:t>Fill in those blanks, and your food is delive</w:t>
+      </w:r>
+      <w:r>
+        <w:t>red, just hold your cash, and I</w:t>
+      </w:r>
+      <w:r>
+        <w:t xml:space="preserve"> will come and deliver to your address soon!</w:t>
+      </w:r>
+    </w:p>
+    <w:p>
+      <w:r>
+        <w:t>(Will update the credit card system payment soon!)</w:t>
+      </w:r>
+    </w:p>
+    <w:p>
+      <w:r>
+        <w:rPr>
+          <w:noProof/>
+          <w:lang w:eastAsia="en-US"/>
+        </w:rPr>
+        <w:lastRenderedPageBreak/>
+        <w:drawing>
+          <wp:inline distT="0" distB="0" distL="0" distR="0">
+            <wp:extent cx="8229600" cy="4076700"/>
+            <wp:effectExtent l="0" t="0" r="0" b="0"/>
+            <wp:docPr id="8" name="Picture 8"/>
+            <wp:cNvGraphicFramePr>
+              <a:graphicFrameLocks xmlns:a="http://schemas.openxmlformats.org/drawingml/2006/main" noChangeAspect="1"/>
+            </wp:cNvGraphicFramePr>
+            <a:graphic xmlns:a="http://schemas.openxmlformats.org/drawingml/2006/main">
+              <a:graphicData uri="http://schemas.openxmlformats.org/drawingml/2006/picture">
+                <pic:pic xmlns:pic="http://schemas.openxmlformats.org/drawingml/2006/picture">
+                  <pic:nvPicPr>
+                    <pic:cNvPr id="0" name="Picture 1"/>
+                    <pic:cNvPicPr>
+                      <a:picLocks noChangeAspect="1" noChangeArrowheads="1"/>
+                    </pic:cNvPicPr>
+                  </pic:nvPicPr>
+                  <pic:blipFill>
+                    <a:blip r:embed="rId17">
+                      <a:extLst>
+                        <a:ext uri="{28A0092B-C50C-407E-A947-70E740481C1C}">
+                          <a14:useLocalDpi xmlns:a14="http://schemas.microsoft.com/office/drawing/2010/main" val="0"/>
+                        </a:ext>
+                      </a:extLst>
+                    </a:blip>
+                    <a:srcRect/>
+                    <a:stretch>
+                      <a:fillRect/>
+                    </a:stretch>
+                  </pic:blipFill>
+                  <pic:spPr bwMode="auto">
+                    <a:xfrm>
+                      <a:off x="0" y="0"/>
+                      <a:ext cx="8229600" cy="4076700"/>
+                    </a:xfrm>
+                    <a:prstGeom prst="rect">
+                      <a:avLst/>
+                    </a:prstGeom>
+                    <a:noFill/>
+                    <a:ln>
+                      <a:noFill/>
+                    </a:ln>
+                  </pic:spPr>
+                </pic:pic>
+              </a:graphicData>
+            </a:graphic>
+          </wp:inline>
+        </w:drawing>
+      </w:r>
+    </w:p>
+    <w:p>
+      <w:r>
+        <w:t>And then a page Thank you will appear in animation reporting that I have received your order, and the page will automatically directs back to the food product page, and all the previous items in the cart will be deleted.</w:t>
+      </w:r>
+    </w:p>
+    <w:p>
+      <w:r>
+        <w:rPr>
+          <w:noProof/>
+          <w:lang w:eastAsia="en-US"/>
+        </w:rPr>
+        <w:lastRenderedPageBreak/>
+        <w:drawing>
+          <wp:inline distT="0" distB="0" distL="0" distR="0" wp14:anchorId="52397040" wp14:editId="2ED72892">
+            <wp:extent cx="8229600" cy="4076065"/>
+            <wp:effectExtent l="0" t="0" r="0" b="635"/>
+            <wp:docPr id="9" name="Picture 9"/>
+            <wp:cNvGraphicFramePr>
+              <a:graphicFrameLocks xmlns:a="http://schemas.openxmlformats.org/drawingml/2006/main" noChangeAspect="1"/>
+            </wp:cNvGraphicFramePr>
+            <a:graphic xmlns:a="http://schemas.openxmlformats.org/drawingml/2006/main">
+              <a:graphicData uri="http://schemas.openxmlformats.org/drawingml/2006/picture">
+                <pic:pic xmlns:pic="http://schemas.openxmlformats.org/drawingml/2006/picture">
+                  <pic:nvPicPr>
+                    <pic:cNvPr id="1" name=""/>
+                    <pic:cNvPicPr/>
+                  </pic:nvPicPr>
+                  <pic:blipFill>
+                    <a:blip r:embed="rId18"/>
+                    <a:stretch>
+                      <a:fillRect/>
+                    </a:stretch>
+                  </pic:blipFill>
+                  <pic:spPr>
+                    <a:xfrm>
+                      <a:off x="0" y="0"/>
+                      <a:ext cx="8229600" cy="4076065"/>
+                    </a:xfrm>
+                    <a:prstGeom prst="rect">
+                      <a:avLst/>
+                    </a:prstGeom>
+                  </pic:spPr>
+                </pic:pic>
+              </a:graphicData>
+            </a:graphic>
+          </wp:inline>
+        </w:drawing>
+      </w:r>
+    </w:p>
+    <w:p>
+      <w:r>
+        <w:t>So after all of that, we  return back to our product page.</w:t>
+      </w:r>
+    </w:p>
+    <w:p>
+      <w:r>
+        <w:rPr>
+          <w:noProof/>
+          <w:lang w:eastAsia="en-US"/>
+        </w:rPr>
+        <w:lastRenderedPageBreak/>
+        <w:drawing>
+          <wp:inline distT="0" distB="0" distL="0" distR="0" wp14:anchorId="22E7F60C" wp14:editId="79820C39">
+            <wp:extent cx="8229600" cy="4089400"/>
+            <wp:effectExtent l="0" t="0" r="0" b="6350"/>
+            <wp:docPr id="10" name="Picture 10"/>
+            <wp:cNvGraphicFramePr>
+              <a:graphicFrameLocks xmlns:a="http://schemas.openxmlformats.org/drawingml/2006/main" noChangeAspect="1"/>
+            </wp:cNvGraphicFramePr>
+            <a:graphic xmlns:a="http://schemas.openxmlformats.org/drawingml/2006/main">
+              <a:graphicData uri="http://schemas.openxmlformats.org/drawingml/2006/picture">
+                <pic:pic xmlns:pic="http://schemas.openxmlformats.org/drawingml/2006/picture">
+                  <pic:nvPicPr>
+                    <pic:cNvPr id="1" name=""/>
+                    <pic:cNvPicPr/>
+                  </pic:nvPicPr>
+                  <pic:blipFill>
+                    <a:blip r:embed="rId19"/>
+                    <a:stretch>
+                      <a:fillRect/>
+                    </a:stretch>
+                  </pic:blipFill>
+                  <pic:spPr>
+                    <a:xfrm>
+                      <a:off x="0" y="0"/>
+                      <a:ext cx="8229600" cy="4089400"/>
+                    </a:xfrm>
+                    <a:prstGeom prst="rect">
+                      <a:avLst/>
+                    </a:prstGeom>
+                  </pic:spPr>
+                </pic:pic>
+              </a:graphicData>
+            </a:graphic>
+          </wp:inline>
+        </w:drawing>
+      </w:r>
+    </w:p>
+    <w:p>
+      <w:r>
+        <w:t>One small part here is also the feedback page, so that the anonymous is free to comment here, just fill in your email and feedback message, it will publicly show below!</w:t>
+      </w:r>
+    </w:p>
+    <w:p>
+      <w:r>
+        <w:t>Advertisement will appear in the future!</w:t>
+      </w:r>
+    </w:p>
+    <w:p>
+      <w:r>
+        <w:t>So I think that we have come to an end of our instruction. Thank you for watching this document.</w:t>
+      </w:r>
+    </w:p>
+    <w:p/>
     <w:sectPr>
-      <w:footerReference w:type="default" r:id="rId12"/>
-      <w:pgSz w:w="12240" w:h="15840"/>
+      <w:footerReference w:type="default" r:id="rId20"/>
+      <w:pgSz w:w="15840" w:h="12240" w:orient="landscape"/>
       <w:pgMar w:top="1440" w:right="1440" w:bottom="1440" w:left="1440" w:header="720" w:footer="720" w:gutter="0"/>
       <w:cols w:space="720"/>
       <w:titlePg/>
@@ -295,7 +1542,7 @@
           <w:rPr>
             <w:noProof/>
           </w:rPr>
-          <w:t>2</w:t>
+          <w:t>12</w:t>
         </w:r>
         <w:r>
           <w:rPr>
@@ -920,6 +2167,119 @@
     </w:lvl>
   </w:abstractNum>
   <w:abstractNum w:abstractNumId="14" w15:restartNumberingAfterBreak="0">
+    <w:nsid w:val="3DC91791"/>
+    <w:multiLevelType w:val="hybridMultilevel"/>
+    <w:tmpl w:val="B396F04A"/>
+    <w:lvl w:ilvl="0" w:tplc="04090001">
+      <w:start w:val="1"/>
+      <w:numFmt w:val="bullet"/>
+      <w:lvlText w:val=""/>
+      <w:lvlJc w:val="left"/>
+      <w:pPr>
+        <w:ind w:left="720" w:hanging="360"/>
+      </w:pPr>
+      <w:rPr>
+        <w:rFonts w:ascii="Symbol" w:hAnsi="Symbol" w:hint="default"/>
+      </w:rPr>
+    </w:lvl>
+    <w:lvl w:ilvl="1" w:tplc="04090003" w:tentative="1">
+      <w:start w:val="1"/>
+      <w:numFmt w:val="bullet"/>
+      <w:lvlText w:val="o"/>
+      <w:lvlJc w:val="left"/>
+      <w:pPr>
+        <w:ind w:left="1440" w:hanging="360"/>
+      </w:pPr>
+      <w:rPr>
+        <w:rFonts w:ascii="Courier New" w:hAnsi="Courier New" w:cs="Courier New" w:hint="default"/>
+      </w:rPr>
+    </w:lvl>
+    <w:lvl w:ilvl="2" w:tplc="04090005" w:tentative="1">
+      <w:start w:val="1"/>
+      <w:numFmt w:val="bullet"/>
+      <w:lvlText w:val=""/>
+      <w:lvlJc w:val="left"/>
+      <w:pPr>
+        <w:ind w:left="2160" w:hanging="360"/>
+      </w:pPr>
+      <w:rPr>
+        <w:rFonts w:ascii="Wingdings" w:hAnsi="Wingdings" w:hint="default"/>
+      </w:rPr>
+    </w:lvl>
+    <w:lvl w:ilvl="3" w:tplc="04090001" w:tentative="1">
+      <w:start w:val="1"/>
+      <w:numFmt w:val="bullet"/>
+      <w:lvlText w:val=""/>
+      <w:lvlJc w:val="left"/>
+      <w:pPr>
+        <w:ind w:left="2880" w:hanging="360"/>
+      </w:pPr>
+      <w:rPr>
+        <w:rFonts w:ascii="Symbol" w:hAnsi="Symbol" w:hint="default"/>
+      </w:rPr>
+    </w:lvl>
+    <w:lvl w:ilvl="4" w:tplc="04090003" w:tentative="1">
+      <w:start w:val="1"/>
+      <w:numFmt w:val="bullet"/>
+      <w:lvlText w:val="o"/>
+      <w:lvlJc w:val="left"/>
+      <w:pPr>
+        <w:ind w:left="3600" w:hanging="360"/>
+      </w:pPr>
+      <w:rPr>
+        <w:rFonts w:ascii="Courier New" w:hAnsi="Courier New" w:cs="Courier New" w:hint="default"/>
+      </w:rPr>
+    </w:lvl>
+    <w:lvl w:ilvl="5" w:tplc="04090005" w:tentative="1">
+      <w:start w:val="1"/>
+      <w:numFmt w:val="bullet"/>
+      <w:lvlText w:val=""/>
+      <w:lvlJc w:val="left"/>
+      <w:pPr>
+        <w:ind w:left="4320" w:hanging="360"/>
+      </w:pPr>
+      <w:rPr>
+        <w:rFonts w:ascii="Wingdings" w:hAnsi="Wingdings" w:hint="default"/>
+      </w:rPr>
+    </w:lvl>
+    <w:lvl w:ilvl="6" w:tplc="04090001" w:tentative="1">
+      <w:start w:val="1"/>
+      <w:numFmt w:val="bullet"/>
+      <w:lvlText w:val=""/>
+      <w:lvlJc w:val="left"/>
+      <w:pPr>
+        <w:ind w:left="5040" w:hanging="360"/>
+      </w:pPr>
+      <w:rPr>
+        <w:rFonts w:ascii="Symbol" w:hAnsi="Symbol" w:hint="default"/>
+      </w:rPr>
+    </w:lvl>
+    <w:lvl w:ilvl="7" w:tplc="04090003" w:tentative="1">
+      <w:start w:val="1"/>
+      <w:numFmt w:val="bullet"/>
+      <w:lvlText w:val="o"/>
+      <w:lvlJc w:val="left"/>
+      <w:pPr>
+        <w:ind w:left="5760" w:hanging="360"/>
+      </w:pPr>
+      <w:rPr>
+        <w:rFonts w:ascii="Courier New" w:hAnsi="Courier New" w:cs="Courier New" w:hint="default"/>
+      </w:rPr>
+    </w:lvl>
+    <w:lvl w:ilvl="8" w:tplc="04090005" w:tentative="1">
+      <w:start w:val="1"/>
+      <w:numFmt w:val="bullet"/>
+      <w:lvlText w:val=""/>
+      <w:lvlJc w:val="left"/>
+      <w:pPr>
+        <w:ind w:left="6480" w:hanging="360"/>
+      </w:pPr>
+      <w:rPr>
+        <w:rFonts w:ascii="Wingdings" w:hAnsi="Wingdings" w:hint="default"/>
+      </w:rPr>
+    </w:lvl>
+  </w:abstractNum>
+  <w:abstractNum w:abstractNumId="15" w15:restartNumberingAfterBreak="0">
     <w:nsid w:val="43654E59"/>
     <w:multiLevelType w:val="hybridMultilevel"/>
     <w:tmpl w:val="F4FC1EF2"/>
@@ -1032,7 +2392,7 @@
       </w:rPr>
     </w:lvl>
   </w:abstractNum>
-  <w:abstractNum w:abstractNumId="15" w15:restartNumberingAfterBreak="0">
+  <w:abstractNum w:abstractNumId="16" w15:restartNumberingAfterBreak="0">
     <w:nsid w:val="548B32C0"/>
     <w:multiLevelType w:val="hybridMultilevel"/>
     <w:tmpl w:val="535A2616"/>
@@ -1118,7 +2478,7 @@
       </w:pPr>
     </w:lvl>
   </w:abstractNum>
-  <w:abstractNum w:abstractNumId="16" w15:restartNumberingAfterBreak="0">
+  <w:abstractNum w:abstractNumId="17" w15:restartNumberingAfterBreak="0">
     <w:nsid w:val="549B76E6"/>
     <w:multiLevelType w:val="hybridMultilevel"/>
     <w:tmpl w:val="1D409D14"/>
@@ -1207,7 +2567,233 @@
       </w:pPr>
     </w:lvl>
   </w:abstractNum>
-  <w:abstractNum w:abstractNumId="17" w15:restartNumberingAfterBreak="0">
+  <w:abstractNum w:abstractNumId="18" w15:restartNumberingAfterBreak="0">
+    <w:nsid w:val="5CF61B8F"/>
+    <w:multiLevelType w:val="hybridMultilevel"/>
+    <w:tmpl w:val="E9EE04E4"/>
+    <w:lvl w:ilvl="0" w:tplc="04090001">
+      <w:start w:val="1"/>
+      <w:numFmt w:val="bullet"/>
+      <w:lvlText w:val=""/>
+      <w:lvlJc w:val="left"/>
+      <w:pPr>
+        <w:ind w:left="720" w:hanging="360"/>
+      </w:pPr>
+      <w:rPr>
+        <w:rFonts w:ascii="Symbol" w:hAnsi="Symbol" w:hint="default"/>
+      </w:rPr>
+    </w:lvl>
+    <w:lvl w:ilvl="1" w:tplc="04090003" w:tentative="1">
+      <w:start w:val="1"/>
+      <w:numFmt w:val="bullet"/>
+      <w:lvlText w:val="o"/>
+      <w:lvlJc w:val="left"/>
+      <w:pPr>
+        <w:ind w:left="1440" w:hanging="360"/>
+      </w:pPr>
+      <w:rPr>
+        <w:rFonts w:ascii="Courier New" w:hAnsi="Courier New" w:cs="Courier New" w:hint="default"/>
+      </w:rPr>
+    </w:lvl>
+    <w:lvl w:ilvl="2" w:tplc="04090005" w:tentative="1">
+      <w:start w:val="1"/>
+      <w:numFmt w:val="bullet"/>
+      <w:lvlText w:val=""/>
+      <w:lvlJc w:val="left"/>
+      <w:pPr>
+        <w:ind w:left="2160" w:hanging="360"/>
+      </w:pPr>
+      <w:rPr>
+        <w:rFonts w:ascii="Wingdings" w:hAnsi="Wingdings" w:hint="default"/>
+      </w:rPr>
+    </w:lvl>
+    <w:lvl w:ilvl="3" w:tplc="04090001" w:tentative="1">
+      <w:start w:val="1"/>
+      <w:numFmt w:val="bullet"/>
+      <w:lvlText w:val=""/>
+      <w:lvlJc w:val="left"/>
+      <w:pPr>
+        <w:ind w:left="2880" w:hanging="360"/>
+      </w:pPr>
+      <w:rPr>
+        <w:rFonts w:ascii="Symbol" w:hAnsi="Symbol" w:hint="default"/>
+      </w:rPr>
+    </w:lvl>
+    <w:lvl w:ilvl="4" w:tplc="04090003" w:tentative="1">
+      <w:start w:val="1"/>
+      <w:numFmt w:val="bullet"/>
+      <w:lvlText w:val="o"/>
+      <w:lvlJc w:val="left"/>
+      <w:pPr>
+        <w:ind w:left="3600" w:hanging="360"/>
+      </w:pPr>
+      <w:rPr>
+        <w:rFonts w:ascii="Courier New" w:hAnsi="Courier New" w:cs="Courier New" w:hint="default"/>
+      </w:rPr>
+    </w:lvl>
+    <w:lvl w:ilvl="5" w:tplc="04090005" w:tentative="1">
+      <w:start w:val="1"/>
+      <w:numFmt w:val="bullet"/>
+      <w:lvlText w:val=""/>
+      <w:lvlJc w:val="left"/>
+      <w:pPr>
+        <w:ind w:left="4320" w:hanging="360"/>
+      </w:pPr>
+      <w:rPr>
+        <w:rFonts w:ascii="Wingdings" w:hAnsi="Wingdings" w:hint="default"/>
+      </w:rPr>
+    </w:lvl>
+    <w:lvl w:ilvl="6" w:tplc="04090001" w:tentative="1">
+      <w:start w:val="1"/>
+      <w:numFmt w:val="bullet"/>
+      <w:lvlText w:val=""/>
+      <w:lvlJc w:val="left"/>
+      <w:pPr>
+        <w:ind w:left="5040" w:hanging="360"/>
+      </w:pPr>
+      <w:rPr>
+        <w:rFonts w:ascii="Symbol" w:hAnsi="Symbol" w:hint="default"/>
+      </w:rPr>
+    </w:lvl>
+    <w:lvl w:ilvl="7" w:tplc="04090003" w:tentative="1">
+      <w:start w:val="1"/>
+      <w:numFmt w:val="bullet"/>
+      <w:lvlText w:val="o"/>
+      <w:lvlJc w:val="left"/>
+      <w:pPr>
+        <w:ind w:left="5760" w:hanging="360"/>
+      </w:pPr>
+      <w:rPr>
+        <w:rFonts w:ascii="Courier New" w:hAnsi="Courier New" w:cs="Courier New" w:hint="default"/>
+      </w:rPr>
+    </w:lvl>
+    <w:lvl w:ilvl="8" w:tplc="04090005" w:tentative="1">
+      <w:start w:val="1"/>
+      <w:numFmt w:val="bullet"/>
+      <w:lvlText w:val=""/>
+      <w:lvlJc w:val="left"/>
+      <w:pPr>
+        <w:ind w:left="6480" w:hanging="360"/>
+      </w:pPr>
+      <w:rPr>
+        <w:rFonts w:ascii="Wingdings" w:hAnsi="Wingdings" w:hint="default"/>
+      </w:rPr>
+    </w:lvl>
+  </w:abstractNum>
+  <w:abstractNum w:abstractNumId="19" w15:restartNumberingAfterBreak="0">
+    <w:nsid w:val="692A378E"/>
+    <w:multiLevelType w:val="hybridMultilevel"/>
+    <w:tmpl w:val="EE7A5CE8"/>
+    <w:lvl w:ilvl="0" w:tplc="04090001">
+      <w:start w:val="1"/>
+      <w:numFmt w:val="bullet"/>
+      <w:lvlText w:val=""/>
+      <w:lvlJc w:val="left"/>
+      <w:pPr>
+        <w:ind w:left="720" w:hanging="360"/>
+      </w:pPr>
+      <w:rPr>
+        <w:rFonts w:ascii="Symbol" w:hAnsi="Symbol" w:hint="default"/>
+      </w:rPr>
+    </w:lvl>
+    <w:lvl w:ilvl="1" w:tplc="04090003" w:tentative="1">
+      <w:start w:val="1"/>
+      <w:numFmt w:val="bullet"/>
+      <w:lvlText w:val="o"/>
+      <w:lvlJc w:val="left"/>
+      <w:pPr>
+        <w:ind w:left="1440" w:hanging="360"/>
+      </w:pPr>
+      <w:rPr>
+        <w:rFonts w:ascii="Courier New" w:hAnsi="Courier New" w:cs="Courier New" w:hint="default"/>
+      </w:rPr>
+    </w:lvl>
+    <w:lvl w:ilvl="2" w:tplc="04090005" w:tentative="1">
+      <w:start w:val="1"/>
+      <w:numFmt w:val="bullet"/>
+      <w:lvlText w:val=""/>
+      <w:lvlJc w:val="left"/>
+      <w:pPr>
+        <w:ind w:left="2160" w:hanging="360"/>
+      </w:pPr>
+      <w:rPr>
+        <w:rFonts w:ascii="Wingdings" w:hAnsi="Wingdings" w:hint="default"/>
+      </w:rPr>
+    </w:lvl>
+    <w:lvl w:ilvl="3" w:tplc="04090001" w:tentative="1">
+      <w:start w:val="1"/>
+      <w:numFmt w:val="bullet"/>
+      <w:lvlText w:val=""/>
+      <w:lvlJc w:val="left"/>
+      <w:pPr>
+        <w:ind w:left="2880" w:hanging="360"/>
+      </w:pPr>
+      <w:rPr>
+        <w:rFonts w:ascii="Symbol" w:hAnsi="Symbol" w:hint="default"/>
+      </w:rPr>
+    </w:lvl>
+    <w:lvl w:ilvl="4" w:tplc="04090003" w:tentative="1">
+      <w:start w:val="1"/>
+      <w:numFmt w:val="bullet"/>
+      <w:lvlText w:val="o"/>
+      <w:lvlJc w:val="left"/>
+      <w:pPr>
+        <w:ind w:left="3600" w:hanging="360"/>
+      </w:pPr>
+      <w:rPr>
+        <w:rFonts w:ascii="Courier New" w:hAnsi="Courier New" w:cs="Courier New" w:hint="default"/>
+      </w:rPr>
+    </w:lvl>
+    <w:lvl w:ilvl="5" w:tplc="04090005" w:tentative="1">
+      <w:start w:val="1"/>
+      <w:numFmt w:val="bullet"/>
+      <w:lvlText w:val=""/>
+      <w:lvlJc w:val="left"/>
+      <w:pPr>
+        <w:ind w:left="4320" w:hanging="360"/>
+      </w:pPr>
+      <w:rPr>
+        <w:rFonts w:ascii="Wingdings" w:hAnsi="Wingdings" w:hint="default"/>
+      </w:rPr>
+    </w:lvl>
+    <w:lvl w:ilvl="6" w:tplc="04090001" w:tentative="1">
+      <w:start w:val="1"/>
+      <w:numFmt w:val="bullet"/>
+      <w:lvlText w:val=""/>
+      <w:lvlJc w:val="left"/>
+      <w:pPr>
+        <w:ind w:left="5040" w:hanging="360"/>
+      </w:pPr>
+      <w:rPr>
+        <w:rFonts w:ascii="Symbol" w:hAnsi="Symbol" w:hint="default"/>
+      </w:rPr>
+    </w:lvl>
+    <w:lvl w:ilvl="7" w:tplc="04090003" w:tentative="1">
+      <w:start w:val="1"/>
+      <w:numFmt w:val="bullet"/>
+      <w:lvlText w:val="o"/>
+      <w:lvlJc w:val="left"/>
+      <w:pPr>
+        <w:ind w:left="5760" w:hanging="360"/>
+      </w:pPr>
+      <w:rPr>
+        <w:rFonts w:ascii="Courier New" w:hAnsi="Courier New" w:cs="Courier New" w:hint="default"/>
+      </w:rPr>
+    </w:lvl>
+    <w:lvl w:ilvl="8" w:tplc="04090005" w:tentative="1">
+      <w:start w:val="1"/>
+      <w:numFmt w:val="bullet"/>
+      <w:lvlText w:val=""/>
+      <w:lvlJc w:val="left"/>
+      <w:pPr>
+        <w:ind w:left="6480" w:hanging="360"/>
+      </w:pPr>
+      <w:rPr>
+        <w:rFonts w:ascii="Wingdings" w:hAnsi="Wingdings" w:hint="default"/>
+      </w:rPr>
+    </w:lvl>
+  </w:abstractNum>
+  <w:abstractNum w:abstractNumId="20" w15:restartNumberingAfterBreak="0">
     <w:nsid w:val="735D1288"/>
     <w:multiLevelType w:val="multilevel"/>
     <w:tmpl w:val="0409001D"/>
@@ -1293,7 +2879,93 @@
       </w:pPr>
     </w:lvl>
   </w:abstractNum>
-  <w:abstractNum w:abstractNumId="18" w15:restartNumberingAfterBreak="0">
+  <w:abstractNum w:abstractNumId="21" w15:restartNumberingAfterBreak="0">
+    <w:nsid w:val="75B9168A"/>
+    <w:multiLevelType w:val="hybridMultilevel"/>
+    <w:tmpl w:val="C1EE8368"/>
+    <w:lvl w:ilvl="0" w:tplc="0409000F">
+      <w:start w:val="1"/>
+      <w:numFmt w:val="decimal"/>
+      <w:lvlText w:val="%1."/>
+      <w:lvlJc w:val="left"/>
+      <w:pPr>
+        <w:ind w:left="720" w:hanging="360"/>
+      </w:pPr>
+    </w:lvl>
+    <w:lvl w:ilvl="1" w:tplc="04090019" w:tentative="1">
+      <w:start w:val="1"/>
+      <w:numFmt w:val="lowerLetter"/>
+      <w:lvlText w:val="%2."/>
+      <w:lvlJc w:val="left"/>
+      <w:pPr>
+        <w:ind w:left="1440" w:hanging="360"/>
+      </w:pPr>
+    </w:lvl>
+    <w:lvl w:ilvl="2" w:tplc="0409001B" w:tentative="1">
+      <w:start w:val="1"/>
+      <w:numFmt w:val="lowerRoman"/>
+      <w:lvlText w:val="%3."/>
+      <w:lvlJc w:val="right"/>
+      <w:pPr>
+        <w:ind w:left="2160" w:hanging="180"/>
+      </w:pPr>
+    </w:lvl>
+    <w:lvl w:ilvl="3" w:tplc="0409000F" w:tentative="1">
+      <w:start w:val="1"/>
+      <w:numFmt w:val="decimal"/>
+      <w:lvlText w:val="%4."/>
+      <w:lvlJc w:val="left"/>
+      <w:pPr>
+        <w:ind w:left="2880" w:hanging="360"/>
+      </w:pPr>
+    </w:lvl>
+    <w:lvl w:ilvl="4" w:tplc="04090019" w:tentative="1">
+      <w:start w:val="1"/>
+      <w:numFmt w:val="lowerLetter"/>
+      <w:lvlText w:val="%5."/>
+      <w:lvlJc w:val="left"/>
+      <w:pPr>
+        <w:ind w:left="3600" w:hanging="360"/>
+      </w:pPr>
+    </w:lvl>
+    <w:lvl w:ilvl="5" w:tplc="0409001B" w:tentative="1">
+      <w:start w:val="1"/>
+      <w:numFmt w:val="lowerRoman"/>
+      <w:lvlText w:val="%6."/>
+      <w:lvlJc w:val="right"/>
+      <w:pPr>
+        <w:ind w:left="4320" w:hanging="180"/>
+      </w:pPr>
+    </w:lvl>
+    <w:lvl w:ilvl="6" w:tplc="0409000F" w:tentative="1">
+      <w:start w:val="1"/>
+      <w:numFmt w:val="decimal"/>
+      <w:lvlText w:val="%7."/>
+      <w:lvlJc w:val="left"/>
+      <w:pPr>
+        <w:ind w:left="5040" w:hanging="360"/>
+      </w:pPr>
+    </w:lvl>
+    <w:lvl w:ilvl="7" w:tplc="04090019" w:tentative="1">
+      <w:start w:val="1"/>
+      <w:numFmt w:val="lowerLetter"/>
+      <w:lvlText w:val="%8."/>
+      <w:lvlJc w:val="left"/>
+      <w:pPr>
+        <w:ind w:left="5760" w:hanging="360"/>
+      </w:pPr>
+    </w:lvl>
+    <w:lvl w:ilvl="8" w:tplc="0409001B" w:tentative="1">
+      <w:start w:val="1"/>
+      <w:numFmt w:val="lowerRoman"/>
+      <w:lvlText w:val="%9."/>
+      <w:lvlJc w:val="right"/>
+      <w:pPr>
+        <w:ind w:left="6480" w:hanging="180"/>
+      </w:pPr>
+    </w:lvl>
+  </w:abstractNum>
+  <w:abstractNum w:abstractNumId="22" w15:restartNumberingAfterBreak="0">
     <w:nsid w:val="76421687"/>
     <w:multiLevelType w:val="multilevel"/>
     <w:tmpl w:val="0409001D"/>
@@ -1379,7 +3051,120 @@
       </w:pPr>
     </w:lvl>
   </w:abstractNum>
-  <w:abstractNum w:abstractNumId="19" w15:restartNumberingAfterBreak="0">
+  <w:abstractNum w:abstractNumId="23" w15:restartNumberingAfterBreak="0">
+    <w:nsid w:val="77414DE7"/>
+    <w:multiLevelType w:val="hybridMultilevel"/>
+    <w:tmpl w:val="9D7C4D54"/>
+    <w:lvl w:ilvl="0" w:tplc="04090001">
+      <w:start w:val="1"/>
+      <w:numFmt w:val="bullet"/>
+      <w:lvlText w:val=""/>
+      <w:lvlJc w:val="left"/>
+      <w:pPr>
+        <w:ind w:left="720" w:hanging="360"/>
+      </w:pPr>
+      <w:rPr>
+        <w:rFonts w:ascii="Symbol" w:hAnsi="Symbol" w:hint="default"/>
+      </w:rPr>
+    </w:lvl>
+    <w:lvl w:ilvl="1" w:tplc="04090003" w:tentative="1">
+      <w:start w:val="1"/>
+      <w:numFmt w:val="bullet"/>
+      <w:lvlText w:val="o"/>
+      <w:lvlJc w:val="left"/>
+      <w:pPr>
+        <w:ind w:left="1440" w:hanging="360"/>
+      </w:pPr>
+      <w:rPr>
+        <w:rFonts w:ascii="Courier New" w:hAnsi="Courier New" w:cs="Courier New" w:hint="default"/>
+      </w:rPr>
+    </w:lvl>
+    <w:lvl w:ilvl="2" w:tplc="04090005" w:tentative="1">
+      <w:start w:val="1"/>
+      <w:numFmt w:val="bullet"/>
+      <w:lvlText w:val=""/>
+      <w:lvlJc w:val="left"/>
+      <w:pPr>
+        <w:ind w:left="2160" w:hanging="360"/>
+      </w:pPr>
+      <w:rPr>
+        <w:rFonts w:ascii="Wingdings" w:hAnsi="Wingdings" w:hint="default"/>
+      </w:rPr>
+    </w:lvl>
+    <w:lvl w:ilvl="3" w:tplc="04090001" w:tentative="1">
+      <w:start w:val="1"/>
+      <w:numFmt w:val="bullet"/>
+      <w:lvlText w:val=""/>
+      <w:lvlJc w:val="left"/>
+      <w:pPr>
+        <w:ind w:left="2880" w:hanging="360"/>
+      </w:pPr>
+      <w:rPr>
+        <w:rFonts w:ascii="Symbol" w:hAnsi="Symbol" w:hint="default"/>
+      </w:rPr>
+    </w:lvl>
+    <w:lvl w:ilvl="4" w:tplc="04090003" w:tentative="1">
+      <w:start w:val="1"/>
+      <w:numFmt w:val="bullet"/>
+      <w:lvlText w:val="o"/>
+      <w:lvlJc w:val="left"/>
+      <w:pPr>
+        <w:ind w:left="3600" w:hanging="360"/>
+      </w:pPr>
+      <w:rPr>
+        <w:rFonts w:ascii="Courier New" w:hAnsi="Courier New" w:cs="Courier New" w:hint="default"/>
+      </w:rPr>
+    </w:lvl>
+    <w:lvl w:ilvl="5" w:tplc="04090005" w:tentative="1">
+      <w:start w:val="1"/>
+      <w:numFmt w:val="bullet"/>
+      <w:lvlText w:val=""/>
+      <w:lvlJc w:val="left"/>
+      <w:pPr>
+        <w:ind w:left="4320" w:hanging="360"/>
+      </w:pPr>
+      <w:rPr>
+        <w:rFonts w:ascii="Wingdings" w:hAnsi="Wingdings" w:hint="default"/>
+      </w:rPr>
+    </w:lvl>
+    <w:lvl w:ilvl="6" w:tplc="04090001" w:tentative="1">
+      <w:start w:val="1"/>
+      <w:numFmt w:val="bullet"/>
+      <w:lvlText w:val=""/>
+      <w:lvlJc w:val="left"/>
+      <w:pPr>
+        <w:ind w:left="5040" w:hanging="360"/>
+      </w:pPr>
+      <w:rPr>
+        <w:rFonts w:ascii="Symbol" w:hAnsi="Symbol" w:hint="default"/>
+      </w:rPr>
+    </w:lvl>
+    <w:lvl w:ilvl="7" w:tplc="04090003" w:tentative="1">
+      <w:start w:val="1"/>
+      <w:numFmt w:val="bullet"/>
+      <w:lvlText w:val="o"/>
+      <w:lvlJc w:val="left"/>
+      <w:pPr>
+        <w:ind w:left="5760" w:hanging="360"/>
+      </w:pPr>
+      <w:rPr>
+        <w:rFonts w:ascii="Courier New" w:hAnsi="Courier New" w:cs="Courier New" w:hint="default"/>
+      </w:rPr>
+    </w:lvl>
+    <w:lvl w:ilvl="8" w:tplc="04090005" w:tentative="1">
+      <w:start w:val="1"/>
+      <w:numFmt w:val="bullet"/>
+      <w:lvlText w:val=""/>
+      <w:lvlJc w:val="left"/>
+      <w:pPr>
+        <w:ind w:left="6480" w:hanging="360"/>
+      </w:pPr>
+      <w:rPr>
+        <w:rFonts w:ascii="Wingdings" w:hAnsi="Wingdings" w:hint="default"/>
+      </w:rPr>
+    </w:lvl>
+  </w:abstractNum>
+  <w:abstractNum w:abstractNumId="24" w15:restartNumberingAfterBreak="0">
     <w:nsid w:val="7A2C3EB3"/>
     <w:multiLevelType w:val="multilevel"/>
     <w:tmpl w:val="84B46318"/>
@@ -1466,7 +3251,7 @@
       </w:pPr>
     </w:lvl>
   </w:abstractNum>
-  <w:abstractNum w:abstractNumId="20" w15:restartNumberingAfterBreak="0">
+  <w:abstractNum w:abstractNumId="25" w15:restartNumberingAfterBreak="0">
     <w:nsid w:val="7F3A1AB1"/>
     <w:multiLevelType w:val="multilevel"/>
     <w:tmpl w:val="04090023"/>
@@ -1554,28 +3339,28 @@
     </w:lvl>
   </w:abstractNum>
   <w:num w:numId="1">
-    <w:abstractNumId w:val="16"/>
+    <w:abstractNumId w:val="17"/>
   </w:num>
   <w:num w:numId="2">
     <w:abstractNumId w:val="11"/>
   </w:num>
   <w:num w:numId="3">
-    <w:abstractNumId w:val="15"/>
+    <w:abstractNumId w:val="16"/>
   </w:num>
   <w:num w:numId="4">
     <w:abstractNumId w:val="12"/>
   </w:num>
   <w:num w:numId="5">
-    <w:abstractNumId w:val="18"/>
+    <w:abstractNumId w:val="22"/>
   </w:num>
   <w:num w:numId="6">
-    <w:abstractNumId w:val="19"/>
+    <w:abstractNumId w:val="24"/>
   </w:num>
   <w:num w:numId="7">
-    <w:abstractNumId w:val="17"/>
+    <w:abstractNumId w:val="20"/>
   </w:num>
   <w:num w:numId="8">
-    <w:abstractNumId w:val="20"/>
+    <w:abstractNumId w:val="25"/>
   </w:num>
   <w:num w:numId="9">
     <w:abstractNumId w:val="9"/>
@@ -1614,7 +3399,22 @@
     <w:abstractNumId w:val="13"/>
   </w:num>
   <w:num w:numId="21">
+    <w:abstractNumId w:val="15"/>
+  </w:num>
+  <w:num w:numId="22">
+    <w:abstractNumId w:val="19"/>
+  </w:num>
+  <w:num w:numId="23">
     <w:abstractNumId w:val="14"/>
+  </w:num>
+  <w:num w:numId="24">
+    <w:abstractNumId w:val="21"/>
+  </w:num>
+  <w:num w:numId="25">
+    <w:abstractNumId w:val="23"/>
+  </w:num>
+  <w:num w:numId="26">
+    <w:abstractNumId w:val="18"/>
   </w:num>
 </w:numbering>
 </file>
@@ -3285,12 +5085,129 @@
 </file>
 
 <file path=customXml/item1.xml><?xml version="1.0" encoding="utf-8"?>
-<?mso-contentType ?>
-<FormTemplates xmlns="http://schemas.microsoft.com/sharepoint/v3/contenttype/forms">
-  <Display>DocumentLibraryForm</Display>
-  <Edit>AssetEditForm</Edit>
-  <New>DocumentLibraryForm</New>
-</FormTemplates>
+<p:properties xmlns:p="http://schemas.microsoft.com/office/2006/metadata/properties" xmlns:xsi="http://www.w3.org/2001/XMLSchema-instance" xmlns:pc="http://schemas.microsoft.com/office/infopath/2007/PartnerControls">
+  <documentManagement>
+    <APDescription xmlns="4873beb7-5857-4685-be1f-d57550cc96cc" xsi:nil="true"/>
+    <AssetExpire xmlns="4873beb7-5857-4685-be1f-d57550cc96cc">2029-01-01T08:00:00+00:00</AssetExpire>
+    <CampaignTagsTaxHTField0 xmlns="4873beb7-5857-4685-be1f-d57550cc96cc">
+      <Terms xmlns="http://schemas.microsoft.com/office/infopath/2007/PartnerControls"/>
+    </CampaignTagsTaxHTField0>
+    <IntlLangReviewDate xmlns="4873beb7-5857-4685-be1f-d57550cc96cc" xsi:nil="true"/>
+    <TPFriendlyName xmlns="4873beb7-5857-4685-be1f-d57550cc96cc" xsi:nil="true"/>
+    <IntlLangReview xmlns="4873beb7-5857-4685-be1f-d57550cc96cc">false</IntlLangReview>
+    <LocLastLocAttemptVersionLookup xmlns="4873beb7-5857-4685-be1f-d57550cc96cc">864570</LocLastLocAttemptVersionLookup>
+    <PolicheckWords xmlns="4873beb7-5857-4685-be1f-d57550cc96cc" xsi:nil="true"/>
+    <SubmitterId xmlns="4873beb7-5857-4685-be1f-d57550cc96cc" xsi:nil="true"/>
+    <AcquiredFrom xmlns="4873beb7-5857-4685-be1f-d57550cc96cc">Internal MS</AcquiredFrom>
+    <EditorialStatus xmlns="4873beb7-5857-4685-be1f-d57550cc96cc">Complete</EditorialStatus>
+    <Markets xmlns="4873beb7-5857-4685-be1f-d57550cc96cc"/>
+    <OriginAsset xmlns="4873beb7-5857-4685-be1f-d57550cc96cc" xsi:nil="true"/>
+    <AssetStart xmlns="4873beb7-5857-4685-be1f-d57550cc96cc">2012-11-01T04:53:00+00:00</AssetStart>
+    <FriendlyTitle xmlns="4873beb7-5857-4685-be1f-d57550cc96cc" xsi:nil="true"/>
+    <MarketSpecific xmlns="4873beb7-5857-4685-be1f-d57550cc96cc">false</MarketSpecific>
+    <TPNamespace xmlns="4873beb7-5857-4685-be1f-d57550cc96cc" xsi:nil="true"/>
+    <PublishStatusLookup xmlns="4873beb7-5857-4685-be1f-d57550cc96cc">
+      <Value>1655138</Value>
+    </PublishStatusLookup>
+    <APAuthor xmlns="4873beb7-5857-4685-be1f-d57550cc96cc">
+      <UserInfo>
+        <DisplayName>MIDDLEEAST\v-keerth</DisplayName>
+        <AccountId>2799</AccountId>
+        <AccountType/>
+      </UserInfo>
+    </APAuthor>
+    <TPCommandLine xmlns="4873beb7-5857-4685-be1f-d57550cc96cc" xsi:nil="true"/>
+    <IntlLangReviewer xmlns="4873beb7-5857-4685-be1f-d57550cc96cc" xsi:nil="true"/>
+    <OpenTemplate xmlns="4873beb7-5857-4685-be1f-d57550cc96cc">true</OpenTemplate>
+    <CSXSubmissionDate xmlns="4873beb7-5857-4685-be1f-d57550cc96cc" xsi:nil="true"/>
+    <TaxCatchAll xmlns="4873beb7-5857-4685-be1f-d57550cc96cc"/>
+    <Manager xmlns="4873beb7-5857-4685-be1f-d57550cc96cc" xsi:nil="true"/>
+    <NumericId xmlns="4873beb7-5857-4685-be1f-d57550cc96cc" xsi:nil="true"/>
+    <ParentAssetId xmlns="4873beb7-5857-4685-be1f-d57550cc96cc" xsi:nil="true"/>
+    <OriginalSourceMarket xmlns="4873beb7-5857-4685-be1f-d57550cc96cc" xsi:nil="true"/>
+    <ApprovalStatus xmlns="4873beb7-5857-4685-be1f-d57550cc96cc">InProgress</ApprovalStatus>
+    <TPComponent xmlns="4873beb7-5857-4685-be1f-d57550cc96cc" xsi:nil="true"/>
+    <EditorialTags xmlns="4873beb7-5857-4685-be1f-d57550cc96cc" xsi:nil="true"/>
+    <TPExecutable xmlns="4873beb7-5857-4685-be1f-d57550cc96cc" xsi:nil="true"/>
+    <TPLaunchHelpLink xmlns="4873beb7-5857-4685-be1f-d57550cc96cc" xsi:nil="true"/>
+    <LocComments xmlns="4873beb7-5857-4685-be1f-d57550cc96cc" xsi:nil="true"/>
+    <LocRecommendedHandoff xmlns="4873beb7-5857-4685-be1f-d57550cc96cc" xsi:nil="true"/>
+    <SourceTitle xmlns="4873beb7-5857-4685-be1f-d57550cc96cc" xsi:nil="true"/>
+    <CSXUpdate xmlns="4873beb7-5857-4685-be1f-d57550cc96cc">false</CSXUpdate>
+    <IntlLocPriority xmlns="4873beb7-5857-4685-be1f-d57550cc96cc" xsi:nil="true"/>
+    <UAProjectedTotalWords xmlns="4873beb7-5857-4685-be1f-d57550cc96cc" xsi:nil="true"/>
+    <AssetType xmlns="4873beb7-5857-4685-be1f-d57550cc96cc">TP</AssetType>
+    <MachineTranslated xmlns="4873beb7-5857-4685-be1f-d57550cc96cc">false</MachineTranslated>
+    <OutputCachingOn xmlns="4873beb7-5857-4685-be1f-d57550cc96cc">false</OutputCachingOn>
+    <TemplateStatus xmlns="4873beb7-5857-4685-be1f-d57550cc96cc">Complete</TemplateStatus>
+    <IsSearchable xmlns="4873beb7-5857-4685-be1f-d57550cc96cc">true</IsSearchable>
+    <ContentItem xmlns="4873beb7-5857-4685-be1f-d57550cc96cc" xsi:nil="true"/>
+    <HandoffToMSDN xmlns="4873beb7-5857-4685-be1f-d57550cc96cc" xsi:nil="true"/>
+    <ShowIn xmlns="4873beb7-5857-4685-be1f-d57550cc96cc">Show everywhere</ShowIn>
+    <ThumbnailAssetId xmlns="4873beb7-5857-4685-be1f-d57550cc96cc" xsi:nil="true"/>
+    <UALocComments xmlns="4873beb7-5857-4685-be1f-d57550cc96cc" xsi:nil="true"/>
+    <UALocRecommendation xmlns="4873beb7-5857-4685-be1f-d57550cc96cc">Localize</UALocRecommendation>
+    <LastModifiedDateTime xmlns="4873beb7-5857-4685-be1f-d57550cc96cc" xsi:nil="true"/>
+    <LegacyData xmlns="4873beb7-5857-4685-be1f-d57550cc96cc" xsi:nil="true"/>
+    <LocManualTestRequired xmlns="4873beb7-5857-4685-be1f-d57550cc96cc">false</LocManualTestRequired>
+    <LocMarketGroupTiers2 xmlns="4873beb7-5857-4685-be1f-d57550cc96cc" xsi:nil="true"/>
+    <ClipArtFilename xmlns="4873beb7-5857-4685-be1f-d57550cc96cc" xsi:nil="true"/>
+    <TPApplication xmlns="4873beb7-5857-4685-be1f-d57550cc96cc" xsi:nil="true"/>
+    <CSXHash xmlns="4873beb7-5857-4685-be1f-d57550cc96cc" xsi:nil="true"/>
+    <DirectSourceMarket xmlns="4873beb7-5857-4685-be1f-d57550cc96cc" xsi:nil="true"/>
+    <PrimaryImageGen xmlns="4873beb7-5857-4685-be1f-d57550cc96cc">true</PrimaryImageGen>
+    <PlannedPubDate xmlns="4873beb7-5857-4685-be1f-d57550cc96cc" xsi:nil="true"/>
+    <CSXSubmissionMarket xmlns="4873beb7-5857-4685-be1f-d57550cc96cc" xsi:nil="true"/>
+    <Downloads xmlns="4873beb7-5857-4685-be1f-d57550cc96cc">0</Downloads>
+    <ArtSampleDocs xmlns="4873beb7-5857-4685-be1f-d57550cc96cc" xsi:nil="true"/>
+    <TrustLevel xmlns="4873beb7-5857-4685-be1f-d57550cc96cc">1 Microsoft Managed Content</TrustLevel>
+    <BlockPublish xmlns="4873beb7-5857-4685-be1f-d57550cc96cc">false</BlockPublish>
+    <TPLaunchHelpLinkType xmlns="4873beb7-5857-4685-be1f-d57550cc96cc">Template</TPLaunchHelpLinkType>
+    <LocalizationTagsTaxHTField0 xmlns="4873beb7-5857-4685-be1f-d57550cc96cc">
+      <Terms xmlns="http://schemas.microsoft.com/office/infopath/2007/PartnerControls"/>
+    </LocalizationTagsTaxHTField0>
+    <BusinessGroup xmlns="4873beb7-5857-4685-be1f-d57550cc96cc" xsi:nil="true"/>
+    <Providers xmlns="4873beb7-5857-4685-be1f-d57550cc96cc" xsi:nil="true"/>
+    <TemplateTemplateType xmlns="4873beb7-5857-4685-be1f-d57550cc96cc">Word Document Template</TemplateTemplateType>
+    <TimesCloned xmlns="4873beb7-5857-4685-be1f-d57550cc96cc" xsi:nil="true"/>
+    <TPAppVersion xmlns="4873beb7-5857-4685-be1f-d57550cc96cc" xsi:nil="true"/>
+    <VoteCount xmlns="4873beb7-5857-4685-be1f-d57550cc96cc" xsi:nil="true"/>
+    <AverageRating xmlns="4873beb7-5857-4685-be1f-d57550cc96cc" xsi:nil="true"/>
+    <FeatureTagsTaxHTField0 xmlns="4873beb7-5857-4685-be1f-d57550cc96cc">
+      <Terms xmlns="http://schemas.microsoft.com/office/infopath/2007/PartnerControls"/>
+    </FeatureTagsTaxHTField0>
+    <Provider xmlns="4873beb7-5857-4685-be1f-d57550cc96cc" xsi:nil="true"/>
+    <UACurrentWords xmlns="4873beb7-5857-4685-be1f-d57550cc96cc" xsi:nil="true"/>
+    <AssetId xmlns="4873beb7-5857-4685-be1f-d57550cc96cc">TP103749966</AssetId>
+    <TPClientViewer xmlns="4873beb7-5857-4685-be1f-d57550cc96cc" xsi:nil="true"/>
+    <DSATActionTaken xmlns="4873beb7-5857-4685-be1f-d57550cc96cc" xsi:nil="true"/>
+    <APEditor xmlns="4873beb7-5857-4685-be1f-d57550cc96cc">
+      <UserInfo>
+        <DisplayName/>
+        <AccountId xsi:nil="true"/>
+        <AccountType/>
+      </UserInfo>
+    </APEditor>
+    <TPInstallLocation xmlns="4873beb7-5857-4685-be1f-d57550cc96cc" xsi:nil="true"/>
+    <OOCacheId xmlns="4873beb7-5857-4685-be1f-d57550cc96cc" xsi:nil="true"/>
+    <IsDeleted xmlns="4873beb7-5857-4685-be1f-d57550cc96cc">false</IsDeleted>
+    <PublishTargets xmlns="4873beb7-5857-4685-be1f-d57550cc96cc">OfficeOnlineVNext</PublishTargets>
+    <ApprovalLog xmlns="4873beb7-5857-4685-be1f-d57550cc96cc" xsi:nil="true"/>
+    <BugNumber xmlns="4873beb7-5857-4685-be1f-d57550cc96cc" xsi:nil="true"/>
+    <CrawlForDependencies xmlns="4873beb7-5857-4685-be1f-d57550cc96cc">false</CrawlForDependencies>
+    <InternalTagsTaxHTField0 xmlns="4873beb7-5857-4685-be1f-d57550cc96cc">
+      <Terms xmlns="http://schemas.microsoft.com/office/infopath/2007/PartnerControls"/>
+    </InternalTagsTaxHTField0>
+    <LastHandOff xmlns="4873beb7-5857-4685-be1f-d57550cc96cc" xsi:nil="true"/>
+    <Milestone xmlns="4873beb7-5857-4685-be1f-d57550cc96cc" xsi:nil="true"/>
+    <OriginalRelease xmlns="4873beb7-5857-4685-be1f-d57550cc96cc">15</OriginalRelease>
+    <RecommendationsModifier xmlns="4873beb7-5857-4685-be1f-d57550cc96cc" xsi:nil="true"/>
+    <ScenarioTagsTaxHTField0 xmlns="4873beb7-5857-4685-be1f-d57550cc96cc">
+      <Terms xmlns="http://schemas.microsoft.com/office/infopath/2007/PartnerControls"/>
+    </ScenarioTagsTaxHTField0>
+    <UANotes xmlns="4873beb7-5857-4685-be1f-d57550cc96cc" xsi:nil="true"/>
+  </documentManagement>
+</p:properties>
 </file>
 
 <file path=customXml/item2.xml><?xml version="1.0" encoding="utf-8"?>
@@ -4334,129 +6251,12 @@
 </file>
 
 <file path=customXml/item3.xml><?xml version="1.0" encoding="utf-8"?>
-<p:properties xmlns:p="http://schemas.microsoft.com/office/2006/metadata/properties" xmlns:xsi="http://www.w3.org/2001/XMLSchema-instance" xmlns:pc="http://schemas.microsoft.com/office/infopath/2007/PartnerControls">
-  <documentManagement>
-    <APDescription xmlns="4873beb7-5857-4685-be1f-d57550cc96cc" xsi:nil="true"/>
-    <AssetExpire xmlns="4873beb7-5857-4685-be1f-d57550cc96cc">2029-01-01T08:00:00+00:00</AssetExpire>
-    <CampaignTagsTaxHTField0 xmlns="4873beb7-5857-4685-be1f-d57550cc96cc">
-      <Terms xmlns="http://schemas.microsoft.com/office/infopath/2007/PartnerControls"/>
-    </CampaignTagsTaxHTField0>
-    <IntlLangReviewDate xmlns="4873beb7-5857-4685-be1f-d57550cc96cc" xsi:nil="true"/>
-    <TPFriendlyName xmlns="4873beb7-5857-4685-be1f-d57550cc96cc" xsi:nil="true"/>
-    <IntlLangReview xmlns="4873beb7-5857-4685-be1f-d57550cc96cc">false</IntlLangReview>
-    <LocLastLocAttemptVersionLookup xmlns="4873beb7-5857-4685-be1f-d57550cc96cc">864570</LocLastLocAttemptVersionLookup>
-    <PolicheckWords xmlns="4873beb7-5857-4685-be1f-d57550cc96cc" xsi:nil="true"/>
-    <SubmitterId xmlns="4873beb7-5857-4685-be1f-d57550cc96cc" xsi:nil="true"/>
-    <AcquiredFrom xmlns="4873beb7-5857-4685-be1f-d57550cc96cc">Internal MS</AcquiredFrom>
-    <EditorialStatus xmlns="4873beb7-5857-4685-be1f-d57550cc96cc">Complete</EditorialStatus>
-    <Markets xmlns="4873beb7-5857-4685-be1f-d57550cc96cc"/>
-    <OriginAsset xmlns="4873beb7-5857-4685-be1f-d57550cc96cc" xsi:nil="true"/>
-    <AssetStart xmlns="4873beb7-5857-4685-be1f-d57550cc96cc">2012-11-01T04:53:00+00:00</AssetStart>
-    <FriendlyTitle xmlns="4873beb7-5857-4685-be1f-d57550cc96cc" xsi:nil="true"/>
-    <MarketSpecific xmlns="4873beb7-5857-4685-be1f-d57550cc96cc">false</MarketSpecific>
-    <TPNamespace xmlns="4873beb7-5857-4685-be1f-d57550cc96cc" xsi:nil="true"/>
-    <PublishStatusLookup xmlns="4873beb7-5857-4685-be1f-d57550cc96cc">
-      <Value>1655138</Value>
-    </PublishStatusLookup>
-    <APAuthor xmlns="4873beb7-5857-4685-be1f-d57550cc96cc">
-      <UserInfo>
-        <DisplayName>MIDDLEEAST\v-keerth</DisplayName>
-        <AccountId>2799</AccountId>
-        <AccountType/>
-      </UserInfo>
-    </APAuthor>
-    <TPCommandLine xmlns="4873beb7-5857-4685-be1f-d57550cc96cc" xsi:nil="true"/>
-    <IntlLangReviewer xmlns="4873beb7-5857-4685-be1f-d57550cc96cc" xsi:nil="true"/>
-    <OpenTemplate xmlns="4873beb7-5857-4685-be1f-d57550cc96cc">true</OpenTemplate>
-    <CSXSubmissionDate xmlns="4873beb7-5857-4685-be1f-d57550cc96cc" xsi:nil="true"/>
-    <TaxCatchAll xmlns="4873beb7-5857-4685-be1f-d57550cc96cc"/>
-    <Manager xmlns="4873beb7-5857-4685-be1f-d57550cc96cc" xsi:nil="true"/>
-    <NumericId xmlns="4873beb7-5857-4685-be1f-d57550cc96cc" xsi:nil="true"/>
-    <ParentAssetId xmlns="4873beb7-5857-4685-be1f-d57550cc96cc" xsi:nil="true"/>
-    <OriginalSourceMarket xmlns="4873beb7-5857-4685-be1f-d57550cc96cc" xsi:nil="true"/>
-    <ApprovalStatus xmlns="4873beb7-5857-4685-be1f-d57550cc96cc">InProgress</ApprovalStatus>
-    <TPComponent xmlns="4873beb7-5857-4685-be1f-d57550cc96cc" xsi:nil="true"/>
-    <EditorialTags xmlns="4873beb7-5857-4685-be1f-d57550cc96cc" xsi:nil="true"/>
-    <TPExecutable xmlns="4873beb7-5857-4685-be1f-d57550cc96cc" xsi:nil="true"/>
-    <TPLaunchHelpLink xmlns="4873beb7-5857-4685-be1f-d57550cc96cc" xsi:nil="true"/>
-    <LocComments xmlns="4873beb7-5857-4685-be1f-d57550cc96cc" xsi:nil="true"/>
-    <LocRecommendedHandoff xmlns="4873beb7-5857-4685-be1f-d57550cc96cc" xsi:nil="true"/>
-    <SourceTitle xmlns="4873beb7-5857-4685-be1f-d57550cc96cc" xsi:nil="true"/>
-    <CSXUpdate xmlns="4873beb7-5857-4685-be1f-d57550cc96cc">false</CSXUpdate>
-    <IntlLocPriority xmlns="4873beb7-5857-4685-be1f-d57550cc96cc" xsi:nil="true"/>
-    <UAProjectedTotalWords xmlns="4873beb7-5857-4685-be1f-d57550cc96cc" xsi:nil="true"/>
-    <AssetType xmlns="4873beb7-5857-4685-be1f-d57550cc96cc">TP</AssetType>
-    <MachineTranslated xmlns="4873beb7-5857-4685-be1f-d57550cc96cc">false</MachineTranslated>
-    <OutputCachingOn xmlns="4873beb7-5857-4685-be1f-d57550cc96cc">false</OutputCachingOn>
-    <TemplateStatus xmlns="4873beb7-5857-4685-be1f-d57550cc96cc">Complete</TemplateStatus>
-    <IsSearchable xmlns="4873beb7-5857-4685-be1f-d57550cc96cc">true</IsSearchable>
-    <ContentItem xmlns="4873beb7-5857-4685-be1f-d57550cc96cc" xsi:nil="true"/>
-    <HandoffToMSDN xmlns="4873beb7-5857-4685-be1f-d57550cc96cc" xsi:nil="true"/>
-    <ShowIn xmlns="4873beb7-5857-4685-be1f-d57550cc96cc">Show everywhere</ShowIn>
-    <ThumbnailAssetId xmlns="4873beb7-5857-4685-be1f-d57550cc96cc" xsi:nil="true"/>
-    <UALocComments xmlns="4873beb7-5857-4685-be1f-d57550cc96cc" xsi:nil="true"/>
-    <UALocRecommendation xmlns="4873beb7-5857-4685-be1f-d57550cc96cc">Localize</UALocRecommendation>
-    <LastModifiedDateTime xmlns="4873beb7-5857-4685-be1f-d57550cc96cc" xsi:nil="true"/>
-    <LegacyData xmlns="4873beb7-5857-4685-be1f-d57550cc96cc" xsi:nil="true"/>
-    <LocManualTestRequired xmlns="4873beb7-5857-4685-be1f-d57550cc96cc">false</LocManualTestRequired>
-    <LocMarketGroupTiers2 xmlns="4873beb7-5857-4685-be1f-d57550cc96cc" xsi:nil="true"/>
-    <ClipArtFilename xmlns="4873beb7-5857-4685-be1f-d57550cc96cc" xsi:nil="true"/>
-    <TPApplication xmlns="4873beb7-5857-4685-be1f-d57550cc96cc" xsi:nil="true"/>
-    <CSXHash xmlns="4873beb7-5857-4685-be1f-d57550cc96cc" xsi:nil="true"/>
-    <DirectSourceMarket xmlns="4873beb7-5857-4685-be1f-d57550cc96cc" xsi:nil="true"/>
-    <PrimaryImageGen xmlns="4873beb7-5857-4685-be1f-d57550cc96cc">true</PrimaryImageGen>
-    <PlannedPubDate xmlns="4873beb7-5857-4685-be1f-d57550cc96cc" xsi:nil="true"/>
-    <CSXSubmissionMarket xmlns="4873beb7-5857-4685-be1f-d57550cc96cc" xsi:nil="true"/>
-    <Downloads xmlns="4873beb7-5857-4685-be1f-d57550cc96cc">0</Downloads>
-    <ArtSampleDocs xmlns="4873beb7-5857-4685-be1f-d57550cc96cc" xsi:nil="true"/>
-    <TrustLevel xmlns="4873beb7-5857-4685-be1f-d57550cc96cc">1 Microsoft Managed Content</TrustLevel>
-    <BlockPublish xmlns="4873beb7-5857-4685-be1f-d57550cc96cc">false</BlockPublish>
-    <TPLaunchHelpLinkType xmlns="4873beb7-5857-4685-be1f-d57550cc96cc">Template</TPLaunchHelpLinkType>
-    <LocalizationTagsTaxHTField0 xmlns="4873beb7-5857-4685-be1f-d57550cc96cc">
-      <Terms xmlns="http://schemas.microsoft.com/office/infopath/2007/PartnerControls"/>
-    </LocalizationTagsTaxHTField0>
-    <BusinessGroup xmlns="4873beb7-5857-4685-be1f-d57550cc96cc" xsi:nil="true"/>
-    <Providers xmlns="4873beb7-5857-4685-be1f-d57550cc96cc" xsi:nil="true"/>
-    <TemplateTemplateType xmlns="4873beb7-5857-4685-be1f-d57550cc96cc">Word Document Template</TemplateTemplateType>
-    <TimesCloned xmlns="4873beb7-5857-4685-be1f-d57550cc96cc" xsi:nil="true"/>
-    <TPAppVersion xmlns="4873beb7-5857-4685-be1f-d57550cc96cc" xsi:nil="true"/>
-    <VoteCount xmlns="4873beb7-5857-4685-be1f-d57550cc96cc" xsi:nil="true"/>
-    <AverageRating xmlns="4873beb7-5857-4685-be1f-d57550cc96cc" xsi:nil="true"/>
-    <FeatureTagsTaxHTField0 xmlns="4873beb7-5857-4685-be1f-d57550cc96cc">
-      <Terms xmlns="http://schemas.microsoft.com/office/infopath/2007/PartnerControls"/>
-    </FeatureTagsTaxHTField0>
-    <Provider xmlns="4873beb7-5857-4685-be1f-d57550cc96cc" xsi:nil="true"/>
-    <UACurrentWords xmlns="4873beb7-5857-4685-be1f-d57550cc96cc" xsi:nil="true"/>
-    <AssetId xmlns="4873beb7-5857-4685-be1f-d57550cc96cc">TP103749966</AssetId>
-    <TPClientViewer xmlns="4873beb7-5857-4685-be1f-d57550cc96cc" xsi:nil="true"/>
-    <DSATActionTaken xmlns="4873beb7-5857-4685-be1f-d57550cc96cc" xsi:nil="true"/>
-    <APEditor xmlns="4873beb7-5857-4685-be1f-d57550cc96cc">
-      <UserInfo>
-        <DisplayName/>
-        <AccountId xsi:nil="true"/>
-        <AccountType/>
-      </UserInfo>
-    </APEditor>
-    <TPInstallLocation xmlns="4873beb7-5857-4685-be1f-d57550cc96cc" xsi:nil="true"/>
-    <OOCacheId xmlns="4873beb7-5857-4685-be1f-d57550cc96cc" xsi:nil="true"/>
-    <IsDeleted xmlns="4873beb7-5857-4685-be1f-d57550cc96cc">false</IsDeleted>
-    <PublishTargets xmlns="4873beb7-5857-4685-be1f-d57550cc96cc">OfficeOnlineVNext</PublishTargets>
-    <ApprovalLog xmlns="4873beb7-5857-4685-be1f-d57550cc96cc" xsi:nil="true"/>
-    <BugNumber xmlns="4873beb7-5857-4685-be1f-d57550cc96cc" xsi:nil="true"/>
-    <CrawlForDependencies xmlns="4873beb7-5857-4685-be1f-d57550cc96cc">false</CrawlForDependencies>
-    <InternalTagsTaxHTField0 xmlns="4873beb7-5857-4685-be1f-d57550cc96cc">
-      <Terms xmlns="http://schemas.microsoft.com/office/infopath/2007/PartnerControls"/>
-    </InternalTagsTaxHTField0>
-    <LastHandOff xmlns="4873beb7-5857-4685-be1f-d57550cc96cc" xsi:nil="true"/>
-    <Milestone xmlns="4873beb7-5857-4685-be1f-d57550cc96cc" xsi:nil="true"/>
-    <OriginalRelease xmlns="4873beb7-5857-4685-be1f-d57550cc96cc">15</OriginalRelease>
-    <RecommendationsModifier xmlns="4873beb7-5857-4685-be1f-d57550cc96cc" xsi:nil="true"/>
-    <ScenarioTagsTaxHTField0 xmlns="4873beb7-5857-4685-be1f-d57550cc96cc">
-      <Terms xmlns="http://schemas.microsoft.com/office/infopath/2007/PartnerControls"/>
-    </ScenarioTagsTaxHTField0>
-    <UANotes xmlns="4873beb7-5857-4685-be1f-d57550cc96cc" xsi:nil="true"/>
-  </documentManagement>
-</p:properties>
+<?mso-contentType ?>
+<FormTemplates xmlns="http://schemas.microsoft.com/sharepoint/v3/contenttype/forms">
+  <Display>DocumentLibraryForm</Display>
+  <Edit>AssetEditForm</Edit>
+  <New>DocumentLibraryForm</New>
+</FormTemplates>
 </file>
 
 <file path=customXml/item4.xml><?xml version="1.0" encoding="utf-8"?>
@@ -4513,9 +6313,11 @@
 </file>
 
 <file path=customXml/itemProps1.xml><?xml version="1.0" encoding="utf-8"?>
-<ds:datastoreItem xmlns:ds="http://schemas.openxmlformats.org/officeDocument/2006/customXml" ds:itemID="{FF740C13-C6A2-43D3-86C5-4CBB969C2CB1}">
+<ds:datastoreItem xmlns:ds="http://schemas.openxmlformats.org/officeDocument/2006/customXml" ds:itemID="{83AE4ADC-D632-40A7-A0C1-0481BB069C4F}">
   <ds:schemaRefs>
-    <ds:schemaRef ds:uri="http://schemas.microsoft.com/sharepoint/v3/contenttype/forms"/>
+    <ds:schemaRef ds:uri="http://schemas.microsoft.com/office/2006/metadata/properties"/>
+    <ds:schemaRef ds:uri="http://schemas.microsoft.com/office/infopath/2007/PartnerControls"/>
+    <ds:schemaRef ds:uri="4873beb7-5857-4685-be1f-d57550cc96cc"/>
   </ds:schemaRefs>
 </ds:datastoreItem>
 </file>
@@ -4539,17 +6341,15 @@
 </file>
 
 <file path=customXml/itemProps3.xml><?xml version="1.0" encoding="utf-8"?>
-<ds:datastoreItem xmlns:ds="http://schemas.openxmlformats.org/officeDocument/2006/customXml" ds:itemID="{83AE4ADC-D632-40A7-A0C1-0481BB069C4F}">
+<ds:datastoreItem xmlns:ds="http://schemas.openxmlformats.org/officeDocument/2006/customXml" ds:itemID="{FF740C13-C6A2-43D3-86C5-4CBB969C2CB1}">
   <ds:schemaRefs>
-    <ds:schemaRef ds:uri="http://schemas.microsoft.com/office/2006/metadata/properties"/>
-    <ds:schemaRef ds:uri="http://schemas.microsoft.com/office/infopath/2007/PartnerControls"/>
-    <ds:schemaRef ds:uri="4873beb7-5857-4685-be1f-d57550cc96cc"/>
+    <ds:schemaRef ds:uri="http://schemas.microsoft.com/sharepoint/v3/contenttype/forms"/>
   </ds:schemaRefs>
 </ds:datastoreItem>
 </file>
 
 <file path=customXml/itemProps4.xml><?xml version="1.0" encoding="utf-8"?>
-<ds:datastoreItem xmlns:ds="http://schemas.openxmlformats.org/officeDocument/2006/customXml" ds:itemID="{A95A22C4-5989-46E8-8B73-E6A55DCD896E}">
+<ds:datastoreItem xmlns:ds="http://schemas.openxmlformats.org/officeDocument/2006/customXml" ds:itemID="{1511834A-5C12-4466-BA69-97D808C2A7BF}">
   <ds:schemaRefs>
     <ds:schemaRef ds:uri="http://schemas.openxmlformats.org/officeDocument/2006/bibliography"/>
   </ds:schemaRefs>

</xml_diff>